<commit_message>
add the tex of the slope
</commit_message>
<xml_diff>
--- a/Project/Pro2/simu2.docx
+++ b/Project/Pro2/simu2.docx
@@ -1,13 +1,10 @@
 
 <file path=word/document.xml><?xml version="1.0" encoding="utf-8"?>
-<w:document xmlns:wpc="http://schemas.microsoft.com/office/word/2010/wordprocessingCanvas" xmlns:mo="http://schemas.microsoft.com/office/mac/office/2008/main" xmlns:mc="http://schemas.openxmlformats.org/markup-compatibility/2006" xmlns:mv="urn:schemas-microsoft-com:mac:vml" xmlns:o="urn:schemas-microsoft-com:office:office" xmlns:r="http://schemas.openxmlformats.org/officeDocument/2006/relationships" xmlns:m="http://schemas.openxmlformats.org/officeDocument/2006/math" xmlns:v="urn:schemas-microsoft-com:vml" xmlns:wp14="http://schemas.microsoft.com/office/word/2010/wordprocessingDrawing" xmlns:wp="http://schemas.openxmlformats.org/drawingml/2006/wordprocessingDrawing" xmlns:w10="urn:schemas-microsoft-com:office:word" xmlns:w="http://schemas.openxmlformats.org/wordprocessingml/2006/main" xmlns:w14="http://schemas.microsoft.com/office/word/2010/wordml" xmlns:w15="http://schemas.microsoft.com/office/word/2012/wordml" xmlns:wpg="http://schemas.microsoft.com/office/word/2010/wordprocessingGroup" xmlns:wpi="http://schemas.microsoft.com/office/word/2010/wordprocessingInk" xmlns:wne="http://schemas.microsoft.com/office/word/2006/wordml" xmlns:wps="http://schemas.microsoft.com/office/word/2010/wordprocessingShape" mc:Ignorable="w14 w15 wp14">
+<w:document xmlns:wpc="http://schemas.microsoft.com/office/word/2010/wordprocessingCanvas" xmlns:cx="http://schemas.microsoft.com/office/drawing/2014/chartex" xmlns:cx1="http://schemas.microsoft.com/office/drawing/2015/9/8/chartex" xmlns:mc="http://schemas.openxmlformats.org/markup-compatibility/2006" xmlns:o="urn:schemas-microsoft-com:office:office" xmlns:r="http://schemas.openxmlformats.org/officeDocument/2006/relationships" xmlns:m="http://schemas.openxmlformats.org/officeDocument/2006/math" xmlns:v="urn:schemas-microsoft-com:vml" xmlns:wp14="http://schemas.microsoft.com/office/word/2010/wordprocessingDrawing" xmlns:wp="http://schemas.openxmlformats.org/drawingml/2006/wordprocessingDrawing" xmlns:w10="urn:schemas-microsoft-com:office:word" xmlns:w="http://schemas.openxmlformats.org/wordprocessingml/2006/main" xmlns:w14="http://schemas.microsoft.com/office/word/2010/wordml" xmlns:w15="http://schemas.microsoft.com/office/word/2012/wordml" xmlns:w16se="http://schemas.microsoft.com/office/word/2015/wordml/symex" xmlns:wpg="http://schemas.microsoft.com/office/word/2010/wordprocessingGroup" xmlns:wpi="http://schemas.microsoft.com/office/word/2010/wordprocessingInk" xmlns:wne="http://schemas.microsoft.com/office/word/2006/wordml" xmlns:wps="http://schemas.microsoft.com/office/word/2010/wordprocessingShape" mc:Ignorable="w14 w15 w16se wp14">
   <w:body>
     <w:p>
       <w:pPr>
         <w:jc w:val="center"/>
-        <w:rPr>
-          <w:rFonts w:hint="eastAsia"/>
-        </w:rPr>
       </w:pPr>
       <w:r>
         <w:rPr>
@@ -31,9 +28,6 @@
     <w:p>
       <w:pPr>
         <w:jc w:val="left"/>
-        <w:rPr>
-          <w:rFonts w:hint="eastAsia"/>
-        </w:rPr>
       </w:pPr>
       <w:r>
         <w:rPr>
@@ -45,17 +39,11 @@
     <w:p>
       <w:pPr>
         <w:jc w:val="left"/>
-        <w:rPr>
-          <w:rFonts w:hint="eastAsia"/>
-        </w:rPr>
-      </w:pPr>
-    </w:p>
-    <w:p>
-      <w:pPr>
-        <w:pStyle w:val="1"/>
-        <w:rPr>
-          <w:rFonts w:hint="eastAsia"/>
-        </w:rPr>
+      </w:pPr>
+    </w:p>
+    <w:p>
+      <w:pPr>
+        <w:pStyle w:val="Heading1"/>
       </w:pPr>
       <w:r>
         <w:rPr>
@@ -78,10 +66,7 @@
     </w:p>
     <w:p>
       <w:pPr>
-        <w:pStyle w:val="2"/>
-        <w:rPr>
-          <w:rFonts w:hint="eastAsia"/>
-        </w:rPr>
+        <w:pStyle w:val="Heading2"/>
       </w:pPr>
       <w:r>
         <w:rPr>
@@ -93,9 +78,6 @@
     <w:p>
       <w:pPr>
         <w:snapToGrid w:val="0"/>
-        <w:rPr>
-          <w:rFonts w:hint="eastAsia"/>
-        </w:rPr>
       </w:pPr>
       <w:r>
         <w:rPr>
@@ -106,10 +88,7 @@
     </w:p>
     <w:p>
       <w:pPr>
-        <w:pStyle w:val="2"/>
-        <w:rPr>
-          <w:rFonts w:hint="eastAsia"/>
-        </w:rPr>
+        <w:pStyle w:val="Heading2"/>
       </w:pPr>
       <w:r>
         <w:rPr>
@@ -121,11 +100,11 @@
     <w:p>
       <w:pPr>
         <w:jc w:val="center"/>
-        <w:rPr>
-          <w:rFonts w:hint="eastAsia"/>
-        </w:rPr>
-      </w:pPr>
-      <w:r>
+      </w:pPr>
+      <w:r>
+        <w:rPr>
+          <w:noProof/>
+        </w:rPr>
         <w:drawing>
           <wp:inline distT="0" distB="0" distL="0" distR="0" wp14:anchorId="7F8002A6" wp14:editId="6CF28AEB">
             <wp:extent cx="3622018" cy="4053840"/>
@@ -164,12 +143,13 @@
           </wp:inline>
         </w:drawing>
       </w:r>
+      <w:bookmarkStart w:id="0" w:name="_GoBack"/>
+      <w:bookmarkEnd w:id="0"/>
     </w:p>
     <w:p>
       <w:pPr>
         <w:jc w:val="center"/>
         <w:rPr>
-          <w:rFonts w:hint="eastAsia"/>
           <w:sz w:val="22"/>
         </w:rPr>
       </w:pPr>
@@ -205,37 +185,27 @@
     <w:p>
       <w:pPr>
         <w:jc w:val="center"/>
-        <w:rPr>
-          <w:rFonts w:hint="eastAsia"/>
-        </w:rPr>
       </w:pPr>
     </w:p>
     <w:p>
       <w:pPr>
         <w:jc w:val="left"/>
-        <w:rPr>
-          <w:rFonts w:hint="eastAsia"/>
-        </w:rPr>
       </w:pPr>
     </w:p>
     <w:p>
       <w:pPr>
         <w:jc w:val="left"/>
-        <w:rPr>
-          <w:rFonts w:hint="eastAsia"/>
-        </w:rPr>
-      </w:pPr>
-      <w:r>
-        <w:rPr>
-          <w:rFonts w:hint="eastAsia"/>
-        </w:rPr>
-        <w:lastRenderedPageBreak/>
+      </w:pPr>
+      <w:r>
+        <w:rPr>
+          <w:rFonts w:hint="eastAsia"/>
+        </w:rPr>
         <w:t>系统包括两个主要部分：车体（B）与车轮（W），各参数如下</w:t>
       </w:r>
     </w:p>
     <w:tbl>
       <w:tblPr>
-        <w:tblStyle w:val="a5"/>
+        <w:tblStyle w:val="TableGrid"/>
         <w:tblW w:w="0" w:type="auto"/>
         <w:tblLook w:val="04A0" w:firstRow="1" w:lastRow="0" w:firstColumn="1" w:lastColumn="0" w:noHBand="0" w:noVBand="1"/>
       </w:tblPr>
@@ -411,13 +381,7 @@
                   <w:rPr>
                     <w:rFonts w:ascii="Cambria Math" w:hAnsi="Cambria Math" w:hint="eastAsia"/>
                   </w:rPr>
-                  <m:t>8</m:t>
-                </m:r>
-                <m:r>
-                  <w:rPr>
-                    <w:rFonts w:ascii="Cambria Math" w:hAnsi="Cambria Math" w:hint="eastAsia"/>
-                  </w:rPr>
-                  <m:t>0</m:t>
+                  <m:t>80</m:t>
                 </m:r>
               </m:oMath>
             </m:oMathPara>
@@ -444,13 +408,7 @@
                   <w:rPr>
                     <w:rFonts w:ascii="Cambria Math" w:hAnsi="Cambria Math"/>
                   </w:rPr>
-                  <m:t>k</m:t>
-                </m:r>
-                <m:r>
-                  <w:rPr>
-                    <w:rFonts w:ascii="Cambria Math" w:hAnsi="Cambria Math"/>
-                  </w:rPr>
-                  <m:t>g</m:t>
+                  <m:t>kg</m:t>
                 </m:r>
               </m:oMath>
             </m:oMathPara>
@@ -643,13 +601,7 @@
                   <w:rPr>
                     <w:rFonts w:ascii="Cambria Math" w:hAnsi="Cambria Math"/>
                   </w:rPr>
-                  <m:t>=0.4</m:t>
-                </m:r>
-                <m:r>
-                  <w:rPr>
-                    <w:rFonts w:ascii="Cambria Math" w:hAnsi="Cambria Math"/>
-                  </w:rPr>
-                  <m:t>)</m:t>
+                  <m:t>=0.4)</m:t>
                 </m:r>
               </m:oMath>
             </m:oMathPara>
@@ -663,7 +615,7 @@
             <w:pPr>
               <w:spacing w:line="400" w:lineRule="exact"/>
               <w:rPr>
-                <w:rFonts w:asciiTheme="minorEastAsia" w:hAnsiTheme="minorEastAsia" w:hint="eastAsia"/>
+                <w:rFonts w:asciiTheme="minorEastAsia" w:hAnsiTheme="minorEastAsia"/>
                 <w:i/>
                 <w:vertAlign w:val="superscript"/>
               </w:rPr>
@@ -772,13 +724,7 @@
                   <w:rPr>
                     <w:rFonts w:ascii="Cambria Math" w:hAnsi="Cambria Math" w:hint="eastAsia"/>
                   </w:rPr>
-                  <m:t>1.</m:t>
-                </m:r>
-                <m:r>
-                  <w:rPr>
-                    <w:rFonts w:ascii="Cambria Math" w:hAnsi="Cambria Math" w:hint="eastAsia"/>
-                  </w:rPr>
-                  <m:t>0</m:t>
+                  <m:t>1.0</m:t>
                 </m:r>
               </m:oMath>
             </m:oMathPara>
@@ -840,7 +786,7 @@
             <w:pPr>
               <w:spacing w:line="400" w:lineRule="exact"/>
               <w:rPr>
-                <w:rFonts w:asciiTheme="minorEastAsia" w:hAnsiTheme="minorEastAsia" w:hint="eastAsia"/>
+                <w:rFonts w:asciiTheme="minorEastAsia" w:hAnsiTheme="minorEastAsia"/>
                 <w:i/>
               </w:rPr>
             </w:pPr>
@@ -914,7 +860,7 @@
             <w:pPr>
               <w:spacing w:line="400" w:lineRule="exact"/>
               <w:rPr>
-                <w:rFonts w:asciiTheme="minorEastAsia" w:hAnsiTheme="minorEastAsia" w:hint="eastAsia"/>
+                <w:rFonts w:asciiTheme="minorEastAsia" w:hAnsiTheme="minorEastAsia"/>
                 <w:i/>
               </w:rPr>
             </w:pPr>
@@ -927,13 +873,7 @@
                   <w:rPr>
                     <w:rFonts w:ascii="Cambria Math" w:hAnsi="Cambria Math"/>
                   </w:rPr>
-                  <m:t>k</m:t>
-                </m:r>
-                <m:r>
-                  <w:rPr>
-                    <w:rFonts w:ascii="Cambria Math" w:hAnsi="Cambria Math"/>
-                  </w:rPr>
-                  <m:t>g</m:t>
+                  <m:t>kg</m:t>
                 </m:r>
               </m:oMath>
             </m:oMathPara>
@@ -968,7 +908,7 @@
             <w:pPr>
               <w:spacing w:line="400" w:lineRule="exact"/>
               <w:rPr>
-                <w:rFonts w:asciiTheme="minorEastAsia" w:hAnsiTheme="minorEastAsia" w:hint="eastAsia"/>
+                <w:rFonts w:asciiTheme="minorEastAsia" w:hAnsiTheme="minorEastAsia"/>
                 <w:i/>
               </w:rPr>
             </w:pPr>
@@ -1126,13 +1066,7 @@
                   <w:rPr>
                     <w:rFonts w:ascii="Cambria Math" w:hAnsi="Cambria Math"/>
                   </w:rPr>
-                  <m:t>=0.1</m:t>
-                </m:r>
-                <m:r>
-                  <w:rPr>
-                    <w:rFonts w:ascii="Cambria Math" w:hAnsi="Cambria Math"/>
-                  </w:rPr>
-                  <m:t>)</m:t>
+                  <m:t>=0.1)</m:t>
                 </m:r>
               </m:oMath>
             </m:oMathPara>
@@ -1254,13 +1188,7 @@
                   <w:rPr>
                     <w:rFonts w:ascii="Cambria Math" w:hAnsi="Cambria Math" w:hint="eastAsia"/>
                   </w:rPr>
-                  <m:t>0.25</m:t>
-                </m:r>
-                <m:r>
-                  <w:rPr>
-                    <w:rFonts w:ascii="Cambria Math" w:hAnsi="Cambria Math" w:hint="eastAsia"/>
-                  </w:rPr>
-                  <m:t>4</m:t>
+                  <m:t>0.254</m:t>
                 </m:r>
               </m:oMath>
             </m:oMathPara>
@@ -1274,7 +1202,7 @@
             <w:pPr>
               <w:spacing w:line="400" w:lineRule="exact"/>
               <w:rPr>
-                <w:rFonts w:asciiTheme="minorEastAsia" w:hAnsiTheme="minorEastAsia" w:hint="eastAsia"/>
+                <w:rFonts w:asciiTheme="minorEastAsia" w:hAnsiTheme="minorEastAsia"/>
                 <w:i/>
               </w:rPr>
             </w:pPr>
@@ -1349,7 +1277,7 @@
             <w:pPr>
               <w:spacing w:line="400" w:lineRule="exact"/>
               <w:rPr>
-                <w:rFonts w:asciiTheme="minorEastAsia" w:hAnsiTheme="minorEastAsia" w:hint="eastAsia"/>
+                <w:rFonts w:asciiTheme="minorEastAsia" w:hAnsiTheme="minorEastAsia"/>
                 <w:i/>
               </w:rPr>
             </w:pPr>
@@ -1362,13 +1290,7 @@
                   <w:rPr>
                     <w:rFonts w:ascii="Cambria Math" w:hAnsi="Cambria Math" w:hint="eastAsia"/>
                   </w:rPr>
-                  <m:t>9.801</m:t>
-                </m:r>
-                <m:r>
-                  <w:rPr>
-                    <w:rFonts w:ascii="Cambria Math" w:hAnsi="Cambria Math" w:hint="eastAsia"/>
-                  </w:rPr>
-                  <m:t>5</m:t>
+                  <m:t>9.8015</m:t>
                 </m:r>
               </m:oMath>
             </m:oMathPara>
@@ -1433,7 +1355,6 @@
       <w:pPr>
         <w:jc w:val="center"/>
         <w:rPr>
-          <w:rFonts w:hint="eastAsia"/>
           <w:sz w:val="22"/>
           <w:szCs w:val="22"/>
         </w:rPr>
@@ -1443,7 +1364,6 @@
       <w:pPr>
         <w:jc w:val="center"/>
         <w:rPr>
-          <w:rFonts w:hint="eastAsia"/>
           <w:sz w:val="22"/>
         </w:rPr>
       </w:pPr>
@@ -1460,9 +1380,6 @@
         <w:snapToGrid w:val="0"/>
         <w:spacing w:before="100" w:beforeAutospacing="1"/>
         <w:jc w:val="left"/>
-        <w:rPr>
-          <w:rFonts w:hint="eastAsia"/>
-        </w:rPr>
       </w:pPr>
       <w:r>
         <w:rPr>
@@ -1555,10 +1472,7 @@
     </w:p>
     <w:p>
       <w:pPr>
-        <w:pStyle w:val="2"/>
-        <w:rPr>
-          <w:rFonts w:hint="eastAsia"/>
-        </w:rPr>
+        <w:pStyle w:val="Heading2"/>
       </w:pPr>
       <w:r>
         <w:rPr>
@@ -1572,9 +1486,6 @@
         <w:snapToGrid w:val="0"/>
         <w:spacing w:before="100" w:beforeAutospacing="1"/>
         <w:jc w:val="left"/>
-        <w:rPr>
-          <w:rFonts w:hint="eastAsia"/>
-        </w:rPr>
       </w:pPr>
       <w:r>
         <w:rPr>
@@ -1603,7 +1514,6 @@
         <w:spacing w:beforeLines="50" w:before="156"/>
         <w:jc w:val="left"/>
         <w:rPr>
-          <w:rFonts w:hint="eastAsia"/>
           <w:i/>
         </w:rPr>
       </w:pPr>
@@ -1851,9 +1761,6 @@
         <w:snapToGrid w:val="0"/>
         <w:spacing w:beforeLines="50" w:before="156"/>
         <w:jc w:val="left"/>
-        <w:rPr>
-          <w:rFonts w:hint="eastAsia"/>
-        </w:rPr>
       </w:pPr>
       <w:r>
         <w:rPr>
@@ -1868,7 +1775,6 @@
         <w:spacing w:beforeLines="50" w:before="156"/>
         <w:jc w:val="left"/>
         <w:rPr>
-          <w:rFonts w:hint="eastAsia"/>
           <w:i/>
         </w:rPr>
       </w:pPr>
@@ -2152,9 +2058,6 @@
         <w:snapToGrid w:val="0"/>
         <w:spacing w:beforeLines="50" w:before="156"/>
         <w:jc w:val="left"/>
-        <w:rPr>
-          <w:rFonts w:hint="eastAsia"/>
-        </w:rPr>
       </w:pPr>
       <w:r>
         <w:rPr>
@@ -2168,9 +2071,6 @@
         <w:snapToGrid w:val="0"/>
         <w:spacing w:beforeLines="50" w:before="156"/>
         <w:jc w:val="left"/>
-        <w:rPr>
-          <w:rFonts w:hint="eastAsia"/>
-        </w:rPr>
       </w:pPr>
       <m:oMathPara>
         <m:oMath>
@@ -2389,14 +2289,12 @@
         <w:snapToGrid w:val="0"/>
         <w:spacing w:beforeLines="50" w:before="156"/>
         <w:jc w:val="left"/>
-        <w:rPr>
-          <w:rFonts w:hint="eastAsia"/>
-        </w:rPr>
-      </w:pPr>
-      <w:r>
-        <w:rPr>
-          <w:rFonts w:hint="eastAsia"/>
-        </w:rPr>
+      </w:pPr>
+      <w:r>
+        <w:rPr>
+          <w:rFonts w:hint="eastAsia"/>
+        </w:rPr>
+        <w:lastRenderedPageBreak/>
         <w:t>受到的</w:t>
       </w:r>
       <w:r>
@@ -2411,9 +2309,6 @@
         <w:snapToGrid w:val="0"/>
         <w:spacing w:beforeLines="50" w:before="156"/>
         <w:jc w:val="left"/>
-        <w:rPr>
-          <w:rFonts w:hint="eastAsia"/>
-        </w:rPr>
       </w:pPr>
     </w:p>
     <w:p>
@@ -2421,9 +2316,6 @@
         <w:snapToGrid w:val="0"/>
         <w:spacing w:beforeLines="50" w:before="156"/>
         <w:jc w:val="left"/>
-        <w:rPr>
-          <w:rFonts w:hint="eastAsia"/>
-        </w:rPr>
       </w:pPr>
       <m:oMathPara>
         <m:oMath>
@@ -2703,7 +2595,6 @@
         <w:spacing w:beforeLines="50" w:before="156"/>
         <w:jc w:val="left"/>
         <w:rPr>
-          <w:rFonts w:hint="eastAsia"/>
           <w:sz w:val="21"/>
         </w:rPr>
       </w:pPr>
@@ -2803,9 +2694,6 @@
         <w:snapToGrid w:val="0"/>
         <w:spacing w:beforeLines="50" w:before="156"/>
         <w:jc w:val="left"/>
-        <w:rPr>
-          <w:rFonts w:hint="eastAsia"/>
-        </w:rPr>
       </w:pPr>
       <w:r>
         <w:rPr>
@@ -3021,9 +2909,6 @@
         <w:snapToGrid w:val="0"/>
         <w:spacing w:beforeLines="50" w:before="156"/>
         <w:jc w:val="left"/>
-        <w:rPr>
-          <w:rFonts w:hint="eastAsia"/>
-        </w:rPr>
       </w:pPr>
       <w:r>
         <w:rPr>
@@ -3036,13 +2921,7 @@
           <w:rPr>
             <w:rFonts w:ascii="Cambria Math" w:hAnsi="Cambria Math"/>
           </w:rPr>
-          <m:t>cosϕ=1</m:t>
-        </m:r>
-        <m:r>
-          <w:rPr>
-            <w:rFonts w:ascii="Cambria Math" w:hAnsi="Cambria Math"/>
-          </w:rPr>
-          <m:t xml:space="preserve">, sinϕ=ϕ, </m:t>
+          <m:t xml:space="preserve">cosϕ=1, sinϕ=ϕ, </m:t>
         </m:r>
         <m:sSup>
           <m:sSupPr>
@@ -3103,7 +2982,6 @@
         <w:spacing w:beforeLines="50" w:before="156"/>
         <w:jc w:val="left"/>
         <w:rPr>
-          <w:rFonts w:hint="eastAsia"/>
           <w:b/>
           <w:i/>
         </w:rPr>
@@ -3183,7 +3061,6 @@
         <w:spacing w:beforeLines="50" w:before="156"/>
         <w:jc w:val="left"/>
         <w:rPr>
-          <w:rFonts w:hint="eastAsia"/>
           <w:i/>
         </w:rPr>
       </w:pPr>
@@ -3319,13 +3196,7 @@
                           <w:rPr>
                             <w:rFonts w:ascii="Cambria Math" w:hAnsi="Cambria Math"/>
                           </w:rPr>
-                          <m:t>-</m:t>
-                        </m:r>
-                        <m:r>
-                          <w:rPr>
-                            <w:rFonts w:ascii="Cambria Math" w:hAnsi="Cambria Math"/>
-                          </w:rPr>
-                          <m:t>Rg</m:t>
+                          <m:t>-Rg</m:t>
                         </m:r>
                         <m:sSup>
                           <m:sSupPr>
@@ -3476,13 +3347,7 @@
                           <w:rPr>
                             <w:rFonts w:ascii="Cambria Math" w:hAnsi="Cambria Math"/>
                           </w:rPr>
-                          <m:t>-</m:t>
-                        </m:r>
-                        <m:r>
-                          <w:rPr>
-                            <w:rFonts w:ascii="Cambria Math" w:hAnsi="Cambria Math"/>
-                          </w:rPr>
-                          <m:t>μ</m:t>
+                          <m:t>-μ</m:t>
                         </m:r>
                         <m:sSub>
                           <m:sSubPr>
@@ -3833,7 +3698,6 @@
         <w:spacing w:beforeLines="50" w:before="156"/>
         <w:jc w:val="left"/>
         <w:rPr>
-          <w:rFonts w:hint="eastAsia"/>
           <w:i/>
         </w:rPr>
       </w:pPr>
@@ -3999,13 +3863,7 @@
                           <w:rPr>
                             <w:rFonts w:ascii="Cambria Math" w:hAnsi="Cambria Math"/>
                           </w:rPr>
-                          <m:t>Rl</m:t>
-                        </m:r>
-                        <m:r>
-                          <w:rPr>
-                            <w:rFonts w:ascii="Cambria Math" w:hAnsi="Cambria Math"/>
-                          </w:rPr>
-                          <m:t>+</m:t>
+                          <m:t>Rl+</m:t>
                         </m:r>
                         <m:sSub>
                           <m:sSubPr>
@@ -4202,13 +4060,7 @@
                           <w:rPr>
                             <w:rFonts w:ascii="Cambria Math" w:hAnsi="Cambria Math"/>
                           </w:rPr>
-                          <m:t>+</m:t>
-                        </m:r>
-                        <m:r>
-                          <w:rPr>
-                            <w:rFonts w:ascii="Cambria Math" w:hAnsi="Cambria Math"/>
-                          </w:rPr>
-                          <m:t>Rl</m:t>
+                          <m:t>+Rl</m:t>
                         </m:r>
                         <m:sSub>
                           <m:sSubPr>
@@ -4261,7 +4113,6 @@
         <w:spacing w:beforeLines="50" w:before="156"/>
         <w:jc w:val="left"/>
         <w:rPr>
-          <w:rFonts w:hint="eastAsia"/>
           <w:i/>
         </w:rPr>
       </w:pPr>
@@ -4383,9 +4234,6 @@
         <w:snapToGrid w:val="0"/>
         <w:spacing w:beforeLines="50" w:before="156"/>
         <w:jc w:val="left"/>
-        <w:rPr>
-          <w:rFonts w:hint="eastAsia"/>
-        </w:rPr>
       </w:pPr>
       <w:r>
         <w:rPr>
@@ -4781,9 +4629,6 @@
         <w:snapToGrid w:val="0"/>
         <w:spacing w:beforeLines="50" w:before="156"/>
         <w:jc w:val="left"/>
-        <w:rPr>
-          <w:rFonts w:hint="eastAsia"/>
-        </w:rPr>
       </w:pPr>
       <w:r>
         <w:rPr>
@@ -5104,13 +4949,7 @@
                       <w:rPr>
                         <w:rFonts w:ascii="Cambria Math" w:hAnsi="Cambria Math"/>
                       </w:rPr>
-                      <m:t>   </m:t>
-                    </m:r>
-                    <m:r>
-                      <w:rPr>
-                        <w:rFonts w:ascii="Cambria Math" w:hAnsi="Cambria Math"/>
-                      </w:rPr>
-                      <m:t>1.124</m:t>
+                      <m:t>   1.124</m:t>
                     </m:r>
                   </m:e>
                 </m:mr>
@@ -5135,9 +4974,6 @@
         <w:snapToGrid w:val="0"/>
         <w:spacing w:beforeLines="50" w:before="156"/>
         <w:jc w:val="left"/>
-        <w:rPr>
-          <w:rFonts w:hint="eastAsia"/>
-        </w:rPr>
       </w:pPr>
       <m:oMathPara>
         <m:oMath>
@@ -5256,9 +5092,6 @@
       <w:pPr>
         <w:snapToGrid w:val="0"/>
         <w:spacing w:beforeLines="50" w:before="156"/>
-        <w:rPr>
-          <w:rFonts w:hint="eastAsia"/>
-        </w:rPr>
       </w:pPr>
       <w:r>
         <w:rPr>
@@ -5334,9 +5167,6 @@
       <w:pPr>
         <w:snapToGrid w:val="0"/>
         <w:spacing w:beforeLines="50" w:before="156"/>
-        <w:rPr>
-          <w:rFonts w:hint="eastAsia"/>
-        </w:rPr>
       </w:pPr>
       <w:r>
         <w:rPr>
@@ -5412,14 +5242,12 @@
       <w:pPr>
         <w:snapToGrid w:val="0"/>
         <w:spacing w:beforeLines="50" w:before="156"/>
-        <w:rPr>
-          <w:rFonts w:hint="eastAsia"/>
-        </w:rPr>
-      </w:pPr>
-      <w:r>
-        <w:rPr>
-          <w:rFonts w:hint="eastAsia"/>
-        </w:rPr>
+      </w:pPr>
+      <w:r>
+        <w:rPr>
+          <w:rFonts w:hint="eastAsia"/>
+        </w:rPr>
+        <w:lastRenderedPageBreak/>
         <w:t>计算</w:t>
       </w:r>
       <m:oMath>
@@ -5441,13 +5269,7 @@
           <w:rPr>
             <w:rFonts w:ascii="Cambria Math" w:hAnsi="Cambria Math"/>
           </w:rPr>
-          <m:t>diag</m:t>
-        </m:r>
-        <m:r>
-          <w:rPr>
-            <w:rFonts w:ascii="Cambria Math" w:hAnsi="Cambria Math"/>
-          </w:rPr>
-          <m:t>(0,-6.5961,6.5368,-0.0145)</m:t>
+          <m:t>diag(0,-6.5961,6.5368,-0.0145)</m:t>
         </m:r>
       </m:oMath>
     </w:p>
@@ -5455,9 +5277,6 @@
       <w:pPr>
         <w:snapToGrid w:val="0"/>
         <w:spacing w:beforeLines="50" w:before="156"/>
-        <w:rPr>
-          <w:rFonts w:hint="eastAsia"/>
-        </w:rPr>
       </w:pPr>
       <w:r>
         <w:rPr>
@@ -5468,16 +5287,12 @@
     </w:p>
     <w:p>
       <w:pPr>
-        <w:pStyle w:val="1"/>
-        <w:rPr>
-          <w:rFonts w:hint="eastAsia"/>
-        </w:rPr>
-      </w:pPr>
-      <w:r>
-        <w:rPr>
-          <w:rFonts w:hint="eastAsia"/>
-        </w:rPr>
-        <w:lastRenderedPageBreak/>
+        <w:pStyle w:val="Heading1"/>
+      </w:pPr>
+      <w:r>
+        <w:rPr>
+          <w:rFonts w:hint="eastAsia"/>
+        </w:rPr>
         <w:t xml:space="preserve">2. </w:t>
       </w:r>
       <w:r>
@@ -5489,10 +5304,7 @@
     </w:p>
     <w:p>
       <w:pPr>
-        <w:pStyle w:val="2"/>
-        <w:rPr>
-          <w:rFonts w:hint="eastAsia"/>
-        </w:rPr>
+        <w:pStyle w:val="Heading2"/>
       </w:pPr>
       <w:r>
         <w:rPr>
@@ -5517,9 +5329,6 @@
       <w:pPr>
         <w:snapToGrid w:val="0"/>
         <w:spacing w:beforeLines="50" w:before="156"/>
-        <w:rPr>
-          <w:rFonts w:hint="eastAsia"/>
-        </w:rPr>
       </w:pPr>
       <w:r>
         <w:rPr>
@@ -5532,13 +5341,7 @@
           <w:rPr>
             <w:rFonts w:ascii="Cambria Math" w:hAnsi="Cambria Math"/>
           </w:rPr>
-          <m:t>P</m:t>
-        </m:r>
-        <m:r>
-          <w:rPr>
-            <w:rFonts w:ascii="Cambria Math" w:hAnsi="Cambria Math"/>
-          </w:rPr>
-          <m:t>=</m:t>
+          <m:t>P=</m:t>
         </m:r>
         <m:d>
           <m:dPr>
@@ -5643,9 +5446,6 @@
       <w:pPr>
         <w:snapToGrid w:val="0"/>
         <w:spacing w:beforeLines="50" w:before="156"/>
-        <w:rPr>
-          <w:rFonts w:hint="eastAsia"/>
-        </w:rPr>
       </w:pPr>
       <w:r>
         <w:rPr>
@@ -5659,7 +5459,6 @@
         <w:snapToGrid w:val="0"/>
         <w:spacing w:beforeLines="50" w:before="156"/>
         <w:rPr>
-          <w:rFonts w:hint="eastAsia"/>
           <w:i/>
         </w:rPr>
       </w:pPr>
@@ -5736,9 +5535,6 @@
       <w:pPr>
         <w:snapToGrid w:val="0"/>
         <w:spacing w:beforeLines="50" w:before="156"/>
-        <w:rPr>
-          <w:rFonts w:hint="eastAsia"/>
-        </w:rPr>
       </w:pPr>
       <w:r>
         <w:rPr>
@@ -5966,9 +5762,6 @@
       <w:pPr>
         <w:snapToGrid w:val="0"/>
         <w:spacing w:beforeLines="50" w:before="156"/>
-        <w:rPr>
-          <w:rFonts w:hint="eastAsia"/>
-        </w:rPr>
       </w:pPr>
       <w:r>
         <w:rPr>
@@ -6052,10 +5845,7 @@
     </w:p>
     <w:p>
       <w:pPr>
-        <w:pStyle w:val="2"/>
-        <w:rPr>
-          <w:rFonts w:hint="eastAsia"/>
-        </w:rPr>
+        <w:pStyle w:val="Heading2"/>
       </w:pPr>
       <w:r>
         <w:rPr>
@@ -6086,9 +5876,6 @@
       <w:pPr>
         <w:snapToGrid w:val="0"/>
         <w:spacing w:beforeLines="50" w:before="156"/>
-        <w:rPr>
-          <w:rFonts w:hint="eastAsia"/>
-        </w:rPr>
       </w:pPr>
       <w:r>
         <w:rPr>
@@ -6137,7 +5924,6 @@
         <w:spacing w:beforeLines="50" w:before="156"/>
         <w:jc w:val="center"/>
         <w:rPr>
-          <w:rFonts w:hint="eastAsia"/>
           <w:sz w:val="22"/>
           <w:szCs w:val="22"/>
         </w:rPr>
@@ -6157,7 +5943,6 @@
         <w:spacing w:beforeLines="50" w:before="156"/>
         <w:jc w:val="center"/>
         <w:rPr>
-          <w:rFonts w:hint="eastAsia"/>
           <w:sz w:val="22"/>
           <w:szCs w:val="22"/>
         </w:rPr>
@@ -6169,7 +5954,6 @@
         <w:spacing w:beforeLines="50" w:before="156"/>
         <w:jc w:val="left"/>
         <w:rPr>
-          <w:rFonts w:hint="eastAsia"/>
           <w:szCs w:val="22"/>
         </w:rPr>
       </w:pPr>
@@ -6185,7 +5969,15 @@
           <w:rFonts w:hint="eastAsia"/>
           <w:szCs w:val="22"/>
         </w:rPr>
-        <w:t>线性状态空间模型，并增加2.1中计算所得的状态反馈使得系统稳定。</w:t>
+        <w:t>线性状态空间模型，并增加2.1中计算所得的状态反馈使</w:t>
+      </w:r>
+      <w:r>
+        <w:rPr>
+          <w:rFonts w:hint="eastAsia"/>
+          <w:szCs w:val="22"/>
+        </w:rPr>
+        <w:lastRenderedPageBreak/>
+        <w:t>得系统稳定。</w:t>
       </w:r>
     </w:p>
     <w:p>
@@ -6194,7 +5986,6 @@
         <w:spacing w:beforeLines="50" w:before="156"/>
         <w:jc w:val="left"/>
         <w:rPr>
-          <w:rFonts w:hint="eastAsia"/>
           <w:szCs w:val="22"/>
         </w:rPr>
       </w:pPr>
@@ -6226,7 +6017,6 @@
         <w:spacing w:beforeLines="50" w:before="156"/>
         <w:jc w:val="left"/>
         <w:rPr>
-          <w:rFonts w:hint="eastAsia"/>
           <w:sz w:val="22"/>
           <w:szCs w:val="22"/>
         </w:rPr>
@@ -6235,7 +6025,6 @@
         <w:rPr>
           <w:noProof/>
         </w:rPr>
-        <w:lastRenderedPageBreak/>
         <w:drawing>
           <wp:inline distT="0" distB="0" distL="0" distR="0" wp14:anchorId="6AA98B7E" wp14:editId="6E29CE42">
             <wp:extent cx="5270500" cy="2691724"/>
@@ -6291,7 +6080,6 @@
         <w:spacing w:beforeLines="50" w:before="156"/>
         <w:jc w:val="center"/>
         <w:rPr>
-          <w:rFonts w:hint="eastAsia"/>
           <w:sz w:val="22"/>
           <w:szCs w:val="22"/>
         </w:rPr>
@@ -6371,7 +6159,6 @@
         <w:spacing w:beforeLines="50" w:before="156"/>
         <w:jc w:val="center"/>
         <w:rPr>
-          <w:rFonts w:hint="eastAsia"/>
           <w:sz w:val="22"/>
           <w:szCs w:val="22"/>
         </w:rPr>
@@ -6383,7 +6170,6 @@
         <w:spacing w:beforeLines="50" w:before="156"/>
         <w:jc w:val="center"/>
         <w:rPr>
-          <w:rFonts w:hint="eastAsia"/>
           <w:sz w:val="22"/>
           <w:szCs w:val="22"/>
         </w:rPr>
@@ -6447,7 +6233,6 @@
         <w:spacing w:beforeLines="50" w:before="156"/>
         <w:jc w:val="center"/>
         <w:rPr>
-          <w:rFonts w:hint="eastAsia"/>
           <w:sz w:val="22"/>
           <w:szCs w:val="22"/>
         </w:rPr>
@@ -6530,7 +6315,6 @@
         <w:spacing w:beforeLines="50" w:before="156"/>
         <w:jc w:val="center"/>
         <w:rPr>
-          <w:rFonts w:hint="eastAsia"/>
           <w:sz w:val="22"/>
           <w:szCs w:val="22"/>
         </w:rPr>
@@ -6542,7 +6326,6 @@
         <w:spacing w:beforeLines="50" w:before="156"/>
         <w:jc w:val="left"/>
         <w:rPr>
-          <w:rFonts w:hint="eastAsia"/>
           <w:szCs w:val="22"/>
         </w:rPr>
       </w:pPr>
@@ -6611,7 +6394,7 @@
         <w:spacing w:beforeLines="50" w:before="156"/>
         <w:jc w:val="left"/>
         <w:rPr>
-          <w:rFonts w:ascii="Helvetica Neue" w:hAnsi="Helvetica Neue" w:cs="Helvetica Neue" w:hint="eastAsia"/>
+          <w:rFonts w:ascii="Helvetica Neue" w:hAnsi="Helvetica Neue" w:cs="Helvetica Neue"/>
           <w:kern w:val="0"/>
         </w:rPr>
       </w:pPr>
@@ -6682,7 +6465,6 @@
         <w:spacing w:beforeLines="50" w:before="156"/>
         <w:jc w:val="center"/>
         <w:rPr>
-          <w:rFonts w:hint="eastAsia"/>
           <w:sz w:val="22"/>
           <w:szCs w:val="22"/>
         </w:rPr>
@@ -6760,7 +6542,6 @@
         <w:spacing w:beforeLines="50" w:before="156"/>
         <w:jc w:val="center"/>
         <w:rPr>
-          <w:rFonts w:hint="eastAsia"/>
           <w:sz w:val="22"/>
           <w:szCs w:val="22"/>
         </w:rPr>
@@ -6772,7 +6553,6 @@
         <w:spacing w:beforeLines="50" w:before="156"/>
         <w:jc w:val="left"/>
         <w:rPr>
-          <w:rFonts w:hint="eastAsia"/>
           <w:szCs w:val="22"/>
         </w:rPr>
       </w:pPr>
@@ -6837,10 +6617,7 @@
     </w:p>
     <w:p>
       <w:pPr>
-        <w:pStyle w:val="2"/>
-        <w:rPr>
-          <w:rFonts w:hint="eastAsia"/>
-        </w:rPr>
+        <w:pStyle w:val="Heading2"/>
       </w:pPr>
       <w:r>
         <w:rPr>
@@ -6867,7 +6644,6 @@
         <w:spacing w:beforeLines="50" w:before="156"/>
         <w:jc w:val="left"/>
         <w:rPr>
-          <w:rFonts w:hint="eastAsia"/>
           <w:szCs w:val="22"/>
         </w:rPr>
       </w:pPr>
@@ -6918,7 +6694,6 @@
         <w:spacing w:beforeLines="50" w:before="156"/>
         <w:jc w:val="center"/>
         <w:rPr>
-          <w:rFonts w:hint="eastAsia"/>
           <w:sz w:val="22"/>
           <w:szCs w:val="22"/>
         </w:rPr>
@@ -6929,6 +6704,7 @@
           <w:sz w:val="22"/>
           <w:szCs w:val="22"/>
         </w:rPr>
+        <w:lastRenderedPageBreak/>
         <w:t>图</w:t>
       </w:r>
       <w:r>
@@ -6970,7 +6746,6 @@
         <w:spacing w:beforeLines="50" w:before="156"/>
         <w:jc w:val="center"/>
         <w:rPr>
-          <w:rFonts w:hint="eastAsia"/>
           <w:sz w:val="22"/>
           <w:szCs w:val="22"/>
         </w:rPr>
@@ -6982,7 +6757,6 @@
         <w:spacing w:beforeLines="50" w:before="156"/>
         <w:jc w:val="left"/>
         <w:rPr>
-          <w:rFonts w:hint="eastAsia"/>
           <w:szCs w:val="22"/>
         </w:rPr>
       </w:pPr>
@@ -7042,7 +6816,6 @@
         <w:spacing w:beforeLines="50" w:before="156"/>
         <w:jc w:val="left"/>
         <w:rPr>
-          <w:rFonts w:hint="eastAsia"/>
           <w:szCs w:val="22"/>
         </w:rPr>
       </w:pPr>
@@ -7081,7 +6854,6 @@
         <w:spacing w:beforeLines="50" w:before="156"/>
         <w:jc w:val="left"/>
         <w:rPr>
-          <w:rFonts w:hint="eastAsia"/>
           <w:szCs w:val="22"/>
         </w:rPr>
       </w:pPr>
@@ -7144,7 +6916,6 @@
         <w:spacing w:beforeLines="50" w:before="156"/>
         <w:jc w:val="center"/>
         <w:rPr>
-          <w:rFonts w:hint="eastAsia"/>
           <w:sz w:val="22"/>
           <w:szCs w:val="22"/>
         </w:rPr>
@@ -7240,7 +7011,6 @@
         <w:spacing w:beforeLines="50" w:before="156"/>
         <w:jc w:val="center"/>
         <w:rPr>
-          <w:rFonts w:hint="eastAsia"/>
           <w:sz w:val="22"/>
           <w:szCs w:val="22"/>
         </w:rPr>
@@ -7252,12 +7022,12 @@
         <w:spacing w:beforeLines="50" w:before="156"/>
         <w:jc w:val="left"/>
         <w:rPr>
-          <w:rFonts w:hint="eastAsia"/>
-          <w:szCs w:val="22"/>
-        </w:rPr>
-      </w:pPr>
-      <w:r>
-        <w:rPr>
+          <w:szCs w:val="22"/>
+        </w:rPr>
+      </w:pPr>
+      <w:r>
+        <w:rPr>
+          <w:noProof/>
           <w:szCs w:val="22"/>
         </w:rPr>
         <w:drawing>
@@ -7303,7 +7073,6 @@
         <w:spacing w:beforeLines="50" w:before="156"/>
         <w:jc w:val="center"/>
         <w:rPr>
-          <w:rFonts w:hint="eastAsia"/>
           <w:sz w:val="22"/>
           <w:szCs w:val="22"/>
         </w:rPr>
@@ -7410,7 +7179,6 @@
         <w:spacing w:beforeLines="50" w:before="156"/>
         <w:jc w:val="left"/>
         <w:rPr>
-          <w:rFonts w:hint="eastAsia"/>
           <w:szCs w:val="22"/>
         </w:rPr>
       </w:pPr>
@@ -7421,15 +7189,15 @@
         <w:spacing w:beforeLines="50" w:before="156"/>
         <w:jc w:val="left"/>
         <w:rPr>
-          <w:rFonts w:hint="eastAsia"/>
-          <w:szCs w:val="22"/>
-        </w:rPr>
-      </w:pPr>
-      <w:r>
-        <w:rPr>
-          <w:rFonts w:hint="eastAsia"/>
-          <w:szCs w:val="22"/>
-        </w:rPr>
+          <w:szCs w:val="22"/>
+        </w:rPr>
+      </w:pPr>
+      <w:r>
+        <w:rPr>
+          <w:rFonts w:hint="eastAsia"/>
+          <w:szCs w:val="22"/>
+        </w:rPr>
+        <w:lastRenderedPageBreak/>
         <w:t>与线性系统的仿真结果相对比可发现非线性系统抗干扰能力会更弱，并且在我们的模型中</w:t>
       </w:r>
       <w:r>
@@ -7445,14 +7213,7 @@
             <w:rFonts w:ascii="Cambria Math" w:hAnsi="Cambria Math"/>
             <w:szCs w:val="22"/>
           </w:rPr>
-          <m:t>ϕ</m:t>
-        </m:r>
-        <m:r>
-          <w:rPr>
-            <w:rFonts w:ascii="Cambria Math" w:hAnsi="Cambria Math"/>
-            <w:szCs w:val="22"/>
-          </w:rPr>
-          <m:t>&gt;15°</m:t>
+          <m:t>ϕ&gt;15°</m:t>
         </m:r>
       </m:oMath>
       <w:r>
@@ -7476,7 +7237,6 @@
         <w:spacing w:beforeLines="50" w:before="156"/>
         <w:jc w:val="left"/>
         <w:rPr>
-          <w:rFonts w:hint="eastAsia"/>
           <w:szCs w:val="22"/>
         </w:rPr>
       </w:pPr>
@@ -7484,7 +7244,6 @@
         <w:rPr>
           <w:noProof/>
         </w:rPr>
-        <w:lastRenderedPageBreak/>
         <w:drawing>
           <wp:inline distT="0" distB="0" distL="0" distR="0" wp14:anchorId="2689C0F0" wp14:editId="7B1E356D">
             <wp:extent cx="5270500" cy="2675861"/>
@@ -7543,7 +7302,6 @@
         <w:spacing w:beforeLines="50" w:before="156"/>
         <w:jc w:val="center"/>
         <w:rPr>
-          <w:rFonts w:hint="eastAsia"/>
           <w:sz w:val="22"/>
           <w:szCs w:val="22"/>
         </w:rPr>
@@ -7632,15 +7390,7 @@
             <w:sz w:val="22"/>
             <w:szCs w:val="22"/>
           </w:rPr>
-          <m:t>4</m:t>
-        </m:r>
-        <m:r>
-          <w:rPr>
-            <w:rFonts w:ascii="Cambria Math" w:hAnsi="Cambria Math"/>
-            <w:sz w:val="22"/>
-            <w:szCs w:val="22"/>
-          </w:rPr>
-          <m:t>rad</m:t>
+          <m:t>4rad</m:t>
         </m:r>
       </m:oMath>
       <w:r>
@@ -7666,7 +7416,6 @@
         <w:spacing w:beforeLines="50" w:before="156"/>
         <w:jc w:val="center"/>
         <w:rPr>
-          <w:rFonts w:hint="eastAsia"/>
           <w:sz w:val="22"/>
           <w:szCs w:val="22"/>
         </w:rPr>
@@ -7678,7 +7427,6 @@
         <w:spacing w:beforeLines="50" w:before="156"/>
         <w:jc w:val="left"/>
         <w:rPr>
-          <w:rFonts w:hint="eastAsia"/>
           <w:szCs w:val="22"/>
         </w:rPr>
       </w:pPr>
@@ -7694,14 +7442,7 @@
           <w:rFonts w:hint="eastAsia"/>
           <w:szCs w:val="22"/>
         </w:rPr>
-        <w:t>示例动画。</w:t>
-      </w:r>
-      <w:r>
-        <w:rPr>
-          <w:rFonts w:hint="eastAsia"/>
-          <w:szCs w:val="22"/>
-        </w:rPr>
-        <w:t>（参考demo/</w:t>
+        <w:t>示例动画。（参考demo/</w:t>
       </w:r>
       <w:r>
         <w:t xml:space="preserve"> </w:t>
@@ -7741,10 +7482,7 @@
     </w:p>
     <w:p>
       <w:pPr>
-        <w:pStyle w:val="1"/>
-        <w:rPr>
-          <w:rFonts w:hint="eastAsia"/>
-        </w:rPr>
+        <w:pStyle w:val="Heading1"/>
       </w:pPr>
       <w:r>
         <w:rPr>
@@ -7755,34 +7493,13 @@
     </w:p>
     <w:p>
       <w:pPr>
-        <w:pStyle w:val="2"/>
-        <w:rPr>
-          <w:rFonts w:hint="eastAsia"/>
-        </w:rPr>
-      </w:pPr>
-      <w:r>
-        <w:rPr>
-          <w:rFonts w:hint="eastAsia"/>
-        </w:rPr>
-        <w:t>3</w:t>
-      </w:r>
-      <w:r>
-        <w:rPr>
-          <w:rFonts w:hint="eastAsia"/>
-        </w:rPr>
-        <w:t>.1</w:t>
-      </w:r>
-      <w:r>
-        <w:rPr>
-          <w:rFonts w:hint="eastAsia"/>
-        </w:rPr>
-        <w:t>最优控制</w:t>
-      </w:r>
-      <w:r>
-        <w:rPr>
-          <w:rFonts w:hint="eastAsia"/>
-        </w:rPr>
-        <w:t>理论计算</w:t>
+        <w:pStyle w:val="Heading2"/>
+      </w:pPr>
+      <w:r>
+        <w:rPr>
+          <w:rFonts w:hint="eastAsia"/>
+        </w:rPr>
+        <w:t>3.1最优控制理论计算</w:t>
       </w:r>
     </w:p>
     <w:p>
@@ -7790,9 +7507,6 @@
         <w:snapToGrid w:val="0"/>
         <w:spacing w:beforeLines="50" w:before="156"/>
         <w:jc w:val="left"/>
-        <w:rPr>
-          <w:rFonts w:hint="eastAsia"/>
-        </w:rPr>
       </w:pPr>
       <w:r>
         <w:rPr>
@@ -7806,9 +7520,6 @@
         <w:snapToGrid w:val="0"/>
         <w:spacing w:beforeLines="50" w:before="156"/>
         <w:jc w:val="left"/>
-        <w:rPr>
-          <w:rFonts w:hint="eastAsia"/>
-        </w:rPr>
       </w:pPr>
       <w:r>
         <w:rPr>
@@ -7823,7 +7534,6 @@
         <w:spacing w:beforeLines="50" w:before="156"/>
         <w:jc w:val="left"/>
         <w:rPr>
-          <w:rFonts w:hint="eastAsia"/>
           <w:i/>
         </w:rPr>
       </w:pPr>
@@ -7833,13 +7543,7 @@
             <w:rPr>
               <w:rFonts w:ascii="Cambria Math" w:hAnsi="Cambria Math"/>
             </w:rPr>
-            <m:t>J</m:t>
-          </m:r>
-          <m:r>
-            <w:rPr>
-              <w:rFonts w:ascii="Cambria Math" w:hAnsi="Cambria Math"/>
-            </w:rPr>
-            <m:t>=</m:t>
+            <m:t>J=</m:t>
           </m:r>
           <m:nary>
             <m:naryPr>
@@ -7985,9 +7689,6 @@
         <w:snapToGrid w:val="0"/>
         <w:spacing w:beforeLines="50" w:before="156"/>
         <w:jc w:val="left"/>
-        <w:rPr>
-          <w:rFonts w:hint="eastAsia"/>
-        </w:rPr>
       </w:pPr>
       <w:r>
         <w:rPr>
@@ -8002,7 +7703,6 @@
         <w:spacing w:beforeLines="50" w:before="156"/>
         <w:jc w:val="left"/>
         <w:rPr>
-          <w:rFonts w:hint="eastAsia"/>
           <w:i/>
         </w:rPr>
       </w:pPr>
@@ -8046,9 +7746,6 @@
         <w:snapToGrid w:val="0"/>
         <w:spacing w:beforeLines="50" w:before="156"/>
         <w:jc w:val="left"/>
-        <w:rPr>
-          <w:rFonts w:hint="eastAsia"/>
-        </w:rPr>
       </w:pPr>
       <w:r>
         <w:rPr>
@@ -8187,14 +7884,12 @@
         <w:snapToGrid w:val="0"/>
         <w:spacing w:beforeLines="50" w:before="156"/>
         <w:jc w:val="left"/>
-        <w:rPr>
-          <w:rFonts w:hint="eastAsia"/>
-        </w:rPr>
-      </w:pPr>
-      <w:r>
-        <w:rPr>
-          <w:rFonts w:hint="eastAsia"/>
-        </w:rPr>
+      </w:pPr>
+      <w:r>
+        <w:rPr>
+          <w:rFonts w:hint="eastAsia"/>
+        </w:rPr>
+        <w:lastRenderedPageBreak/>
         <w:t>利用MATLAB解线性系统二次型指标的函数</w:t>
       </w:r>
       <w:proofErr w:type="spellStart"/>
@@ -8250,7 +7945,6 @@
         <w:spacing w:beforeLines="50" w:before="156"/>
         <w:jc w:val="left"/>
         <w:rPr>
-          <w:rFonts w:hint="eastAsia"/>
           <w:i/>
         </w:rPr>
       </w:pPr>
@@ -8323,55 +8017,31 @@
                       <w:rPr>
                         <w:rFonts w:ascii="Cambria Math" w:hAnsi="Cambria Math"/>
                       </w:rPr>
-                      <m:t>-</m:t>
-                    </m:r>
-                    <m:r>
-                      <w:rPr>
-                        <w:rFonts w:ascii="Cambria Math" w:hAnsi="Cambria Math"/>
-                      </w:rPr>
-                      <m:t>1</m:t>
-                    </m:r>
-                  </m:e>
-                  <m:e>
-                    <m:r>
-                      <w:rPr>
-                        <w:rFonts w:ascii="Cambria Math" w:hAnsi="Cambria Math"/>
-                      </w:rPr>
-                      <m:t>-</m:t>
-                    </m:r>
-                    <m:r>
-                      <w:rPr>
-                        <w:rFonts w:ascii="Cambria Math" w:hAnsi="Cambria Math"/>
-                      </w:rPr>
-                      <m:t>377.1</m:t>
-                    </m:r>
-                  </m:e>
-                  <m:e>
-                    <m:r>
-                      <w:rPr>
-                        <w:rFonts w:ascii="Cambria Math" w:hAnsi="Cambria Math"/>
-                      </w:rPr>
-                      <m:t>-</m:t>
-                    </m:r>
-                    <m:r>
-                      <w:rPr>
-                        <w:rFonts w:ascii="Cambria Math" w:hAnsi="Cambria Math"/>
-                      </w:rPr>
-                      <m:t>3.89</m:t>
-                    </m:r>
-                  </m:e>
-                  <m:e>
-                    <m:r>
-                      <w:rPr>
-                        <w:rFonts w:ascii="Cambria Math" w:hAnsi="Cambria Math"/>
-                      </w:rPr>
-                      <m:t>-</m:t>
-                    </m:r>
-                    <m:r>
-                      <w:rPr>
-                        <w:rFonts w:ascii="Cambria Math" w:hAnsi="Cambria Math"/>
-                      </w:rPr>
-                      <m:t>71.7</m:t>
+                      <m:t>-1</m:t>
+                    </m:r>
+                  </m:e>
+                  <m:e>
+                    <m:r>
+                      <w:rPr>
+                        <w:rFonts w:ascii="Cambria Math" w:hAnsi="Cambria Math"/>
+                      </w:rPr>
+                      <m:t>-377.1</m:t>
+                    </m:r>
+                  </m:e>
+                  <m:e>
+                    <m:r>
+                      <w:rPr>
+                        <w:rFonts w:ascii="Cambria Math" w:hAnsi="Cambria Math"/>
+                      </w:rPr>
+                      <m:t>-3.89</m:t>
+                    </m:r>
+                  </m:e>
+                  <m:e>
+                    <m:r>
+                      <w:rPr>
+                        <w:rFonts w:ascii="Cambria Math" w:hAnsi="Cambria Math"/>
+                      </w:rPr>
+                      <m:t>-71.7</m:t>
                     </m:r>
                   </m:e>
                 </m:mr>
@@ -8399,9 +8069,6 @@
         <w:snapToGrid w:val="0"/>
         <w:spacing w:beforeLines="50" w:before="156"/>
         <w:jc w:val="left"/>
-        <w:rPr>
-          <w:rFonts w:hint="eastAsia"/>
-        </w:rPr>
       </w:pPr>
       <m:oMathPara>
         <m:oMath>
@@ -8412,7 +8079,6 @@
             <w:rPr>
               <w:rFonts w:ascii="Cambria Math" w:hAnsi="Cambria Math"/>
             </w:rPr>
-            <w:lastRenderedPageBreak/>
             <m:t>[</m:t>
           </m:r>
           <m:m>
@@ -8461,19 +8127,7 @@
                   <w:rPr>
                     <w:rFonts w:ascii="Cambria Math" w:hAnsi="Cambria Math"/>
                   </w:rPr>
-                  <m:t>-</m:t>
-                </m:r>
-                <m:r>
-                  <w:rPr>
-                    <w:rFonts w:ascii="Cambria Math" w:hAnsi="Cambria Math"/>
-                  </w:rPr>
-                  <m:t>0.13-</m:t>
-                </m:r>
-                <m:r>
-                  <w:rPr>
-                    <w:rFonts w:ascii="Cambria Math" w:hAnsi="Cambria Math"/>
-                  </w:rPr>
-                  <m:t>0.28i</m:t>
+                  <m:t>-0.13-0.28i</m:t>
                 </m:r>
               </m:e>
             </m:mr>
@@ -8495,9 +8149,6 @@
         <w:snapToGrid w:val="0"/>
         <w:spacing w:beforeLines="50" w:before="156"/>
         <w:jc w:val="left"/>
-        <w:rPr>
-          <w:rFonts w:hint="eastAsia"/>
-        </w:rPr>
       </w:pPr>
       <w:r>
         <w:rPr>
@@ -8566,9 +8217,6 @@
         <w:snapToGrid w:val="0"/>
         <w:spacing w:beforeLines="50" w:before="156"/>
         <w:jc w:val="left"/>
-        <w:rPr>
-          <w:rFonts w:hint="eastAsia"/>
-        </w:rPr>
       </w:pPr>
       <w:r>
         <w:rPr>
@@ -8597,7 +8245,6 @@
         <w:spacing w:beforeLines="50" w:before="156"/>
         <w:jc w:val="left"/>
         <w:rPr>
-          <w:rFonts w:hint="eastAsia"/>
           <w:i/>
         </w:rPr>
       </w:pPr>
@@ -8631,13 +8278,7 @@
             <w:rPr>
               <w:rFonts w:ascii="Cambria Math" w:hAnsi="Cambria Math"/>
             </w:rPr>
-            <m:t>, R</m:t>
-          </m:r>
-          <m:r>
-            <w:rPr>
-              <w:rFonts w:ascii="Cambria Math" w:hAnsi="Cambria Math"/>
-            </w:rPr>
-            <m:t>=0.1</m:t>
+            <m:t>, R=0.1</m:t>
           </m:r>
         </m:oMath>
       </m:oMathPara>
@@ -8647,9 +8288,6 @@
         <w:snapToGrid w:val="0"/>
         <w:spacing w:beforeLines="50" w:before="156"/>
         <w:jc w:val="left"/>
-        <w:rPr>
-          <w:rFonts w:hint="eastAsia"/>
-        </w:rPr>
       </w:pPr>
       <w:r>
         <w:rPr>
@@ -8664,7 +8302,6 @@
         <w:spacing w:beforeLines="50" w:before="156"/>
         <w:jc w:val="left"/>
         <w:rPr>
-          <w:rFonts w:hint="eastAsia"/>
           <w:i/>
         </w:rPr>
       </w:pPr>
@@ -8737,55 +8374,31 @@
                       <w:rPr>
                         <w:rFonts w:ascii="Cambria Math" w:hAnsi="Cambria Math"/>
                       </w:rPr>
-                      <m:t>-</m:t>
-                    </m:r>
-                    <m:r>
-                      <w:rPr>
-                        <w:rFonts w:ascii="Cambria Math" w:hAnsi="Cambria Math"/>
-                      </w:rPr>
-                      <m:t>3.16</m:t>
-                    </m:r>
-                  </m:e>
-                  <m:e>
-                    <m:r>
-                      <w:rPr>
-                        <w:rFonts w:ascii="Cambria Math" w:hAnsi="Cambria Math"/>
-                      </w:rPr>
-                      <m:t>-</m:t>
-                    </m:r>
-                    <m:r>
-                      <w:rPr>
-                        <w:rFonts w:ascii="Cambria Math" w:hAnsi="Cambria Math"/>
-                      </w:rPr>
-                      <m:t>454.7</m:t>
-                    </m:r>
-                  </m:e>
-                  <m:e>
-                    <m:r>
-                      <w:rPr>
-                        <w:rFonts w:ascii="Cambria Math" w:hAnsi="Cambria Math"/>
-                      </w:rPr>
-                      <m:t>-</m:t>
-                    </m:r>
-                    <m:r>
-                      <w:rPr>
-                        <w:rFonts w:ascii="Cambria Math" w:hAnsi="Cambria Math"/>
-                      </w:rPr>
-                      <m:t>8.39</m:t>
-                    </m:r>
-                  </m:e>
-                  <m:e>
-                    <m:r>
-                      <w:rPr>
-                        <w:rFonts w:ascii="Cambria Math" w:hAnsi="Cambria Math"/>
-                      </w:rPr>
-                      <m:t>-</m:t>
-                    </m:r>
-                    <m:r>
-                      <w:rPr>
-                        <w:rFonts w:ascii="Cambria Math" w:hAnsi="Cambria Math"/>
-                      </w:rPr>
-                      <m:t>104.5</m:t>
+                      <m:t>-3.16</m:t>
+                    </m:r>
+                  </m:e>
+                  <m:e>
+                    <m:r>
+                      <w:rPr>
+                        <w:rFonts w:ascii="Cambria Math" w:hAnsi="Cambria Math"/>
+                      </w:rPr>
+                      <m:t>-454.7</m:t>
+                    </m:r>
+                  </m:e>
+                  <m:e>
+                    <m:r>
+                      <w:rPr>
+                        <w:rFonts w:ascii="Cambria Math" w:hAnsi="Cambria Math"/>
+                      </w:rPr>
+                      <m:t>-8.39</m:t>
+                    </m:r>
+                  </m:e>
+                  <m:e>
+                    <m:r>
+                      <w:rPr>
+                        <w:rFonts w:ascii="Cambria Math" w:hAnsi="Cambria Math"/>
+                      </w:rPr>
+                      <m:t>-104.5</m:t>
                     </m:r>
                   </m:e>
                 </m:mr>
@@ -8800,9 +8413,6 @@
         <w:snapToGrid w:val="0"/>
         <w:spacing w:beforeLines="50" w:before="156"/>
         <w:jc w:val="left"/>
-        <w:rPr>
-          <w:rFonts w:hint="eastAsia"/>
-        </w:rPr>
       </w:pPr>
       <w:r>
         <w:rPr>
@@ -8816,9 +8426,6 @@
         <w:snapToGrid w:val="0"/>
         <w:spacing w:beforeLines="50" w:before="156"/>
         <w:jc w:val="left"/>
-        <w:rPr>
-          <w:rFonts w:hint="eastAsia"/>
-        </w:rPr>
       </w:pPr>
       <m:oMathPara>
         <m:oMath>
@@ -8855,79 +8462,31 @@
                       <w:rPr>
                         <w:rFonts w:ascii="Cambria Math" w:hAnsi="Cambria Math"/>
                       </w:rPr>
-                      <m:t>-</m:t>
-                    </m:r>
-                    <m:r>
-                      <w:rPr>
-                        <w:rFonts w:ascii="Cambria Math" w:hAnsi="Cambria Math"/>
-                      </w:rPr>
-                      <m:t>12.1</m:t>
-                    </m:r>
-                  </m:e>
-                  <m:e>
-                    <m:r>
-                      <w:rPr>
-                        <w:rFonts w:ascii="Cambria Math" w:hAnsi="Cambria Math"/>
-                      </w:rPr>
-                      <m:t>-</m:t>
-                    </m:r>
-                    <m:r>
-                      <w:rPr>
-                        <w:rFonts w:ascii="Cambria Math" w:hAnsi="Cambria Math"/>
-                      </w:rPr>
-                      <m:t>4.26</m:t>
-                    </m:r>
-                  </m:e>
-                  <m:e>
-                    <m:r>
-                      <w:rPr>
-                        <w:rFonts w:ascii="Cambria Math" w:hAnsi="Cambria Math"/>
-                      </w:rPr>
-                      <m:t>-</m:t>
-                    </m:r>
-                    <m:r>
-                      <w:rPr>
-                        <w:rFonts w:ascii="Cambria Math" w:hAnsi="Cambria Math"/>
-                      </w:rPr>
-                      <m:t>0.56+0.41</m:t>
-                    </m:r>
-                    <m:r>
-                      <w:rPr>
-                        <w:rFonts w:ascii="Cambria Math" w:hAnsi="Cambria Math"/>
-                      </w:rPr>
-                      <m:t>i</m:t>
-                    </m:r>
-                  </m:e>
-                  <m:e>
-                    <m:r>
-                      <w:rPr>
-                        <w:rFonts w:ascii="Cambria Math" w:hAnsi="Cambria Math"/>
-                      </w:rPr>
-                      <m:t>-</m:t>
-                    </m:r>
-                    <m:r>
-                      <w:rPr>
-                        <w:rFonts w:ascii="Cambria Math" w:hAnsi="Cambria Math"/>
-                      </w:rPr>
-                      <m:t>0.56</m:t>
-                    </m:r>
-                    <m:r>
-                      <w:rPr>
-                        <w:rFonts w:ascii="Cambria Math" w:hAnsi="Cambria Math"/>
-                      </w:rPr>
-                      <m:t>-</m:t>
-                    </m:r>
-                    <m:r>
-                      <w:rPr>
-                        <w:rFonts w:ascii="Cambria Math" w:hAnsi="Cambria Math"/>
-                      </w:rPr>
-                      <m:t>0.41</m:t>
-                    </m:r>
-                    <m:r>
-                      <w:rPr>
-                        <w:rFonts w:ascii="Cambria Math" w:hAnsi="Cambria Math"/>
-                      </w:rPr>
-                      <m:t>i</m:t>
+                      <m:t>-12.1</m:t>
+                    </m:r>
+                  </m:e>
+                  <m:e>
+                    <m:r>
+                      <w:rPr>
+                        <w:rFonts w:ascii="Cambria Math" w:hAnsi="Cambria Math"/>
+                      </w:rPr>
+                      <m:t>-4.26</m:t>
+                    </m:r>
+                  </m:e>
+                  <m:e>
+                    <m:r>
+                      <w:rPr>
+                        <w:rFonts w:ascii="Cambria Math" w:hAnsi="Cambria Math"/>
+                      </w:rPr>
+                      <m:t>-0.56+0.41i</m:t>
+                    </m:r>
+                  </m:e>
+                  <m:e>
+                    <m:r>
+                      <w:rPr>
+                        <w:rFonts w:ascii="Cambria Math" w:hAnsi="Cambria Math"/>
+                      </w:rPr>
+                      <m:t>-0.56-0.41i</m:t>
                     </m:r>
                   </m:e>
                 </m:mr>
@@ -8942,9 +8501,6 @@
         <w:snapToGrid w:val="0"/>
         <w:spacing w:beforeLines="50" w:before="156"/>
         <w:jc w:val="left"/>
-        <w:rPr>
-          <w:rFonts w:hint="eastAsia"/>
-        </w:rPr>
       </w:pPr>
       <w:r>
         <w:rPr>
@@ -8955,34 +8511,13 @@
     </w:p>
     <w:p>
       <w:pPr>
-        <w:pStyle w:val="2"/>
-        <w:rPr>
-          <w:rFonts w:hint="eastAsia"/>
-        </w:rPr>
-      </w:pPr>
-      <w:r>
-        <w:rPr>
-          <w:rFonts w:hint="eastAsia"/>
-        </w:rPr>
-        <w:t>3</w:t>
-      </w:r>
-      <w:r>
-        <w:rPr>
-          <w:rFonts w:hint="eastAsia"/>
-        </w:rPr>
-        <w:t>.2</w:t>
-      </w:r>
-      <w:r>
-        <w:rPr>
-          <w:rFonts w:hint="eastAsia"/>
-        </w:rPr>
-        <w:t>最优控制</w:t>
-      </w:r>
-      <w:r>
-        <w:rPr>
-          <w:rFonts w:hint="eastAsia"/>
-        </w:rPr>
-        <w:t>Segway</w:t>
+        <w:pStyle w:val="Heading2"/>
+      </w:pPr>
+      <w:r>
+        <w:rPr>
+          <w:rFonts w:hint="eastAsia"/>
+        </w:rPr>
+        <w:t>3.2最优控制Segway</w:t>
       </w:r>
       <w:r>
         <w:rPr>
@@ -8998,11 +8533,6 @@
       </w:r>
     </w:p>
     <w:p>
-      <w:pPr>
-        <w:rPr>
-          <w:rFonts w:hint="eastAsia"/>
-        </w:rPr>
-      </w:pPr>
       <w:r>
         <w:rPr>
           <w:rFonts w:hint="eastAsia"/>
@@ -9075,9 +8605,6 @@
         <w:snapToGrid w:val="0"/>
         <w:spacing w:beforeLines="50" w:before="156"/>
         <w:jc w:val="left"/>
-        <w:rPr>
-          <w:rFonts w:hint="eastAsia"/>
-        </w:rPr>
       </w:pPr>
       <w:r>
         <w:rPr>
@@ -9141,7 +8668,6 @@
         <w:spacing w:beforeLines="50" w:before="156"/>
         <w:jc w:val="center"/>
         <w:rPr>
-          <w:rFonts w:hint="eastAsia"/>
           <w:sz w:val="22"/>
           <w:szCs w:val="22"/>
         </w:rPr>
@@ -9192,15 +8718,7 @@
           <w:sz w:val="22"/>
           <w:szCs w:val="22"/>
         </w:rPr>
-        <w:t>最优控制</w:t>
-      </w:r>
-      <w:r>
-        <w:rPr>
-          <w:rFonts w:hint="eastAsia"/>
-          <w:sz w:val="22"/>
-          <w:szCs w:val="22"/>
-        </w:rPr>
-        <w:t>，</w:t>
+        <w:t>最优控制，</w:t>
       </w:r>
       <w:r>
         <w:rPr>
@@ -9234,9 +8752,6 @@
         <w:snapToGrid w:val="0"/>
         <w:spacing w:beforeLines="50" w:before="156"/>
         <w:jc w:val="left"/>
-        <w:rPr>
-          <w:rFonts w:hint="eastAsia"/>
-        </w:rPr>
       </w:pPr>
     </w:p>
     <w:p>
@@ -9244,9 +8759,6 @@
         <w:snapToGrid w:val="0"/>
         <w:spacing w:beforeLines="50" w:before="156"/>
         <w:jc w:val="left"/>
-        <w:rPr>
-          <w:rFonts w:hint="eastAsia"/>
-        </w:rPr>
       </w:pPr>
       <w:r>
         <w:rPr>
@@ -9316,9 +8828,6 @@
         <w:snapToGrid w:val="0"/>
         <w:spacing w:beforeLines="50" w:before="156"/>
         <w:jc w:val="left"/>
-        <w:rPr>
-          <w:rFonts w:hint="eastAsia"/>
-        </w:rPr>
       </w:pPr>
       <w:r>
         <w:rPr>
@@ -9361,42 +8870,43 @@
     </w:p>
     <w:p>
       <w:pPr>
-        <w:pStyle w:val="1"/>
-        <w:rPr>
-          <w:rFonts w:hint="eastAsia"/>
-        </w:rPr>
-      </w:pPr>
-      <w:r>
-        <w:rPr>
-          <w:rFonts w:hint="eastAsia"/>
-        </w:rPr>
-        <w:lastRenderedPageBreak/>
-        <w:t>4</w:t>
-      </w:r>
-      <w:r>
-        <w:rPr>
-          <w:rFonts w:hint="eastAsia"/>
-        </w:rPr>
-        <w:t xml:space="preserve">. </w:t>
-      </w:r>
-      <w:r>
-        <w:rPr>
-          <w:rFonts w:hint="eastAsia"/>
-        </w:rPr>
-        <w:t>斜坡场景</w:t>
-      </w:r>
-      <w:bookmarkStart w:id="0" w:name="_GoBack"/>
-      <w:bookmarkEnd w:id="0"/>
+        <w:pStyle w:val="Heading1"/>
+      </w:pPr>
+      <w:r>
+        <w:rPr>
+          <w:rFonts w:hint="eastAsia"/>
+        </w:rPr>
+        <w:t>4. 斜坡场景</w:t>
+      </w:r>
     </w:p>
     <w:p>
       <w:pPr>
         <w:snapToGrid w:val="0"/>
         <w:spacing w:beforeLines="50" w:before="156"/>
         <w:jc w:val="left"/>
-        <w:rPr>
-          <w:rFonts w:hint="eastAsia"/>
-        </w:rPr>
-      </w:pPr>
+      </w:pPr>
+      <w:r>
+        <w:rPr>
+          <w:rFonts w:hint="eastAsia"/>
+        </w:rPr>
+        <w:t>这里对斜坡场景同样进行了力学分析，为了和之前的系统行为保持一致，我们仍然取平行于斜坡的方向和垂直于斜坡的方向作为X,Z方向。</w:t>
+      </w:r>
+    </w:p>
+    <w:p>
+      <w:pPr>
+        <w:snapToGrid w:val="0"/>
+        <w:spacing w:beforeLines="50" w:before="156"/>
+        <w:jc w:val="left"/>
+        <w:rPr>
+          <w:rFonts w:hint="eastAsia"/>
+        </w:rPr>
+      </w:pPr>
+      <w:r>
+        <w:rPr>
+          <w:rFonts w:hint="eastAsia"/>
+        </w:rPr>
+        <w:t>我们进行了牛顿力学分析，进一步的推导这里略去，通过力学方程的分析，可以得到</w:t>
+      </w:r>
     </w:p>
     <w:sectPr>
       <w:pgSz w:w="11900" w:h="16840"/>
@@ -9409,8 +8919,8 @@
 </file>
 
 <file path=word/numbering.xml><?xml version="1.0" encoding="utf-8"?>
-<w:numbering xmlns:wpc="http://schemas.microsoft.com/office/word/2010/wordprocessingCanvas" xmlns:mo="http://schemas.microsoft.com/office/mac/office/2008/main" xmlns:mc="http://schemas.openxmlformats.org/markup-compatibility/2006" xmlns:mv="urn:schemas-microsoft-com:mac:vml" xmlns:o="urn:schemas-microsoft-com:office:office" xmlns:r="http://schemas.openxmlformats.org/officeDocument/2006/relationships" xmlns:m="http://schemas.openxmlformats.org/officeDocument/2006/math" xmlns:v="urn:schemas-microsoft-com:vml" xmlns:wp14="http://schemas.microsoft.com/office/word/2010/wordprocessingDrawing" xmlns:wp="http://schemas.openxmlformats.org/drawingml/2006/wordprocessingDrawing" xmlns:w10="urn:schemas-microsoft-com:office:word" xmlns:w="http://schemas.openxmlformats.org/wordprocessingml/2006/main" xmlns:w14="http://schemas.microsoft.com/office/word/2010/wordml" xmlns:w15="http://schemas.microsoft.com/office/word/2012/wordml" xmlns:wpg="http://schemas.microsoft.com/office/word/2010/wordprocessingGroup" xmlns:wpi="http://schemas.microsoft.com/office/word/2010/wordprocessingInk" xmlns:wne="http://schemas.microsoft.com/office/word/2006/wordml" xmlns:wps="http://schemas.microsoft.com/office/word/2010/wordprocessingShape" mc:Ignorable="w14 w15 wp14">
-  <w:abstractNum w:abstractNumId="0">
+<w:numbering xmlns:wpc="http://schemas.microsoft.com/office/word/2010/wordprocessingCanvas" xmlns:cx="http://schemas.microsoft.com/office/drawing/2014/chartex" xmlns:cx1="http://schemas.microsoft.com/office/drawing/2015/9/8/chartex" xmlns:mc="http://schemas.openxmlformats.org/markup-compatibility/2006" xmlns:o="urn:schemas-microsoft-com:office:office" xmlns:r="http://schemas.openxmlformats.org/officeDocument/2006/relationships" xmlns:m="http://schemas.openxmlformats.org/officeDocument/2006/math" xmlns:v="urn:schemas-microsoft-com:vml" xmlns:wp14="http://schemas.microsoft.com/office/word/2010/wordprocessingDrawing" xmlns:wp="http://schemas.openxmlformats.org/drawingml/2006/wordprocessingDrawing" xmlns:w10="urn:schemas-microsoft-com:office:word" xmlns:w="http://schemas.openxmlformats.org/wordprocessingml/2006/main" xmlns:w14="http://schemas.microsoft.com/office/word/2010/wordml" xmlns:w15="http://schemas.microsoft.com/office/word/2012/wordml" xmlns:w16se="http://schemas.microsoft.com/office/word/2015/wordml/symex" xmlns:wpg="http://schemas.microsoft.com/office/word/2010/wordprocessingGroup" xmlns:wpi="http://schemas.microsoft.com/office/word/2010/wordprocessingInk" xmlns:wne="http://schemas.microsoft.com/office/word/2006/wordml" xmlns:wps="http://schemas.microsoft.com/office/word/2010/wordprocessingShape" mc:Ignorable="w14 w15 w16se wp14">
+  <w:abstractNum w:abstractNumId="0" w15:restartNumberingAfterBreak="0">
     <w:nsid w:val="54B01E76"/>
     <w:multiLevelType w:val="hybridMultilevel"/>
     <w:tmpl w:val="932443C6"/>
@@ -9506,7 +9016,7 @@
 </file>
 
 <file path=word/styles.xml><?xml version="1.0" encoding="utf-8"?>
-<w:styles xmlns:mc="http://schemas.openxmlformats.org/markup-compatibility/2006" xmlns:r="http://schemas.openxmlformats.org/officeDocument/2006/relationships" xmlns:w="http://schemas.openxmlformats.org/wordprocessingml/2006/main" xmlns:w14="http://schemas.microsoft.com/office/word/2010/wordml" xmlns:w15="http://schemas.microsoft.com/office/word/2012/wordml" mc:Ignorable="w14 w15">
+<w:styles xmlns:mc="http://schemas.openxmlformats.org/markup-compatibility/2006" xmlns:r="http://schemas.openxmlformats.org/officeDocument/2006/relationships" xmlns:w="http://schemas.openxmlformats.org/wordprocessingml/2006/main" xmlns:w14="http://schemas.microsoft.com/office/word/2010/wordml" xmlns:w15="http://schemas.microsoft.com/office/word/2012/wordml" xmlns:w16se="http://schemas.microsoft.com/office/word/2015/wordml/symex" mc:Ignorable="w14 w15 w16se">
   <w:docDefaults>
     <w:rPrDefault>
       <w:rPr>
@@ -9519,7 +9029,7 @@
     </w:rPrDefault>
     <w:pPrDefault/>
   </w:docDefaults>
-  <w:latentStyles w:defLockedState="0" w:defUIPriority="99" w:defSemiHidden="0" w:defUnhideWhenUsed="0" w:defQFormat="0" w:count="382">
+  <w:latentStyles w:defLockedState="0" w:defUIPriority="99" w:defSemiHidden="0" w:defUnhideWhenUsed="0" w:defQFormat="0" w:count="371">
     <w:lsdException w:name="Normal" w:uiPriority="0" w:qFormat="1"/>
     <w:lsdException w:name="heading 1" w:uiPriority="9" w:qFormat="1"/>
     <w:lsdException w:name="heading 2" w:semiHidden="1" w:uiPriority="9" w:unhideWhenUsed="1" w:qFormat="1"/>
@@ -9676,15 +9186,6 @@
     <w:lsdException w:name="Balloon Text" w:semiHidden="1" w:unhideWhenUsed="1"/>
     <w:lsdException w:name="Table Grid" w:uiPriority="39"/>
     <w:lsdException w:name="Table Theme" w:semiHidden="1" w:unhideWhenUsed="1"/>
-    <w:lsdException w:name="Note Level 1" w:semiHidden="1" w:unhideWhenUsed="1"/>
-    <w:lsdException w:name="Note Level 2" w:semiHidden="1" w:unhideWhenUsed="1"/>
-    <w:lsdException w:name="Note Level 3" w:semiHidden="1" w:unhideWhenUsed="1"/>
-    <w:lsdException w:name="Note Level 4" w:semiHidden="1" w:unhideWhenUsed="1"/>
-    <w:lsdException w:name="Note Level 5" w:semiHidden="1" w:unhideWhenUsed="1"/>
-    <w:lsdException w:name="Note Level 6" w:semiHidden="1" w:unhideWhenUsed="1"/>
-    <w:lsdException w:name="Note Level 7" w:semiHidden="1" w:unhideWhenUsed="1"/>
-    <w:lsdException w:name="Note Level 8" w:semiHidden="1" w:unhideWhenUsed="1"/>
-    <w:lsdException w:name="Note Level 9" w:semiHidden="1" w:unhideWhenUsed="1"/>
     <w:lsdException w:name="Placeholder Text" w:semiHidden="1"/>
     <w:lsdException w:name="No Spacing" w:uiPriority="1" w:qFormat="1"/>
     <w:lsdException w:name="Light Shading" w:uiPriority="60"/>
@@ -9900,10 +9401,8 @@
     <w:lsdException w:name="List Table 5 Dark Accent 6" w:uiPriority="50"/>
     <w:lsdException w:name="List Table 6 Colorful Accent 6" w:uiPriority="51"/>
     <w:lsdException w:name="List Table 7 Colorful Accent 6" w:uiPriority="52"/>
-    <w:lsdException w:name="Mention" w:semiHidden="1" w:unhideWhenUsed="1"/>
-    <w:lsdException w:name="Smart Hyperlink" w:semiHidden="1" w:unhideWhenUsed="1"/>
   </w:latentStyles>
-  <w:style w:type="paragraph" w:default="1" w:styleId="a">
+  <w:style w:type="paragraph" w:default="1" w:styleId="Normal">
     <w:name w:val="Normal"/>
     <w:qFormat/>
     <w:pPr>
@@ -9911,11 +9410,11 @@
       <w:jc w:val="both"/>
     </w:pPr>
   </w:style>
-  <w:style w:type="paragraph" w:styleId="1">
+  <w:style w:type="paragraph" w:styleId="Heading1">
     <w:name w:val="heading 1"/>
-    <w:basedOn w:val="a"/>
-    <w:next w:val="a"/>
-    <w:link w:val="10"/>
+    <w:basedOn w:val="Normal"/>
+    <w:next w:val="Normal"/>
+    <w:link w:val="Heading1Char"/>
     <w:uiPriority w:val="9"/>
     <w:qFormat/>
     <w:rsid w:val="00535AD6"/>
@@ -9933,11 +9432,11 @@
       <w:szCs w:val="44"/>
     </w:rPr>
   </w:style>
-  <w:style w:type="paragraph" w:styleId="2">
+  <w:style w:type="paragraph" w:styleId="Heading2">
     <w:name w:val="heading 2"/>
-    <w:basedOn w:val="a"/>
-    <w:next w:val="a"/>
-    <w:link w:val="20"/>
+    <w:basedOn w:val="Normal"/>
+    <w:next w:val="Normal"/>
+    <w:link w:val="Heading2Char"/>
     <w:uiPriority w:val="9"/>
     <w:unhideWhenUsed/>
     <w:qFormat/>
@@ -9956,12 +9455,13 @@
       <w:szCs w:val="32"/>
     </w:rPr>
   </w:style>
-  <w:style w:type="character" w:default="1" w:styleId="a0">
+  <w:style w:type="character" w:default="1" w:styleId="DefaultParagraphFont">
     <w:name w:val="Default Paragraph Font"/>
     <w:uiPriority w:val="1"/>
+    <w:semiHidden/>
     <w:unhideWhenUsed/>
   </w:style>
-  <w:style w:type="table" w:default="1" w:styleId="a1">
+  <w:style w:type="table" w:default="1" w:styleId="TableNormal">
     <w:name w:val="Normal Table"/>
     <w:uiPriority w:val="99"/>
     <w:semiHidden/>
@@ -9976,16 +9476,16 @@
       </w:tblCellMar>
     </w:tblPr>
   </w:style>
-  <w:style w:type="numbering" w:default="1" w:styleId="a2">
+  <w:style w:type="numbering" w:default="1" w:styleId="NoList">
     <w:name w:val="No List"/>
     <w:uiPriority w:val="99"/>
     <w:semiHidden/>
     <w:unhideWhenUsed/>
   </w:style>
-  <w:style w:type="character" w:customStyle="1" w:styleId="10">
-    <w:name w:val="标题 1字符"/>
-    <w:basedOn w:val="a0"/>
-    <w:link w:val="1"/>
+  <w:style w:type="character" w:customStyle="1" w:styleId="Heading1Char">
+    <w:name w:val="Heading 1 Char"/>
+    <w:basedOn w:val="DefaultParagraphFont"/>
+    <w:link w:val="Heading1"/>
     <w:uiPriority w:val="9"/>
     <w:rsid w:val="00535AD6"/>
     <w:rPr>
@@ -9996,10 +9496,10 @@
       <w:szCs w:val="44"/>
     </w:rPr>
   </w:style>
-  <w:style w:type="paragraph" w:styleId="a3">
+  <w:style w:type="paragraph" w:styleId="TOCHeading">
     <w:name w:val="TOC Heading"/>
-    <w:basedOn w:val="1"/>
-    <w:next w:val="a"/>
+    <w:basedOn w:val="Heading1"/>
+    <w:next w:val="Normal"/>
     <w:uiPriority w:val="39"/>
     <w:unhideWhenUsed/>
     <w:qFormat/>
@@ -10018,10 +9518,10 @@
       <w:szCs w:val="28"/>
     </w:rPr>
   </w:style>
-  <w:style w:type="paragraph" w:styleId="21">
+  <w:style w:type="paragraph" w:styleId="TOC2">
     <w:name w:val="toc 2"/>
-    <w:basedOn w:val="a"/>
-    <w:next w:val="a"/>
+    <w:basedOn w:val="Normal"/>
+    <w:next w:val="Normal"/>
     <w:autoRedefine/>
     <w:uiPriority w:val="39"/>
     <w:unhideWhenUsed/>
@@ -10038,10 +9538,10 @@
       <w:szCs w:val="22"/>
     </w:rPr>
   </w:style>
-  <w:style w:type="paragraph" w:styleId="11">
+  <w:style w:type="paragraph" w:styleId="TOC1">
     <w:name w:val="toc 1"/>
-    <w:basedOn w:val="a"/>
-    <w:next w:val="a"/>
+    <w:basedOn w:val="Normal"/>
+    <w:next w:val="Normal"/>
     <w:autoRedefine/>
     <w:uiPriority w:val="39"/>
     <w:unhideWhenUsed/>
@@ -10056,10 +9556,10 @@
       <w:bCs/>
     </w:rPr>
   </w:style>
-  <w:style w:type="paragraph" w:styleId="3">
+  <w:style w:type="paragraph" w:styleId="TOC3">
     <w:name w:val="toc 3"/>
-    <w:basedOn w:val="a"/>
-    <w:next w:val="a"/>
+    <w:basedOn w:val="Normal"/>
+    <w:next w:val="Normal"/>
     <w:autoRedefine/>
     <w:uiPriority w:val="39"/>
     <w:unhideWhenUsed/>
@@ -10074,10 +9574,10 @@
       <w:szCs w:val="22"/>
     </w:rPr>
   </w:style>
-  <w:style w:type="paragraph" w:styleId="4">
+  <w:style w:type="paragraph" w:styleId="TOC4">
     <w:name w:val="toc 4"/>
-    <w:basedOn w:val="a"/>
-    <w:next w:val="a"/>
+    <w:basedOn w:val="Normal"/>
+    <w:next w:val="Normal"/>
     <w:autoRedefine/>
     <w:uiPriority w:val="39"/>
     <w:semiHidden/>
@@ -10093,10 +9593,10 @@
       <w:szCs w:val="20"/>
     </w:rPr>
   </w:style>
-  <w:style w:type="paragraph" w:styleId="5">
+  <w:style w:type="paragraph" w:styleId="TOC5">
     <w:name w:val="toc 5"/>
-    <w:basedOn w:val="a"/>
-    <w:next w:val="a"/>
+    <w:basedOn w:val="Normal"/>
+    <w:next w:val="Normal"/>
     <w:autoRedefine/>
     <w:uiPriority w:val="39"/>
     <w:semiHidden/>
@@ -10112,10 +9612,10 @@
       <w:szCs w:val="20"/>
     </w:rPr>
   </w:style>
-  <w:style w:type="paragraph" w:styleId="6">
+  <w:style w:type="paragraph" w:styleId="TOC6">
     <w:name w:val="toc 6"/>
-    <w:basedOn w:val="a"/>
-    <w:next w:val="a"/>
+    <w:basedOn w:val="Normal"/>
+    <w:next w:val="Normal"/>
     <w:autoRedefine/>
     <w:uiPriority w:val="39"/>
     <w:semiHidden/>
@@ -10131,10 +9631,10 @@
       <w:szCs w:val="20"/>
     </w:rPr>
   </w:style>
-  <w:style w:type="paragraph" w:styleId="7">
+  <w:style w:type="paragraph" w:styleId="TOC7">
     <w:name w:val="toc 7"/>
-    <w:basedOn w:val="a"/>
-    <w:next w:val="a"/>
+    <w:basedOn w:val="Normal"/>
+    <w:next w:val="Normal"/>
     <w:autoRedefine/>
     <w:uiPriority w:val="39"/>
     <w:semiHidden/>
@@ -10150,10 +9650,10 @@
       <w:szCs w:val="20"/>
     </w:rPr>
   </w:style>
-  <w:style w:type="paragraph" w:styleId="8">
+  <w:style w:type="paragraph" w:styleId="TOC8">
     <w:name w:val="toc 8"/>
-    <w:basedOn w:val="a"/>
-    <w:next w:val="a"/>
+    <w:basedOn w:val="Normal"/>
+    <w:next w:val="Normal"/>
     <w:autoRedefine/>
     <w:uiPriority w:val="39"/>
     <w:semiHidden/>
@@ -10169,10 +9669,10 @@
       <w:szCs w:val="20"/>
     </w:rPr>
   </w:style>
-  <w:style w:type="paragraph" w:styleId="9">
+  <w:style w:type="paragraph" w:styleId="TOC9">
     <w:name w:val="toc 9"/>
-    <w:basedOn w:val="a"/>
-    <w:next w:val="a"/>
+    <w:basedOn w:val="Normal"/>
+    <w:next w:val="Normal"/>
     <w:autoRedefine/>
     <w:uiPriority w:val="39"/>
     <w:semiHidden/>
@@ -10188,9 +9688,9 @@
       <w:szCs w:val="20"/>
     </w:rPr>
   </w:style>
-  <w:style w:type="paragraph" w:styleId="a4">
+  <w:style w:type="paragraph" w:styleId="ListParagraph">
     <w:name w:val="List Paragraph"/>
-    <w:basedOn w:val="a"/>
+    <w:basedOn w:val="Normal"/>
     <w:uiPriority w:val="34"/>
     <w:qFormat/>
     <w:rsid w:val="00984B12"/>
@@ -10198,10 +9698,10 @@
       <w:ind w:firstLineChars="200" w:firstLine="420"/>
     </w:pPr>
   </w:style>
-  <w:style w:type="character" w:customStyle="1" w:styleId="20">
-    <w:name w:val="标题 2字符"/>
-    <w:basedOn w:val="a0"/>
-    <w:link w:val="2"/>
+  <w:style w:type="character" w:customStyle="1" w:styleId="Heading2Char">
+    <w:name w:val="Heading 2 Char"/>
+    <w:basedOn w:val="DefaultParagraphFont"/>
+    <w:link w:val="Heading2"/>
     <w:uiPriority w:val="9"/>
     <w:rsid w:val="00984B12"/>
     <w:rPr>
@@ -10212,13 +9712,12 @@
       <w:szCs w:val="32"/>
     </w:rPr>
   </w:style>
-  <w:style w:type="table" w:styleId="a5">
+  <w:style w:type="table" w:styleId="TableGrid">
     <w:name w:val="Table Grid"/>
-    <w:basedOn w:val="a1"/>
+    <w:basedOn w:val="TableNormal"/>
     <w:uiPriority w:val="39"/>
     <w:rsid w:val="00BB6661"/>
     <w:tblPr>
-      <w:tblInd w:w="0" w:type="dxa"/>
       <w:tblBorders>
         <w:top w:val="single" w:sz="4" w:space="0" w:color="auto"/>
         <w:left w:val="single" w:sz="4" w:space="0" w:color="auto"/>
@@ -10227,17 +9726,11 @@
         <w:insideH w:val="single" w:sz="4" w:space="0" w:color="auto"/>
         <w:insideV w:val="single" w:sz="4" w:space="0" w:color="auto"/>
       </w:tblBorders>
-      <w:tblCellMar>
-        <w:top w:w="0" w:type="dxa"/>
-        <w:left w:w="108" w:type="dxa"/>
-        <w:bottom w:w="0" w:type="dxa"/>
-        <w:right w:w="108" w:type="dxa"/>
-      </w:tblCellMar>
     </w:tblPr>
   </w:style>
-  <w:style w:type="character" w:styleId="a6">
+  <w:style w:type="character" w:styleId="PlaceholderText">
     <w:name w:val="Placeholder Text"/>
-    <w:basedOn w:val="a0"/>
+    <w:basedOn w:val="DefaultParagraphFont"/>
     <w:uiPriority w:val="99"/>
     <w:semiHidden/>
     <w:rsid w:val="00A54650"/>
@@ -10245,9 +9738,9 @@
       <w:color w:val="808080"/>
     </w:rPr>
   </w:style>
-  <w:style w:type="paragraph" w:styleId="a7">
+  <w:style w:type="paragraph" w:styleId="NormalWeb">
     <w:name w:val="Normal (Web)"/>
-    <w:basedOn w:val="a"/>
+    <w:basedOn w:val="Normal"/>
     <w:uiPriority w:val="99"/>
     <w:semiHidden/>
     <w:unhideWhenUsed/>
@@ -10262,10 +9755,10 @@
       <w:kern w:val="0"/>
     </w:rPr>
   </w:style>
-  <w:style w:type="paragraph" w:styleId="a8">
+  <w:style w:type="paragraph" w:styleId="TableofFigures">
     <w:name w:val="table of figures"/>
-    <w:basedOn w:val="a"/>
-    <w:next w:val="a"/>
+    <w:basedOn w:val="Normal"/>
+    <w:next w:val="Normal"/>
     <w:uiPriority w:val="99"/>
     <w:unhideWhenUsed/>
     <w:rsid w:val="00C626F5"/>
@@ -10273,9 +9766,9 @@
       <w:ind w:left="480" w:hanging="480"/>
     </w:pPr>
   </w:style>
-  <w:style w:type="character" w:styleId="a9">
+  <w:style w:type="character" w:styleId="Hyperlink">
     <w:name w:val="Hyperlink"/>
-    <w:basedOn w:val="a0"/>
+    <w:basedOn w:val="DefaultParagraphFont"/>
     <w:uiPriority w:val="99"/>
     <w:unhideWhenUsed/>
     <w:rsid w:val="00C626F5"/>
@@ -10284,9 +9777,9 @@
       <w:u w:val="single"/>
     </w:rPr>
   </w:style>
-  <w:style w:type="character" w:styleId="aa">
+  <w:style w:type="character" w:styleId="Emphasis">
     <w:name w:val="Emphasis"/>
-    <w:basedOn w:val="a0"/>
+    <w:basedOn w:val="DefaultParagraphFont"/>
     <w:uiPriority w:val="20"/>
     <w:qFormat/>
     <w:rsid w:val="00B3582D"/>
@@ -10564,7 +10057,7 @@
 </file>
 
 <file path=customXml/itemProps1.xml><?xml version="1.0" encoding="utf-8"?>
-<ds:datastoreItem xmlns:ds="http://schemas.openxmlformats.org/officeDocument/2006/customXml" ds:itemID="{0F4CF38D-96DD-E14F-ADD5-C82574A8A065}">
+<ds:datastoreItem xmlns:ds="http://schemas.openxmlformats.org/officeDocument/2006/customXml" ds:itemID="{F27A3E0F-80FD-497B-8EDD-64913F97680F}">
   <ds:schemaRefs>
     <ds:schemaRef ds:uri="http://schemas.openxmlformats.org/officeDocument/2006/bibliography"/>
   </ds:schemaRefs>

</xml_diff>

<commit_message>
add to the finial report
</commit_message>
<xml_diff>
--- a/Project/Pro2/simu2.docx
+++ b/Project/Pro2/simu2.docx
@@ -143,8 +143,6 @@
           </wp:inline>
         </w:drawing>
       </w:r>
-      <w:bookmarkStart w:id="0" w:name="_GoBack"/>
-      <w:bookmarkEnd w:id="0"/>
     </w:p>
     <w:p>
       <w:pPr>
@@ -8881,32 +8879,3599 @@
     </w:p>
     <w:p>
       <w:pPr>
+        <w:pStyle w:val="FirstParagraph"/>
+        <w:rPr>
+          <w:lang w:eastAsia="zh-CN"/>
+        </w:rPr>
+      </w:pPr>
+      <w:r>
+        <w:rPr>
+          <w:lang w:eastAsia="zh-CN"/>
+        </w:rPr>
+        <w:t>我们选择牛顿力学对斜坡进行分析来找出他们分不同点，为保持和之前的坐标系一致，我们采用平行于平面和垂直于平面的两个方向作为坐标系建模。假设斜坡倾角为</w:t>
+      </w:r>
+      <m:oMath>
+        <m:r>
+          <w:rPr>
+            <w:rFonts w:ascii="Cambria Math" w:hAnsi="Cambria Math"/>
+            <w:lang w:eastAsia="zh-CN"/>
+          </w:rPr>
+          <m:t>α</m:t>
+        </m:r>
+      </m:oMath>
+    </w:p>
+    <w:p>
+      <w:pPr>
+        <w:pStyle w:val="BodyText"/>
+        <w:rPr>
+          <w:lang w:eastAsia="zh-CN"/>
+        </w:rPr>
+      </w:pPr>
+      <w:r>
+        <w:rPr>
+          <w:lang w:eastAsia="zh-CN"/>
+        </w:rPr>
+        <w:t xml:space="preserve">先对轮子进行受力分析，考虑到轮子是纯滚动状态，取地面顺心作为角速度参考点可以得到 </w:t>
+      </w:r>
+    </w:p>
+    <w:p>
+      <w:pPr>
+        <w:pStyle w:val="BodyText"/>
+      </w:pPr>
+      <m:oMathPara>
+        <m:oMathParaPr>
+          <m:jc m:val="center"/>
+        </m:oMathParaPr>
+        <m:oMath>
+          <m:r>
+            <w:rPr>
+              <w:rFonts w:ascii="Cambria Math" w:hAnsi="Cambria Math"/>
+            </w:rPr>
+            <m:t>(</m:t>
+          </m:r>
+          <m:sSub>
+            <m:sSubPr>
+              <m:ctrlPr>
+                <w:rPr>
+                  <w:rFonts w:ascii="Cambria Math" w:hAnsi="Cambria Math"/>
+                </w:rPr>
+              </m:ctrlPr>
+            </m:sSubPr>
+            <m:e>
+              <m:r>
+                <w:rPr>
+                  <w:rFonts w:ascii="Cambria Math" w:hAnsi="Cambria Math"/>
+                </w:rPr>
+                <m:t>I</m:t>
+              </m:r>
+            </m:e>
+            <m:sub>
+              <m:r>
+                <w:rPr>
+                  <w:rFonts w:ascii="Cambria Math" w:hAnsi="Cambria Math"/>
+                </w:rPr>
+                <m:t>w</m:t>
+              </m:r>
+            </m:sub>
+          </m:sSub>
+          <m:r>
+            <w:rPr>
+              <w:rFonts w:ascii="Cambria Math" w:hAnsi="Cambria Math"/>
+            </w:rPr>
+            <m:t>+</m:t>
+          </m:r>
+          <m:sSub>
+            <m:sSubPr>
+              <m:ctrlPr>
+                <w:rPr>
+                  <w:rFonts w:ascii="Cambria Math" w:hAnsi="Cambria Math"/>
+                </w:rPr>
+              </m:ctrlPr>
+            </m:sSubPr>
+            <m:e>
+              <m:r>
+                <w:rPr>
+                  <w:rFonts w:ascii="Cambria Math" w:hAnsi="Cambria Math"/>
+                </w:rPr>
+                <m:t>m</m:t>
+              </m:r>
+            </m:e>
+            <m:sub>
+              <m:r>
+                <w:rPr>
+                  <w:rFonts w:ascii="Cambria Math" w:hAnsi="Cambria Math"/>
+                </w:rPr>
+                <m:t>w</m:t>
+              </m:r>
+            </m:sub>
+          </m:sSub>
+          <m:sSup>
+            <m:sSupPr>
+              <m:ctrlPr>
+                <w:rPr>
+                  <w:rFonts w:ascii="Cambria Math" w:hAnsi="Cambria Math"/>
+                </w:rPr>
+              </m:ctrlPr>
+            </m:sSupPr>
+            <m:e>
+              <m:r>
+                <w:rPr>
+                  <w:rFonts w:ascii="Cambria Math" w:hAnsi="Cambria Math"/>
+                </w:rPr>
+                <m:t>R</m:t>
+              </m:r>
+            </m:e>
+            <m:sup>
+              <m:r>
+                <w:rPr>
+                  <w:rFonts w:ascii="Cambria Math" w:hAnsi="Cambria Math"/>
+                </w:rPr>
+                <m:t>2</m:t>
+              </m:r>
+            </m:sup>
+          </m:sSup>
+          <m:r>
+            <w:rPr>
+              <w:rFonts w:ascii="Cambria Math" w:hAnsi="Cambria Math"/>
+            </w:rPr>
+            <m:t>)</m:t>
+          </m:r>
+          <m:acc>
+            <m:accPr>
+              <m:chr m:val="̈"/>
+              <m:ctrlPr>
+                <w:rPr>
+                  <w:rFonts w:ascii="Cambria Math" w:hAnsi="Cambria Math"/>
+                </w:rPr>
+              </m:ctrlPr>
+            </m:accPr>
+            <m:e>
+              <m:r>
+                <w:rPr>
+                  <w:rFonts w:ascii="Cambria Math" w:hAnsi="Cambria Math"/>
+                </w:rPr>
+                <m:t>θ</m:t>
+              </m:r>
+            </m:e>
+          </m:acc>
+          <m:r>
+            <w:rPr>
+              <w:rFonts w:ascii="Cambria Math" w:hAnsi="Cambria Math"/>
+            </w:rPr>
+            <m:t>=τ-</m:t>
+          </m:r>
+          <m:sSub>
+            <m:sSubPr>
+              <m:ctrlPr>
+                <w:rPr>
+                  <w:rFonts w:ascii="Cambria Math" w:hAnsi="Cambria Math"/>
+                </w:rPr>
+              </m:ctrlPr>
+            </m:sSubPr>
+            <m:e>
+              <m:r>
+                <w:rPr>
+                  <w:rFonts w:ascii="Cambria Math" w:hAnsi="Cambria Math"/>
+                </w:rPr>
+                <m:t>F</m:t>
+              </m:r>
+            </m:e>
+            <m:sub>
+              <m:r>
+                <w:rPr>
+                  <w:rFonts w:ascii="Cambria Math" w:hAnsi="Cambria Math"/>
+                </w:rPr>
+                <m:t>x</m:t>
+              </m:r>
+            </m:sub>
+          </m:sSub>
+          <m:r>
+            <w:rPr>
+              <w:rFonts w:ascii="Cambria Math" w:hAnsi="Cambria Math"/>
+            </w:rPr>
+            <m:t>R-μ</m:t>
+          </m:r>
+          <m:acc>
+            <m:accPr>
+              <m:chr m:val="̇"/>
+              <m:ctrlPr>
+                <w:rPr>
+                  <w:rFonts w:ascii="Cambria Math" w:hAnsi="Cambria Math"/>
+                </w:rPr>
+              </m:ctrlPr>
+            </m:accPr>
+            <m:e>
+              <m:r>
+                <w:rPr>
+                  <w:rFonts w:ascii="Cambria Math" w:hAnsi="Cambria Math"/>
+                </w:rPr>
+                <m:t>θ</m:t>
+              </m:r>
+            </m:e>
+          </m:acc>
+          <m:r>
+            <w:rPr>
+              <w:rFonts w:ascii="Cambria Math" w:hAnsi="Cambria Math"/>
+            </w:rPr>
+            <m:t>+</m:t>
+          </m:r>
+          <m:sSub>
+            <m:sSubPr>
+              <m:ctrlPr>
+                <w:rPr>
+                  <w:rFonts w:ascii="Cambria Math" w:hAnsi="Cambria Math"/>
+                </w:rPr>
+              </m:ctrlPr>
+            </m:sSubPr>
+            <m:e>
+              <m:r>
+                <w:rPr>
+                  <w:rFonts w:ascii="Cambria Math" w:hAnsi="Cambria Math"/>
+                </w:rPr>
+                <m:t>m</m:t>
+              </m:r>
+            </m:e>
+            <m:sub>
+              <m:r>
+                <w:rPr>
+                  <w:rFonts w:ascii="Cambria Math" w:hAnsi="Cambria Math"/>
+                </w:rPr>
+                <m:t>w</m:t>
+              </m:r>
+            </m:sub>
+          </m:sSub>
+          <m:r>
+            <m:rPr>
+              <m:sty m:val="p"/>
+            </m:rPr>
+            <w:rPr>
+              <w:rFonts w:ascii="Cambria Math" w:hAnsi="Cambria Math"/>
+            </w:rPr>
+            <m:t>g</m:t>
+          </m:r>
+          <m:r>
+            <w:rPr>
+              <w:rFonts w:ascii="Cambria Math" w:hAnsi="Cambria Math"/>
+            </w:rPr>
+            <m:t>R</m:t>
+          </m:r>
+          <m:r>
+            <m:rPr>
+              <m:sty m:val="p"/>
+            </m:rPr>
+            <w:rPr>
+              <w:rFonts w:ascii="Cambria Math" w:hAnsi="Cambria Math"/>
+            </w:rPr>
+            <m:t>sin</m:t>
+          </m:r>
+          <m:r>
+            <w:rPr>
+              <w:rFonts w:ascii="Cambria Math" w:hAnsi="Cambria Math"/>
+            </w:rPr>
+            <m:t>α</m:t>
+          </m:r>
+        </m:oMath>
+      </m:oMathPara>
+    </w:p>
+    <w:p>
+      <w:pPr>
+        <w:pStyle w:val="BodyText"/>
+        <w:rPr>
+          <w:lang w:eastAsia="zh-CN"/>
+        </w:rPr>
+      </w:pPr>
+      <w:r>
+        <w:rPr>
+          <w:lang w:eastAsia="zh-CN"/>
+        </w:rPr>
+        <w:t>式中考虑到了</w:t>
+      </w:r>
+      <m:oMath>
+        <m:r>
+          <w:rPr>
+            <w:rFonts w:ascii="Cambria Math" w:hAnsi="Cambria Math"/>
+            <w:lang w:eastAsia="zh-CN"/>
+          </w:rPr>
+          <m:t>x=Rθ</m:t>
+        </m:r>
+      </m:oMath>
+      <w:r>
+        <w:rPr>
+          <w:lang w:eastAsia="zh-CN"/>
+        </w:rPr>
+        <w:t>的纯滚条件，同时认为轮胎的摩擦系数满足纯滚条</w:t>
+      </w:r>
+      <w:r>
+        <w:rPr>
+          <w:rFonts w:ascii="SimSun" w:eastAsia="SimSun" w:hAnsi="SimSun" w:cs="SimSun" w:hint="eastAsia"/>
+          <w:lang w:eastAsia="zh-CN"/>
+        </w:rPr>
+        <w:t>件</w:t>
+      </w:r>
+    </w:p>
+    <w:p>
+      <w:pPr>
+        <w:pStyle w:val="BodyText"/>
+        <w:rPr>
+          <w:lang w:eastAsia="zh-CN"/>
+        </w:rPr>
+      </w:pPr>
+      <w:r>
+        <w:rPr>
+          <w:lang w:eastAsia="zh-CN"/>
+        </w:rPr>
+        <w:t>下一步研究杆的运动状态，我们取杆和车的连接处作为角动量参考点，这个点所对应的参考系并非是惯性系，非惯性力有力矩作用，表达式</w:t>
+      </w:r>
+      <w:r>
+        <w:rPr>
+          <w:rFonts w:ascii="SimSun" w:eastAsia="SimSun" w:hAnsi="SimSun" w:cs="SimSun" w:hint="eastAsia"/>
+          <w:lang w:eastAsia="zh-CN"/>
+        </w:rPr>
+        <w:t>为</w:t>
+      </w:r>
+    </w:p>
+    <w:p>
+      <w:pPr>
+        <w:pStyle w:val="BodyText"/>
+      </w:pPr>
+      <m:oMathPara>
+        <m:oMathParaPr>
+          <m:jc m:val="center"/>
+        </m:oMathParaPr>
+        <m:oMath>
+          <m:r>
+            <w:rPr>
+              <w:rFonts w:ascii="Cambria Math" w:hAnsi="Cambria Math"/>
+            </w:rPr>
+            <m:t>(</m:t>
+          </m:r>
+          <m:sSub>
+            <m:sSubPr>
+              <m:ctrlPr>
+                <w:rPr>
+                  <w:rFonts w:ascii="Cambria Math" w:hAnsi="Cambria Math"/>
+                </w:rPr>
+              </m:ctrlPr>
+            </m:sSubPr>
+            <m:e>
+              <m:r>
+                <w:rPr>
+                  <w:rFonts w:ascii="Cambria Math" w:hAnsi="Cambria Math"/>
+                </w:rPr>
+                <m:t>I</m:t>
+              </m:r>
+            </m:e>
+            <m:sub>
+              <m:r>
+                <w:rPr>
+                  <w:rFonts w:ascii="Cambria Math" w:hAnsi="Cambria Math"/>
+                </w:rPr>
+                <m:t>B</m:t>
+              </m:r>
+            </m:sub>
+          </m:sSub>
+          <m:r>
+            <w:rPr>
+              <w:rFonts w:ascii="Cambria Math" w:hAnsi="Cambria Math"/>
+            </w:rPr>
+            <m:t>+</m:t>
+          </m:r>
+          <m:sSub>
+            <m:sSubPr>
+              <m:ctrlPr>
+                <w:rPr>
+                  <w:rFonts w:ascii="Cambria Math" w:hAnsi="Cambria Math"/>
+                </w:rPr>
+              </m:ctrlPr>
+            </m:sSubPr>
+            <m:e>
+              <m:r>
+                <w:rPr>
+                  <w:rFonts w:ascii="Cambria Math" w:hAnsi="Cambria Math"/>
+                </w:rPr>
+                <m:t>m</m:t>
+              </m:r>
+            </m:e>
+            <m:sub>
+              <m:r>
+                <w:rPr>
+                  <w:rFonts w:ascii="Cambria Math" w:hAnsi="Cambria Math"/>
+                </w:rPr>
+                <m:t>B</m:t>
+              </m:r>
+            </m:sub>
+          </m:sSub>
+          <m:sSup>
+            <m:sSupPr>
+              <m:ctrlPr>
+                <w:rPr>
+                  <w:rFonts w:ascii="Cambria Math" w:hAnsi="Cambria Math"/>
+                </w:rPr>
+              </m:ctrlPr>
+            </m:sSupPr>
+            <m:e>
+              <m:r>
+                <w:rPr>
+                  <w:rFonts w:ascii="Cambria Math" w:hAnsi="Cambria Math"/>
+                </w:rPr>
+                <m:t>l</m:t>
+              </m:r>
+            </m:e>
+            <m:sup>
+              <m:r>
+                <w:rPr>
+                  <w:rFonts w:ascii="Cambria Math" w:hAnsi="Cambria Math"/>
+                </w:rPr>
+                <m:t>2</m:t>
+              </m:r>
+            </m:sup>
+          </m:sSup>
+          <m:r>
+            <w:rPr>
+              <w:rFonts w:ascii="Cambria Math" w:hAnsi="Cambria Math"/>
+            </w:rPr>
+            <m:t>)</m:t>
+          </m:r>
+          <m:acc>
+            <m:accPr>
+              <m:chr m:val="̈"/>
+              <m:ctrlPr>
+                <w:rPr>
+                  <w:rFonts w:ascii="Cambria Math" w:hAnsi="Cambria Math"/>
+                </w:rPr>
+              </m:ctrlPr>
+            </m:accPr>
+            <m:e>
+              <m:r>
+                <w:rPr>
+                  <w:rFonts w:ascii="Cambria Math" w:hAnsi="Cambria Math"/>
+                </w:rPr>
+                <m:t>ϕ</m:t>
+              </m:r>
+            </m:e>
+          </m:acc>
+          <m:r>
+            <w:rPr>
+              <w:rFonts w:ascii="Cambria Math" w:hAnsi="Cambria Math"/>
+            </w:rPr>
+            <m:t>=</m:t>
+          </m:r>
+          <m:sSub>
+            <m:sSubPr>
+              <m:ctrlPr>
+                <w:rPr>
+                  <w:rFonts w:ascii="Cambria Math" w:hAnsi="Cambria Math"/>
+                </w:rPr>
+              </m:ctrlPr>
+            </m:sSubPr>
+            <m:e>
+              <m:r>
+                <w:rPr>
+                  <w:rFonts w:ascii="Cambria Math" w:hAnsi="Cambria Math"/>
+                </w:rPr>
+                <m:t>m</m:t>
+              </m:r>
+            </m:e>
+            <m:sub>
+              <m:r>
+                <w:rPr>
+                  <w:rFonts w:ascii="Cambria Math" w:hAnsi="Cambria Math"/>
+                </w:rPr>
+                <m:t>B</m:t>
+              </m:r>
+            </m:sub>
+          </m:sSub>
+          <m:r>
+            <m:rPr>
+              <m:sty m:val="p"/>
+            </m:rPr>
+            <w:rPr>
+              <w:rFonts w:ascii="Cambria Math" w:hAnsi="Cambria Math"/>
+            </w:rPr>
+            <m:t>g</m:t>
+          </m:r>
+          <m:r>
+            <w:rPr>
+              <w:rFonts w:ascii="Cambria Math" w:hAnsi="Cambria Math"/>
+            </w:rPr>
+            <m:t>l</m:t>
+          </m:r>
+          <m:r>
+            <m:rPr>
+              <m:sty m:val="p"/>
+            </m:rPr>
+            <w:rPr>
+              <w:rFonts w:ascii="Cambria Math" w:hAnsi="Cambria Math"/>
+            </w:rPr>
+            <m:t>sin</m:t>
+          </m:r>
+          <m:r>
+            <w:rPr>
+              <w:rFonts w:ascii="Cambria Math" w:hAnsi="Cambria Math"/>
+            </w:rPr>
+            <m:t>(ϕ+α)-</m:t>
+          </m:r>
+          <m:sSub>
+            <m:sSubPr>
+              <m:ctrlPr>
+                <w:rPr>
+                  <w:rFonts w:ascii="Cambria Math" w:hAnsi="Cambria Math"/>
+                </w:rPr>
+              </m:ctrlPr>
+            </m:sSubPr>
+            <m:e>
+              <m:r>
+                <w:rPr>
+                  <w:rFonts w:ascii="Cambria Math" w:hAnsi="Cambria Math"/>
+                </w:rPr>
+                <m:t>m</m:t>
+              </m:r>
+            </m:e>
+            <m:sub>
+              <m:r>
+                <w:rPr>
+                  <w:rFonts w:ascii="Cambria Math" w:hAnsi="Cambria Math"/>
+                </w:rPr>
+                <m:t>B</m:t>
+              </m:r>
+            </m:sub>
+          </m:sSub>
+          <m:r>
+            <w:rPr>
+              <w:rFonts w:ascii="Cambria Math" w:hAnsi="Cambria Math"/>
+            </w:rPr>
+            <m:t>Rl</m:t>
+          </m:r>
+          <m:r>
+            <m:rPr>
+              <m:sty m:val="p"/>
+            </m:rPr>
+            <w:rPr>
+              <w:rFonts w:ascii="Cambria Math" w:hAnsi="Cambria Math"/>
+            </w:rPr>
+            <m:t>cos</m:t>
+          </m:r>
+          <m:r>
+            <w:rPr>
+              <w:rFonts w:ascii="Cambria Math" w:hAnsi="Cambria Math"/>
+            </w:rPr>
+            <m:t>ϕ</m:t>
+          </m:r>
+          <m:acc>
+            <m:accPr>
+              <m:chr m:val="̈"/>
+              <m:ctrlPr>
+                <w:rPr>
+                  <w:rFonts w:ascii="Cambria Math" w:hAnsi="Cambria Math"/>
+                </w:rPr>
+              </m:ctrlPr>
+            </m:accPr>
+            <m:e>
+              <m:r>
+                <w:rPr>
+                  <w:rFonts w:ascii="Cambria Math" w:hAnsi="Cambria Math"/>
+                </w:rPr>
+                <m:t>θ</m:t>
+              </m:r>
+            </m:e>
+          </m:acc>
+          <m:r>
+            <w:rPr>
+              <w:rFonts w:ascii="Cambria Math" w:hAnsi="Cambria Math"/>
+            </w:rPr>
+            <m:t>-τ</m:t>
+          </m:r>
+        </m:oMath>
+      </m:oMathPara>
+    </w:p>
+    <w:p>
+      <w:pPr>
+        <w:pStyle w:val="BodyText"/>
+        <w:rPr>
+          <w:lang w:eastAsia="zh-CN"/>
+        </w:rPr>
+      </w:pPr>
+      <w:r>
+        <w:rPr>
+          <w:lang w:eastAsia="zh-CN"/>
+        </w:rPr>
+        <w:t>下面考虑杆的平动，可以得</w:t>
+      </w:r>
+      <w:r>
+        <w:rPr>
+          <w:rFonts w:ascii="SimSun" w:eastAsia="SimSun" w:hAnsi="SimSun" w:cs="SimSun" w:hint="eastAsia"/>
+          <w:lang w:eastAsia="zh-CN"/>
+        </w:rPr>
+        <w:t>到</w:t>
+      </w:r>
+    </w:p>
+    <w:p>
+      <w:pPr>
+        <w:pStyle w:val="BodyText"/>
+      </w:pPr>
+      <m:oMathPara>
+        <m:oMathParaPr>
+          <m:jc m:val="center"/>
+        </m:oMathParaPr>
+        <m:oMath>
+          <m:sSub>
+            <m:sSubPr>
+              <m:ctrlPr>
+                <w:rPr>
+                  <w:rFonts w:ascii="Cambria Math" w:hAnsi="Cambria Math"/>
+                </w:rPr>
+              </m:ctrlPr>
+            </m:sSubPr>
+            <m:e>
+              <m:r>
+                <w:rPr>
+                  <w:rFonts w:ascii="Cambria Math" w:hAnsi="Cambria Math"/>
+                </w:rPr>
+                <m:t>F</m:t>
+              </m:r>
+            </m:e>
+            <m:sub>
+              <m:r>
+                <w:rPr>
+                  <w:rFonts w:ascii="Cambria Math" w:hAnsi="Cambria Math"/>
+                </w:rPr>
+                <m:t>x</m:t>
+              </m:r>
+            </m:sub>
+          </m:sSub>
+          <m:r>
+            <w:rPr>
+              <w:rFonts w:ascii="Cambria Math" w:hAnsi="Cambria Math"/>
+            </w:rPr>
+            <m:t>=</m:t>
+          </m:r>
+          <m:sSub>
+            <m:sSubPr>
+              <m:ctrlPr>
+                <w:rPr>
+                  <w:rFonts w:ascii="Cambria Math" w:hAnsi="Cambria Math"/>
+                </w:rPr>
+              </m:ctrlPr>
+            </m:sSubPr>
+            <m:e>
+              <m:r>
+                <w:rPr>
+                  <w:rFonts w:ascii="Cambria Math" w:hAnsi="Cambria Math"/>
+                </w:rPr>
+                <m:t>m</m:t>
+              </m:r>
+            </m:e>
+            <m:sub>
+              <m:r>
+                <w:rPr>
+                  <w:rFonts w:ascii="Cambria Math" w:hAnsi="Cambria Math"/>
+                </w:rPr>
+                <m:t>B</m:t>
+              </m:r>
+            </m:sub>
+          </m:sSub>
+          <m:acc>
+            <m:accPr>
+              <m:chr m:val="̈"/>
+              <m:ctrlPr>
+                <w:rPr>
+                  <w:rFonts w:ascii="Cambria Math" w:hAnsi="Cambria Math"/>
+                </w:rPr>
+              </m:ctrlPr>
+            </m:accPr>
+            <m:e>
+              <m:r>
+                <w:rPr>
+                  <w:rFonts w:ascii="Cambria Math" w:hAnsi="Cambria Math"/>
+                </w:rPr>
+                <m:t>x</m:t>
+              </m:r>
+            </m:e>
+          </m:acc>
+        </m:oMath>
+      </m:oMathPara>
+    </w:p>
+    <w:p>
+      <w:pPr>
+        <w:pStyle w:val="BodyText"/>
+        <w:rPr>
+          <w:lang w:eastAsia="zh-CN"/>
+        </w:rPr>
+      </w:pPr>
+      <w:r>
+        <w:rPr>
+          <w:lang w:eastAsia="zh-CN"/>
+        </w:rPr>
+        <w:t>同时进一步考虑运动学关联，可以得</w:t>
+      </w:r>
+      <w:r>
+        <w:rPr>
+          <w:rFonts w:ascii="SimSun" w:eastAsia="SimSun" w:hAnsi="SimSun" w:cs="SimSun" w:hint="eastAsia"/>
+          <w:lang w:eastAsia="zh-CN"/>
+        </w:rPr>
+        <w:t>到</w:t>
+      </w:r>
+    </w:p>
+    <w:p>
+      <w:pPr>
+        <w:pStyle w:val="BodyText"/>
+      </w:pPr>
+      <m:oMathPara>
+        <m:oMathParaPr>
+          <m:jc m:val="center"/>
+        </m:oMathParaPr>
+        <m:oMath>
+          <m:r>
+            <w:rPr>
+              <w:rFonts w:ascii="Cambria Math" w:hAnsi="Cambria Math"/>
+            </w:rPr>
+            <m:t>x-l</m:t>
+          </m:r>
+          <m:r>
+            <m:rPr>
+              <m:sty m:val="p"/>
+            </m:rPr>
+            <w:rPr>
+              <w:rFonts w:ascii="Cambria Math" w:hAnsi="Cambria Math"/>
+            </w:rPr>
+            <m:t>sin</m:t>
+          </m:r>
+          <m:r>
+            <w:rPr>
+              <w:rFonts w:ascii="Cambria Math" w:hAnsi="Cambria Math"/>
+            </w:rPr>
+            <m:t>ϕ=Rθ</m:t>
+          </m:r>
+        </m:oMath>
+      </m:oMathPara>
+    </w:p>
+    <w:p>
+      <w:pPr>
+        <w:pStyle w:val="BodyText"/>
+      </w:pPr>
+      <w:proofErr w:type="spellStart"/>
+      <w:r>
+        <w:t>求导得</w:t>
+      </w:r>
+      <w:r>
+        <w:rPr>
+          <w:rFonts w:ascii="SimSun" w:eastAsia="SimSun" w:hAnsi="SimSun" w:cs="SimSun" w:hint="eastAsia"/>
+        </w:rPr>
+        <w:t>到</w:t>
+      </w:r>
+      <w:proofErr w:type="spellEnd"/>
+    </w:p>
+    <w:p>
+      <w:pPr>
+        <w:pStyle w:val="BodyText"/>
+      </w:pPr>
+      <m:oMathPara>
+        <m:oMathParaPr>
+          <m:jc m:val="center"/>
+        </m:oMathParaPr>
+        <m:oMath>
+          <m:acc>
+            <m:accPr>
+              <m:chr m:val="̈"/>
+              <m:ctrlPr>
+                <w:rPr>
+                  <w:rFonts w:ascii="Cambria Math" w:hAnsi="Cambria Math"/>
+                </w:rPr>
+              </m:ctrlPr>
+            </m:accPr>
+            <m:e>
+              <m:r>
+                <w:rPr>
+                  <w:rFonts w:ascii="Cambria Math" w:hAnsi="Cambria Math"/>
+                </w:rPr>
+                <m:t>x</m:t>
+              </m:r>
+            </m:e>
+          </m:acc>
+          <m:r>
+            <w:rPr>
+              <w:rFonts w:ascii="Cambria Math" w:hAnsi="Cambria Math"/>
+            </w:rPr>
+            <m:t>-l</m:t>
+          </m:r>
+          <m:r>
+            <m:rPr>
+              <m:sty m:val="p"/>
+            </m:rPr>
+            <w:rPr>
+              <w:rFonts w:ascii="Cambria Math" w:hAnsi="Cambria Math"/>
+            </w:rPr>
+            <m:t>cos</m:t>
+          </m:r>
+          <m:r>
+            <w:rPr>
+              <w:rFonts w:ascii="Cambria Math" w:hAnsi="Cambria Math"/>
+            </w:rPr>
+            <m:t>ϕ</m:t>
+          </m:r>
+          <m:acc>
+            <m:accPr>
+              <m:chr m:val="̈"/>
+              <m:ctrlPr>
+                <w:rPr>
+                  <w:rFonts w:ascii="Cambria Math" w:hAnsi="Cambria Math"/>
+                </w:rPr>
+              </m:ctrlPr>
+            </m:accPr>
+            <m:e>
+              <m:r>
+                <w:rPr>
+                  <w:rFonts w:ascii="Cambria Math" w:hAnsi="Cambria Math"/>
+                </w:rPr>
+                <m:t>ϕ</m:t>
+              </m:r>
+            </m:e>
+          </m:acc>
+          <m:r>
+            <w:rPr>
+              <w:rFonts w:ascii="Cambria Math" w:hAnsi="Cambria Math"/>
+            </w:rPr>
+            <m:t>+l</m:t>
+          </m:r>
+          <m:r>
+            <m:rPr>
+              <m:sty m:val="p"/>
+            </m:rPr>
+            <w:rPr>
+              <w:rFonts w:ascii="Cambria Math" w:hAnsi="Cambria Math"/>
+            </w:rPr>
+            <m:t>sin</m:t>
+          </m:r>
+          <m:r>
+            <w:rPr>
+              <w:rFonts w:ascii="Cambria Math" w:hAnsi="Cambria Math"/>
+            </w:rPr>
+            <m:t>ϕ</m:t>
+          </m:r>
+          <m:sSup>
+            <m:sSupPr>
+              <m:ctrlPr>
+                <w:rPr>
+                  <w:rFonts w:ascii="Cambria Math" w:hAnsi="Cambria Math"/>
+                </w:rPr>
+              </m:ctrlPr>
+            </m:sSupPr>
+            <m:e>
+              <m:acc>
+                <m:accPr>
+                  <m:chr m:val="̇"/>
+                  <m:ctrlPr>
+                    <w:rPr>
+                      <w:rFonts w:ascii="Cambria Math" w:hAnsi="Cambria Math"/>
+                    </w:rPr>
+                  </m:ctrlPr>
+                </m:accPr>
+                <m:e>
+                  <m:r>
+                    <w:rPr>
+                      <w:rFonts w:ascii="Cambria Math" w:hAnsi="Cambria Math"/>
+                    </w:rPr>
+                    <m:t>ϕ</m:t>
+                  </m:r>
+                </m:e>
+              </m:acc>
+            </m:e>
+            <m:sup>
+              <m:r>
+                <w:rPr>
+                  <w:rFonts w:ascii="Cambria Math" w:hAnsi="Cambria Math"/>
+                </w:rPr>
+                <m:t>2</m:t>
+              </m:r>
+            </m:sup>
+          </m:sSup>
+          <m:r>
+            <w:rPr>
+              <w:rFonts w:ascii="Cambria Math" w:hAnsi="Cambria Math"/>
+            </w:rPr>
+            <m:t>=R</m:t>
+          </m:r>
+          <m:acc>
+            <m:accPr>
+              <m:chr m:val="̈"/>
+              <m:ctrlPr>
+                <w:rPr>
+                  <w:rFonts w:ascii="Cambria Math" w:hAnsi="Cambria Math"/>
+                </w:rPr>
+              </m:ctrlPr>
+            </m:accPr>
+            <m:e>
+              <m:r>
+                <w:rPr>
+                  <w:rFonts w:ascii="Cambria Math" w:hAnsi="Cambria Math"/>
+                </w:rPr>
+                <m:t>θ</m:t>
+              </m:r>
+            </m:e>
+          </m:acc>
+        </m:oMath>
+      </m:oMathPara>
+    </w:p>
+    <w:p>
+      <w:pPr>
+        <w:pStyle w:val="BodyText"/>
+        <w:rPr>
+          <w:lang w:eastAsia="zh-CN"/>
+        </w:rPr>
+      </w:pPr>
+      <w:r>
+        <w:rPr>
+          <w:lang w:eastAsia="zh-CN"/>
+        </w:rPr>
+        <w:t xml:space="preserve">综合带入方程可以得到 </w:t>
+      </w:r>
+    </w:p>
+    <w:p>
+      <w:pPr>
+        <w:pStyle w:val="BodyText"/>
+      </w:pPr>
+      <m:oMathPara>
+        <m:oMathParaPr>
+          <m:jc m:val="center"/>
+        </m:oMathParaPr>
+        <m:oMath>
+          <m:r>
+            <w:rPr>
+              <w:rFonts w:ascii="Cambria Math" w:hAnsi="Cambria Math"/>
+            </w:rPr>
+            <m:t>(</m:t>
+          </m:r>
+          <m:sSub>
+            <m:sSubPr>
+              <m:ctrlPr>
+                <w:rPr>
+                  <w:rFonts w:ascii="Cambria Math" w:hAnsi="Cambria Math"/>
+                </w:rPr>
+              </m:ctrlPr>
+            </m:sSubPr>
+            <m:e>
+              <m:r>
+                <w:rPr>
+                  <w:rFonts w:ascii="Cambria Math" w:hAnsi="Cambria Math"/>
+                </w:rPr>
+                <m:t>I</m:t>
+              </m:r>
+            </m:e>
+            <m:sub>
+              <m:r>
+                <w:rPr>
+                  <w:rFonts w:ascii="Cambria Math" w:hAnsi="Cambria Math"/>
+                </w:rPr>
+                <m:t>w</m:t>
+              </m:r>
+            </m:sub>
+          </m:sSub>
+          <m:r>
+            <w:rPr>
+              <w:rFonts w:ascii="Cambria Math" w:hAnsi="Cambria Math"/>
+            </w:rPr>
+            <m:t>+</m:t>
+          </m:r>
+          <m:sSub>
+            <m:sSubPr>
+              <m:ctrlPr>
+                <w:rPr>
+                  <w:rFonts w:ascii="Cambria Math" w:hAnsi="Cambria Math"/>
+                </w:rPr>
+              </m:ctrlPr>
+            </m:sSubPr>
+            <m:e>
+              <m:r>
+                <w:rPr>
+                  <w:rFonts w:ascii="Cambria Math" w:hAnsi="Cambria Math"/>
+                </w:rPr>
+                <m:t>m</m:t>
+              </m:r>
+            </m:e>
+            <m:sub>
+              <m:r>
+                <w:rPr>
+                  <w:rFonts w:ascii="Cambria Math" w:hAnsi="Cambria Math"/>
+                </w:rPr>
+                <m:t>w</m:t>
+              </m:r>
+            </m:sub>
+          </m:sSub>
+          <m:sSup>
+            <m:sSupPr>
+              <m:ctrlPr>
+                <w:rPr>
+                  <w:rFonts w:ascii="Cambria Math" w:hAnsi="Cambria Math"/>
+                </w:rPr>
+              </m:ctrlPr>
+            </m:sSupPr>
+            <m:e>
+              <m:r>
+                <w:rPr>
+                  <w:rFonts w:ascii="Cambria Math" w:hAnsi="Cambria Math"/>
+                </w:rPr>
+                <m:t>R</m:t>
+              </m:r>
+            </m:e>
+            <m:sup>
+              <m:r>
+                <w:rPr>
+                  <w:rFonts w:ascii="Cambria Math" w:hAnsi="Cambria Math"/>
+                </w:rPr>
+                <m:t>2</m:t>
+              </m:r>
+            </m:sup>
+          </m:sSup>
+          <m:r>
+            <w:rPr>
+              <w:rFonts w:ascii="Cambria Math" w:hAnsi="Cambria Math"/>
+            </w:rPr>
+            <m:t>+</m:t>
+          </m:r>
+          <m:sSub>
+            <m:sSubPr>
+              <m:ctrlPr>
+                <w:rPr>
+                  <w:rFonts w:ascii="Cambria Math" w:hAnsi="Cambria Math"/>
+                </w:rPr>
+              </m:ctrlPr>
+            </m:sSubPr>
+            <m:e>
+              <m:r>
+                <w:rPr>
+                  <w:rFonts w:ascii="Cambria Math" w:hAnsi="Cambria Math"/>
+                </w:rPr>
+                <m:t>m</m:t>
+              </m:r>
+            </m:e>
+            <m:sub>
+              <m:r>
+                <w:rPr>
+                  <w:rFonts w:ascii="Cambria Math" w:hAnsi="Cambria Math"/>
+                </w:rPr>
+                <m:t>B</m:t>
+              </m:r>
+            </m:sub>
+          </m:sSub>
+          <m:sSup>
+            <m:sSupPr>
+              <m:ctrlPr>
+                <w:rPr>
+                  <w:rFonts w:ascii="Cambria Math" w:hAnsi="Cambria Math"/>
+                </w:rPr>
+              </m:ctrlPr>
+            </m:sSupPr>
+            <m:e>
+              <m:r>
+                <w:rPr>
+                  <w:rFonts w:ascii="Cambria Math" w:hAnsi="Cambria Math"/>
+                </w:rPr>
+                <m:t>R</m:t>
+              </m:r>
+            </m:e>
+            <m:sup>
+              <m:r>
+                <w:rPr>
+                  <w:rFonts w:ascii="Cambria Math" w:hAnsi="Cambria Math"/>
+                </w:rPr>
+                <m:t>2</m:t>
+              </m:r>
+            </m:sup>
+          </m:sSup>
+          <m:r>
+            <w:rPr>
+              <w:rFonts w:ascii="Cambria Math" w:hAnsi="Cambria Math"/>
+            </w:rPr>
+            <m:t>)</m:t>
+          </m:r>
+          <m:acc>
+            <m:accPr>
+              <m:chr m:val="̈"/>
+              <m:ctrlPr>
+                <w:rPr>
+                  <w:rFonts w:ascii="Cambria Math" w:hAnsi="Cambria Math"/>
+                </w:rPr>
+              </m:ctrlPr>
+            </m:accPr>
+            <m:e>
+              <m:r>
+                <w:rPr>
+                  <w:rFonts w:ascii="Cambria Math" w:hAnsi="Cambria Math"/>
+                </w:rPr>
+                <m:t>θ</m:t>
+              </m:r>
+            </m:e>
+          </m:acc>
+          <m:r>
+            <w:rPr>
+              <w:rFonts w:ascii="Cambria Math" w:hAnsi="Cambria Math"/>
+            </w:rPr>
+            <m:t>+</m:t>
+          </m:r>
+          <m:sSub>
+            <m:sSubPr>
+              <m:ctrlPr>
+                <w:rPr>
+                  <w:rFonts w:ascii="Cambria Math" w:hAnsi="Cambria Math"/>
+                </w:rPr>
+              </m:ctrlPr>
+            </m:sSubPr>
+            <m:e>
+              <m:r>
+                <w:rPr>
+                  <w:rFonts w:ascii="Cambria Math" w:hAnsi="Cambria Math"/>
+                </w:rPr>
+                <m:t>m</m:t>
+              </m:r>
+            </m:e>
+            <m:sub>
+              <m:r>
+                <w:rPr>
+                  <w:rFonts w:ascii="Cambria Math" w:hAnsi="Cambria Math"/>
+                </w:rPr>
+                <m:t>B</m:t>
+              </m:r>
+            </m:sub>
+          </m:sSub>
+          <m:r>
+            <w:rPr>
+              <w:rFonts w:ascii="Cambria Math" w:hAnsi="Cambria Math"/>
+            </w:rPr>
+            <m:t>Rl(</m:t>
+          </m:r>
+          <m:r>
+            <m:rPr>
+              <m:sty m:val="p"/>
+            </m:rPr>
+            <w:rPr>
+              <w:rFonts w:ascii="Cambria Math" w:hAnsi="Cambria Math"/>
+            </w:rPr>
+            <m:t>cos</m:t>
+          </m:r>
+          <m:r>
+            <w:rPr>
+              <w:rFonts w:ascii="Cambria Math" w:hAnsi="Cambria Math"/>
+            </w:rPr>
+            <m:t>ϕ</m:t>
+          </m:r>
+          <m:acc>
+            <m:accPr>
+              <m:chr m:val="̈"/>
+              <m:ctrlPr>
+                <w:rPr>
+                  <w:rFonts w:ascii="Cambria Math" w:hAnsi="Cambria Math"/>
+                </w:rPr>
+              </m:ctrlPr>
+            </m:accPr>
+            <m:e>
+              <m:r>
+                <w:rPr>
+                  <w:rFonts w:ascii="Cambria Math" w:hAnsi="Cambria Math"/>
+                </w:rPr>
+                <m:t>ϕ</m:t>
+              </m:r>
+            </m:e>
+          </m:acc>
+          <m:r>
+            <w:rPr>
+              <w:rFonts w:ascii="Cambria Math" w:hAnsi="Cambria Math"/>
+            </w:rPr>
+            <m:t>-</m:t>
+          </m:r>
+          <m:r>
+            <m:rPr>
+              <m:sty m:val="p"/>
+            </m:rPr>
+            <w:rPr>
+              <w:rFonts w:ascii="Cambria Math" w:hAnsi="Cambria Math"/>
+            </w:rPr>
+            <m:t>sin</m:t>
+          </m:r>
+          <m:r>
+            <w:rPr>
+              <w:rFonts w:ascii="Cambria Math" w:hAnsi="Cambria Math"/>
+            </w:rPr>
+            <m:t>ϕ</m:t>
+          </m:r>
+          <m:sSup>
+            <m:sSupPr>
+              <m:ctrlPr>
+                <w:rPr>
+                  <w:rFonts w:ascii="Cambria Math" w:hAnsi="Cambria Math"/>
+                </w:rPr>
+              </m:ctrlPr>
+            </m:sSupPr>
+            <m:e>
+              <m:acc>
+                <m:accPr>
+                  <m:chr m:val="̇"/>
+                  <m:ctrlPr>
+                    <w:rPr>
+                      <w:rFonts w:ascii="Cambria Math" w:hAnsi="Cambria Math"/>
+                    </w:rPr>
+                  </m:ctrlPr>
+                </m:accPr>
+                <m:e>
+                  <m:r>
+                    <w:rPr>
+                      <w:rFonts w:ascii="Cambria Math" w:hAnsi="Cambria Math"/>
+                    </w:rPr>
+                    <m:t>ϕ</m:t>
+                  </m:r>
+                </m:e>
+              </m:acc>
+            </m:e>
+            <m:sup>
+              <m:r>
+                <w:rPr>
+                  <w:rFonts w:ascii="Cambria Math" w:hAnsi="Cambria Math"/>
+                </w:rPr>
+                <m:t>2</m:t>
+              </m:r>
+            </m:sup>
+          </m:sSup>
+          <m:r>
+            <w:rPr>
+              <w:rFonts w:ascii="Cambria Math" w:hAnsi="Cambria Math"/>
+            </w:rPr>
+            <m:t>)+μ</m:t>
+          </m:r>
+          <m:acc>
+            <m:accPr>
+              <m:chr m:val="̇"/>
+              <m:ctrlPr>
+                <w:rPr>
+                  <w:rFonts w:ascii="Cambria Math" w:hAnsi="Cambria Math"/>
+                </w:rPr>
+              </m:ctrlPr>
+            </m:accPr>
+            <m:e>
+              <m:r>
+                <w:rPr>
+                  <w:rFonts w:ascii="Cambria Math" w:hAnsi="Cambria Math"/>
+                </w:rPr>
+                <m:t>θ</m:t>
+              </m:r>
+            </m:e>
+          </m:acc>
+          <m:r>
+            <w:rPr>
+              <w:rFonts w:ascii="Cambria Math" w:hAnsi="Cambria Math"/>
+            </w:rPr>
+            <m:t>=τ+</m:t>
+          </m:r>
+          <m:sSub>
+            <m:sSubPr>
+              <m:ctrlPr>
+                <w:rPr>
+                  <w:rFonts w:ascii="Cambria Math" w:hAnsi="Cambria Math"/>
+                </w:rPr>
+              </m:ctrlPr>
+            </m:sSubPr>
+            <m:e>
+              <m:r>
+                <w:rPr>
+                  <w:rFonts w:ascii="Cambria Math" w:hAnsi="Cambria Math"/>
+                </w:rPr>
+                <m:t>m</m:t>
+              </m:r>
+            </m:e>
+            <m:sub>
+              <m:r>
+                <w:rPr>
+                  <w:rFonts w:ascii="Cambria Math" w:hAnsi="Cambria Math"/>
+                </w:rPr>
+                <m:t>w</m:t>
+              </m:r>
+            </m:sub>
+          </m:sSub>
+          <m:r>
+            <m:rPr>
+              <m:sty m:val="p"/>
+            </m:rPr>
+            <w:rPr>
+              <w:rFonts w:ascii="Cambria Math" w:hAnsi="Cambria Math"/>
+            </w:rPr>
+            <m:t>g</m:t>
+          </m:r>
+          <m:r>
+            <w:rPr>
+              <w:rFonts w:ascii="Cambria Math" w:hAnsi="Cambria Math"/>
+            </w:rPr>
+            <m:t>R</m:t>
+          </m:r>
+          <m:r>
+            <m:rPr>
+              <m:sty m:val="p"/>
+            </m:rPr>
+            <w:rPr>
+              <w:rFonts w:ascii="Cambria Math" w:hAnsi="Cambria Math"/>
+            </w:rPr>
+            <m:t>sin</m:t>
+          </m:r>
+          <m:r>
+            <w:rPr>
+              <w:rFonts w:ascii="Cambria Math" w:hAnsi="Cambria Math"/>
+            </w:rPr>
+            <m:t>α</m:t>
+          </m:r>
+        </m:oMath>
+      </m:oMathPara>
+    </w:p>
+    <w:p>
+      <w:pPr>
+        <w:pStyle w:val="BodyText"/>
+      </w:pPr>
+      <w:r>
+        <w:t xml:space="preserve"> </w:t>
+      </w:r>
+    </w:p>
+    <w:p>
+      <w:pPr>
+        <w:pStyle w:val="BodyText"/>
+      </w:pPr>
+      <m:oMathPara>
+        <m:oMathParaPr>
+          <m:jc m:val="center"/>
+        </m:oMathParaPr>
+        <m:oMath>
+          <m:r>
+            <w:rPr>
+              <w:rFonts w:ascii="Cambria Math" w:hAnsi="Cambria Math"/>
+            </w:rPr>
+            <m:t>(</m:t>
+          </m:r>
+          <m:sSub>
+            <m:sSubPr>
+              <m:ctrlPr>
+                <w:rPr>
+                  <w:rFonts w:ascii="Cambria Math" w:hAnsi="Cambria Math"/>
+                </w:rPr>
+              </m:ctrlPr>
+            </m:sSubPr>
+            <m:e>
+              <m:r>
+                <w:rPr>
+                  <w:rFonts w:ascii="Cambria Math" w:hAnsi="Cambria Math"/>
+                </w:rPr>
+                <m:t>I</m:t>
+              </m:r>
+            </m:e>
+            <m:sub>
+              <m:r>
+                <w:rPr>
+                  <w:rFonts w:ascii="Cambria Math" w:hAnsi="Cambria Math"/>
+                </w:rPr>
+                <m:t>B</m:t>
+              </m:r>
+            </m:sub>
+          </m:sSub>
+          <m:r>
+            <w:rPr>
+              <w:rFonts w:ascii="Cambria Math" w:hAnsi="Cambria Math"/>
+            </w:rPr>
+            <m:t>+</m:t>
+          </m:r>
+          <m:sSub>
+            <m:sSubPr>
+              <m:ctrlPr>
+                <w:rPr>
+                  <w:rFonts w:ascii="Cambria Math" w:hAnsi="Cambria Math"/>
+                </w:rPr>
+              </m:ctrlPr>
+            </m:sSubPr>
+            <m:e>
+              <m:r>
+                <w:rPr>
+                  <w:rFonts w:ascii="Cambria Math" w:hAnsi="Cambria Math"/>
+                </w:rPr>
+                <m:t>m</m:t>
+              </m:r>
+            </m:e>
+            <m:sub>
+              <m:r>
+                <w:rPr>
+                  <w:rFonts w:ascii="Cambria Math" w:hAnsi="Cambria Math"/>
+                </w:rPr>
+                <m:t>B</m:t>
+              </m:r>
+            </m:sub>
+          </m:sSub>
+          <m:sSup>
+            <m:sSupPr>
+              <m:ctrlPr>
+                <w:rPr>
+                  <w:rFonts w:ascii="Cambria Math" w:hAnsi="Cambria Math"/>
+                </w:rPr>
+              </m:ctrlPr>
+            </m:sSupPr>
+            <m:e>
+              <m:r>
+                <w:rPr>
+                  <w:rFonts w:ascii="Cambria Math" w:hAnsi="Cambria Math"/>
+                </w:rPr>
+                <m:t>l</m:t>
+              </m:r>
+            </m:e>
+            <m:sup>
+              <m:r>
+                <w:rPr>
+                  <w:rFonts w:ascii="Cambria Math" w:hAnsi="Cambria Math"/>
+                </w:rPr>
+                <m:t>2</m:t>
+              </m:r>
+            </m:sup>
+          </m:sSup>
+          <m:r>
+            <w:rPr>
+              <w:rFonts w:ascii="Cambria Math" w:hAnsi="Cambria Math"/>
+            </w:rPr>
+            <m:t>)</m:t>
+          </m:r>
+          <m:acc>
+            <m:accPr>
+              <m:chr m:val="̈"/>
+              <m:ctrlPr>
+                <w:rPr>
+                  <w:rFonts w:ascii="Cambria Math" w:hAnsi="Cambria Math"/>
+                </w:rPr>
+              </m:ctrlPr>
+            </m:accPr>
+            <m:e>
+              <m:r>
+                <w:rPr>
+                  <w:rFonts w:ascii="Cambria Math" w:hAnsi="Cambria Math"/>
+                </w:rPr>
+                <m:t>ϕ</m:t>
+              </m:r>
+            </m:e>
+          </m:acc>
+          <m:r>
+            <w:rPr>
+              <w:rFonts w:ascii="Cambria Math" w:hAnsi="Cambria Math"/>
+            </w:rPr>
+            <m:t>=</m:t>
+          </m:r>
+          <m:sSub>
+            <m:sSubPr>
+              <m:ctrlPr>
+                <w:rPr>
+                  <w:rFonts w:ascii="Cambria Math" w:hAnsi="Cambria Math"/>
+                </w:rPr>
+              </m:ctrlPr>
+            </m:sSubPr>
+            <m:e>
+              <m:r>
+                <w:rPr>
+                  <w:rFonts w:ascii="Cambria Math" w:hAnsi="Cambria Math"/>
+                </w:rPr>
+                <m:t>m</m:t>
+              </m:r>
+            </m:e>
+            <m:sub>
+              <m:r>
+                <w:rPr>
+                  <w:rFonts w:ascii="Cambria Math" w:hAnsi="Cambria Math"/>
+                </w:rPr>
+                <m:t>B</m:t>
+              </m:r>
+            </m:sub>
+          </m:sSub>
+          <m:r>
+            <m:rPr>
+              <m:sty m:val="p"/>
+            </m:rPr>
+            <w:rPr>
+              <w:rFonts w:ascii="Cambria Math" w:hAnsi="Cambria Math"/>
+            </w:rPr>
+            <m:t>g</m:t>
+          </m:r>
+          <m:r>
+            <w:rPr>
+              <w:rFonts w:ascii="Cambria Math" w:hAnsi="Cambria Math"/>
+            </w:rPr>
+            <m:t>l</m:t>
+          </m:r>
+          <m:r>
+            <m:rPr>
+              <m:sty m:val="p"/>
+            </m:rPr>
+            <w:rPr>
+              <w:rFonts w:ascii="Cambria Math" w:hAnsi="Cambria Math"/>
+            </w:rPr>
+            <m:t>sin</m:t>
+          </m:r>
+          <m:r>
+            <w:rPr>
+              <w:rFonts w:ascii="Cambria Math" w:hAnsi="Cambria Math"/>
+            </w:rPr>
+            <m:t>(ϕ+α)-</m:t>
+          </m:r>
+          <m:sSub>
+            <m:sSubPr>
+              <m:ctrlPr>
+                <w:rPr>
+                  <w:rFonts w:ascii="Cambria Math" w:hAnsi="Cambria Math"/>
+                </w:rPr>
+              </m:ctrlPr>
+            </m:sSubPr>
+            <m:e>
+              <m:r>
+                <w:rPr>
+                  <w:rFonts w:ascii="Cambria Math" w:hAnsi="Cambria Math"/>
+                </w:rPr>
+                <m:t>m</m:t>
+              </m:r>
+            </m:e>
+            <m:sub>
+              <m:r>
+                <w:rPr>
+                  <w:rFonts w:ascii="Cambria Math" w:hAnsi="Cambria Math"/>
+                </w:rPr>
+                <m:t>B</m:t>
+              </m:r>
+            </m:sub>
+          </m:sSub>
+          <m:r>
+            <w:rPr>
+              <w:rFonts w:ascii="Cambria Math" w:hAnsi="Cambria Math"/>
+            </w:rPr>
+            <m:t>Rl</m:t>
+          </m:r>
+          <m:r>
+            <m:rPr>
+              <m:sty m:val="p"/>
+            </m:rPr>
+            <w:rPr>
+              <w:rFonts w:ascii="Cambria Math" w:hAnsi="Cambria Math"/>
+            </w:rPr>
+            <m:t>cos</m:t>
+          </m:r>
+          <m:r>
+            <w:rPr>
+              <w:rFonts w:ascii="Cambria Math" w:hAnsi="Cambria Math"/>
+            </w:rPr>
+            <m:t>ϕ</m:t>
+          </m:r>
+          <m:acc>
+            <m:accPr>
+              <m:chr m:val="̈"/>
+              <m:ctrlPr>
+                <w:rPr>
+                  <w:rFonts w:ascii="Cambria Math" w:hAnsi="Cambria Math"/>
+                </w:rPr>
+              </m:ctrlPr>
+            </m:accPr>
+            <m:e>
+              <m:r>
+                <w:rPr>
+                  <w:rFonts w:ascii="Cambria Math" w:hAnsi="Cambria Math"/>
+                </w:rPr>
+                <m:t>θ</m:t>
+              </m:r>
+            </m:e>
+          </m:acc>
+          <m:r>
+            <w:rPr>
+              <w:rFonts w:ascii="Cambria Math" w:hAnsi="Cambria Math"/>
+            </w:rPr>
+            <m:t>-τ</m:t>
+          </m:r>
+        </m:oMath>
+      </m:oMathPara>
+    </w:p>
+    <w:p>
+      <w:pPr>
+        <w:pStyle w:val="BodyText"/>
+        <w:rPr>
+          <w:lang w:eastAsia="zh-CN"/>
+        </w:rPr>
+      </w:pPr>
+      <w:bookmarkStart w:id="0" w:name="_GoBack"/>
+      <w:bookmarkEnd w:id="0"/>
+      <w:r>
+        <w:rPr>
+          <w:lang w:eastAsia="zh-CN"/>
+        </w:rPr>
+        <w:t>下面分析一下这个方程，首先验证正确性，当</w:t>
+      </w:r>
+      <m:oMath>
+        <m:r>
+          <w:rPr>
+            <w:rFonts w:ascii="Cambria Math" w:hAnsi="Cambria Math"/>
+            <w:lang w:eastAsia="zh-CN"/>
+          </w:rPr>
+          <m:t>α=0</m:t>
+        </m:r>
+      </m:oMath>
+      <w:r>
+        <w:rPr>
+          <w:lang w:eastAsia="zh-CN"/>
+        </w:rPr>
+        <w:t>时退化为之前讨论的方程，</w:t>
+      </w:r>
+      <w:r>
+        <w:rPr>
+          <w:rFonts w:ascii="SimSun" w:eastAsia="SimSun" w:hAnsi="SimSun" w:cs="SimSun" w:hint="eastAsia"/>
+          <w:lang w:eastAsia="zh-CN"/>
+        </w:rPr>
+        <w:t>即</w:t>
+      </w:r>
+    </w:p>
+    <w:p>
+      <w:pPr>
+        <w:pStyle w:val="BodyText"/>
+      </w:pPr>
+      <m:oMathPara>
+        <m:oMathParaPr>
+          <m:jc m:val="center"/>
+        </m:oMathParaPr>
+        <m:oMath>
+          <m:r>
+            <w:rPr>
+              <w:rFonts w:ascii="Cambria Math" w:hAnsi="Cambria Math"/>
+            </w:rPr>
+            <m:t>(</m:t>
+          </m:r>
+          <m:sSub>
+            <m:sSubPr>
+              <m:ctrlPr>
+                <w:rPr>
+                  <w:rFonts w:ascii="Cambria Math" w:hAnsi="Cambria Math"/>
+                </w:rPr>
+              </m:ctrlPr>
+            </m:sSubPr>
+            <m:e>
+              <m:r>
+                <w:rPr>
+                  <w:rFonts w:ascii="Cambria Math" w:hAnsi="Cambria Math"/>
+                </w:rPr>
+                <m:t>I</m:t>
+              </m:r>
+            </m:e>
+            <m:sub>
+              <m:r>
+                <w:rPr>
+                  <w:rFonts w:ascii="Cambria Math" w:hAnsi="Cambria Math"/>
+                </w:rPr>
+                <m:t>w</m:t>
+              </m:r>
+            </m:sub>
+          </m:sSub>
+          <m:r>
+            <w:rPr>
+              <w:rFonts w:ascii="Cambria Math" w:hAnsi="Cambria Math"/>
+            </w:rPr>
+            <m:t>+</m:t>
+          </m:r>
+          <m:sSub>
+            <m:sSubPr>
+              <m:ctrlPr>
+                <w:rPr>
+                  <w:rFonts w:ascii="Cambria Math" w:hAnsi="Cambria Math"/>
+                </w:rPr>
+              </m:ctrlPr>
+            </m:sSubPr>
+            <m:e>
+              <m:r>
+                <w:rPr>
+                  <w:rFonts w:ascii="Cambria Math" w:hAnsi="Cambria Math"/>
+                </w:rPr>
+                <m:t>m</m:t>
+              </m:r>
+            </m:e>
+            <m:sub>
+              <m:r>
+                <w:rPr>
+                  <w:rFonts w:ascii="Cambria Math" w:hAnsi="Cambria Math"/>
+                </w:rPr>
+                <m:t>w</m:t>
+              </m:r>
+            </m:sub>
+          </m:sSub>
+          <m:sSup>
+            <m:sSupPr>
+              <m:ctrlPr>
+                <w:rPr>
+                  <w:rFonts w:ascii="Cambria Math" w:hAnsi="Cambria Math"/>
+                </w:rPr>
+              </m:ctrlPr>
+            </m:sSupPr>
+            <m:e>
+              <m:r>
+                <w:rPr>
+                  <w:rFonts w:ascii="Cambria Math" w:hAnsi="Cambria Math"/>
+                </w:rPr>
+                <m:t>R</m:t>
+              </m:r>
+            </m:e>
+            <m:sup>
+              <m:r>
+                <w:rPr>
+                  <w:rFonts w:ascii="Cambria Math" w:hAnsi="Cambria Math"/>
+                </w:rPr>
+                <m:t>2</m:t>
+              </m:r>
+            </m:sup>
+          </m:sSup>
+          <m:r>
+            <w:rPr>
+              <w:rFonts w:ascii="Cambria Math" w:hAnsi="Cambria Math"/>
+            </w:rPr>
+            <m:t>+</m:t>
+          </m:r>
+          <m:sSub>
+            <m:sSubPr>
+              <m:ctrlPr>
+                <w:rPr>
+                  <w:rFonts w:ascii="Cambria Math" w:hAnsi="Cambria Math"/>
+                </w:rPr>
+              </m:ctrlPr>
+            </m:sSubPr>
+            <m:e>
+              <m:r>
+                <w:rPr>
+                  <w:rFonts w:ascii="Cambria Math" w:hAnsi="Cambria Math"/>
+                </w:rPr>
+                <m:t>m</m:t>
+              </m:r>
+            </m:e>
+            <m:sub>
+              <m:r>
+                <w:rPr>
+                  <w:rFonts w:ascii="Cambria Math" w:hAnsi="Cambria Math"/>
+                </w:rPr>
+                <m:t>B</m:t>
+              </m:r>
+            </m:sub>
+          </m:sSub>
+          <m:sSup>
+            <m:sSupPr>
+              <m:ctrlPr>
+                <w:rPr>
+                  <w:rFonts w:ascii="Cambria Math" w:hAnsi="Cambria Math"/>
+                </w:rPr>
+              </m:ctrlPr>
+            </m:sSupPr>
+            <m:e>
+              <m:r>
+                <w:rPr>
+                  <w:rFonts w:ascii="Cambria Math" w:hAnsi="Cambria Math"/>
+                </w:rPr>
+                <m:t>R</m:t>
+              </m:r>
+            </m:e>
+            <m:sup>
+              <m:r>
+                <w:rPr>
+                  <w:rFonts w:ascii="Cambria Math" w:hAnsi="Cambria Math"/>
+                </w:rPr>
+                <m:t>2</m:t>
+              </m:r>
+            </m:sup>
+          </m:sSup>
+          <m:r>
+            <w:rPr>
+              <w:rFonts w:ascii="Cambria Math" w:hAnsi="Cambria Math"/>
+            </w:rPr>
+            <m:t>)</m:t>
+          </m:r>
+          <m:acc>
+            <m:accPr>
+              <m:chr m:val="̈"/>
+              <m:ctrlPr>
+                <w:rPr>
+                  <w:rFonts w:ascii="Cambria Math" w:hAnsi="Cambria Math"/>
+                </w:rPr>
+              </m:ctrlPr>
+            </m:accPr>
+            <m:e>
+              <m:r>
+                <w:rPr>
+                  <w:rFonts w:ascii="Cambria Math" w:hAnsi="Cambria Math"/>
+                </w:rPr>
+                <m:t>θ</m:t>
+              </m:r>
+            </m:e>
+          </m:acc>
+          <m:r>
+            <w:rPr>
+              <w:rFonts w:ascii="Cambria Math" w:hAnsi="Cambria Math"/>
+            </w:rPr>
+            <m:t>+</m:t>
+          </m:r>
+          <m:sSub>
+            <m:sSubPr>
+              <m:ctrlPr>
+                <w:rPr>
+                  <w:rFonts w:ascii="Cambria Math" w:hAnsi="Cambria Math"/>
+                </w:rPr>
+              </m:ctrlPr>
+            </m:sSubPr>
+            <m:e>
+              <m:r>
+                <w:rPr>
+                  <w:rFonts w:ascii="Cambria Math" w:hAnsi="Cambria Math"/>
+                </w:rPr>
+                <m:t>m</m:t>
+              </m:r>
+            </m:e>
+            <m:sub>
+              <m:r>
+                <w:rPr>
+                  <w:rFonts w:ascii="Cambria Math" w:hAnsi="Cambria Math"/>
+                </w:rPr>
+                <m:t>B</m:t>
+              </m:r>
+            </m:sub>
+          </m:sSub>
+          <m:r>
+            <w:rPr>
+              <w:rFonts w:ascii="Cambria Math" w:hAnsi="Cambria Math"/>
+            </w:rPr>
+            <m:t>Rl(</m:t>
+          </m:r>
+          <m:r>
+            <m:rPr>
+              <m:sty m:val="p"/>
+            </m:rPr>
+            <w:rPr>
+              <w:rFonts w:ascii="Cambria Math" w:hAnsi="Cambria Math"/>
+            </w:rPr>
+            <m:t>cos</m:t>
+          </m:r>
+          <m:r>
+            <w:rPr>
+              <w:rFonts w:ascii="Cambria Math" w:hAnsi="Cambria Math"/>
+            </w:rPr>
+            <m:t>ϕ</m:t>
+          </m:r>
+          <m:acc>
+            <m:accPr>
+              <m:chr m:val="̈"/>
+              <m:ctrlPr>
+                <w:rPr>
+                  <w:rFonts w:ascii="Cambria Math" w:hAnsi="Cambria Math"/>
+                </w:rPr>
+              </m:ctrlPr>
+            </m:accPr>
+            <m:e>
+              <m:r>
+                <w:rPr>
+                  <w:rFonts w:ascii="Cambria Math" w:hAnsi="Cambria Math"/>
+                </w:rPr>
+                <m:t>ϕ</m:t>
+              </m:r>
+            </m:e>
+          </m:acc>
+          <m:r>
+            <w:rPr>
+              <w:rFonts w:ascii="Cambria Math" w:hAnsi="Cambria Math"/>
+            </w:rPr>
+            <m:t>-</m:t>
+          </m:r>
+          <m:r>
+            <m:rPr>
+              <m:sty m:val="p"/>
+            </m:rPr>
+            <w:rPr>
+              <w:rFonts w:ascii="Cambria Math" w:hAnsi="Cambria Math"/>
+            </w:rPr>
+            <m:t>sin</m:t>
+          </m:r>
+          <m:r>
+            <w:rPr>
+              <w:rFonts w:ascii="Cambria Math" w:hAnsi="Cambria Math"/>
+            </w:rPr>
+            <m:t>ϕ</m:t>
+          </m:r>
+          <m:sSup>
+            <m:sSupPr>
+              <m:ctrlPr>
+                <w:rPr>
+                  <w:rFonts w:ascii="Cambria Math" w:hAnsi="Cambria Math"/>
+                </w:rPr>
+              </m:ctrlPr>
+            </m:sSupPr>
+            <m:e>
+              <m:acc>
+                <m:accPr>
+                  <m:chr m:val="̇"/>
+                  <m:ctrlPr>
+                    <w:rPr>
+                      <w:rFonts w:ascii="Cambria Math" w:hAnsi="Cambria Math"/>
+                    </w:rPr>
+                  </m:ctrlPr>
+                </m:accPr>
+                <m:e>
+                  <m:r>
+                    <w:rPr>
+                      <w:rFonts w:ascii="Cambria Math" w:hAnsi="Cambria Math"/>
+                    </w:rPr>
+                    <m:t>ϕ</m:t>
+                  </m:r>
+                </m:e>
+              </m:acc>
+            </m:e>
+            <m:sup>
+              <m:r>
+                <w:rPr>
+                  <w:rFonts w:ascii="Cambria Math" w:hAnsi="Cambria Math"/>
+                </w:rPr>
+                <m:t>2</m:t>
+              </m:r>
+            </m:sup>
+          </m:sSup>
+          <m:r>
+            <w:rPr>
+              <w:rFonts w:ascii="Cambria Math" w:hAnsi="Cambria Math"/>
+            </w:rPr>
+            <m:t>)+μ</m:t>
+          </m:r>
+          <m:acc>
+            <m:accPr>
+              <m:chr m:val="̇"/>
+              <m:ctrlPr>
+                <w:rPr>
+                  <w:rFonts w:ascii="Cambria Math" w:hAnsi="Cambria Math"/>
+                </w:rPr>
+              </m:ctrlPr>
+            </m:accPr>
+            <m:e>
+              <m:r>
+                <w:rPr>
+                  <w:rFonts w:ascii="Cambria Math" w:hAnsi="Cambria Math"/>
+                </w:rPr>
+                <m:t>θ</m:t>
+              </m:r>
+            </m:e>
+          </m:acc>
+          <m:r>
+            <w:rPr>
+              <w:rFonts w:ascii="Cambria Math" w:hAnsi="Cambria Math"/>
+            </w:rPr>
+            <m:t>=τ</m:t>
+          </m:r>
+        </m:oMath>
+      </m:oMathPara>
+    </w:p>
+    <w:p>
+      <w:pPr>
+        <w:pStyle w:val="BodyText"/>
+      </w:pPr>
+      <m:oMathPara>
+        <m:oMathParaPr>
+          <m:jc m:val="center"/>
+        </m:oMathParaPr>
+        <m:oMath>
+          <m:r>
+            <w:rPr>
+              <w:rFonts w:ascii="Cambria Math" w:hAnsi="Cambria Math"/>
+            </w:rPr>
+            <m:t>(</m:t>
+          </m:r>
+          <m:sSub>
+            <m:sSubPr>
+              <m:ctrlPr>
+                <w:rPr>
+                  <w:rFonts w:ascii="Cambria Math" w:hAnsi="Cambria Math"/>
+                </w:rPr>
+              </m:ctrlPr>
+            </m:sSubPr>
+            <m:e>
+              <m:r>
+                <w:rPr>
+                  <w:rFonts w:ascii="Cambria Math" w:hAnsi="Cambria Math"/>
+                </w:rPr>
+                <m:t>I</m:t>
+              </m:r>
+            </m:e>
+            <m:sub>
+              <m:r>
+                <w:rPr>
+                  <w:rFonts w:ascii="Cambria Math" w:hAnsi="Cambria Math"/>
+                </w:rPr>
+                <m:t>B</m:t>
+              </m:r>
+            </m:sub>
+          </m:sSub>
+          <m:r>
+            <w:rPr>
+              <w:rFonts w:ascii="Cambria Math" w:hAnsi="Cambria Math"/>
+            </w:rPr>
+            <m:t>+</m:t>
+          </m:r>
+          <m:sSub>
+            <m:sSubPr>
+              <m:ctrlPr>
+                <w:rPr>
+                  <w:rFonts w:ascii="Cambria Math" w:hAnsi="Cambria Math"/>
+                </w:rPr>
+              </m:ctrlPr>
+            </m:sSubPr>
+            <m:e>
+              <m:r>
+                <w:rPr>
+                  <w:rFonts w:ascii="Cambria Math" w:hAnsi="Cambria Math"/>
+                </w:rPr>
+                <m:t>m</m:t>
+              </m:r>
+            </m:e>
+            <m:sub>
+              <m:r>
+                <w:rPr>
+                  <w:rFonts w:ascii="Cambria Math" w:hAnsi="Cambria Math"/>
+                </w:rPr>
+                <m:t>B</m:t>
+              </m:r>
+            </m:sub>
+          </m:sSub>
+          <m:sSup>
+            <m:sSupPr>
+              <m:ctrlPr>
+                <w:rPr>
+                  <w:rFonts w:ascii="Cambria Math" w:hAnsi="Cambria Math"/>
+                </w:rPr>
+              </m:ctrlPr>
+            </m:sSupPr>
+            <m:e>
+              <m:r>
+                <w:rPr>
+                  <w:rFonts w:ascii="Cambria Math" w:hAnsi="Cambria Math"/>
+                </w:rPr>
+                <m:t>l</m:t>
+              </m:r>
+            </m:e>
+            <m:sup>
+              <m:r>
+                <w:rPr>
+                  <w:rFonts w:ascii="Cambria Math" w:hAnsi="Cambria Math"/>
+                </w:rPr>
+                <m:t>2</m:t>
+              </m:r>
+            </m:sup>
+          </m:sSup>
+          <m:r>
+            <w:rPr>
+              <w:rFonts w:ascii="Cambria Math" w:hAnsi="Cambria Math"/>
+            </w:rPr>
+            <m:t>)</m:t>
+          </m:r>
+          <m:acc>
+            <m:accPr>
+              <m:chr m:val="̈"/>
+              <m:ctrlPr>
+                <w:rPr>
+                  <w:rFonts w:ascii="Cambria Math" w:hAnsi="Cambria Math"/>
+                </w:rPr>
+              </m:ctrlPr>
+            </m:accPr>
+            <m:e>
+              <m:r>
+                <w:rPr>
+                  <w:rFonts w:ascii="Cambria Math" w:hAnsi="Cambria Math"/>
+                </w:rPr>
+                <m:t>ϕ</m:t>
+              </m:r>
+            </m:e>
+          </m:acc>
+          <m:r>
+            <w:rPr>
+              <w:rFonts w:ascii="Cambria Math" w:hAnsi="Cambria Math"/>
+            </w:rPr>
+            <m:t>=</m:t>
+          </m:r>
+          <m:sSub>
+            <m:sSubPr>
+              <m:ctrlPr>
+                <w:rPr>
+                  <w:rFonts w:ascii="Cambria Math" w:hAnsi="Cambria Math"/>
+                </w:rPr>
+              </m:ctrlPr>
+            </m:sSubPr>
+            <m:e>
+              <m:r>
+                <w:rPr>
+                  <w:rFonts w:ascii="Cambria Math" w:hAnsi="Cambria Math"/>
+                </w:rPr>
+                <m:t>m</m:t>
+              </m:r>
+            </m:e>
+            <m:sub>
+              <m:r>
+                <w:rPr>
+                  <w:rFonts w:ascii="Cambria Math" w:hAnsi="Cambria Math"/>
+                </w:rPr>
+                <m:t>B</m:t>
+              </m:r>
+            </m:sub>
+          </m:sSub>
+          <m:r>
+            <m:rPr>
+              <m:sty m:val="p"/>
+            </m:rPr>
+            <w:rPr>
+              <w:rFonts w:ascii="Cambria Math" w:hAnsi="Cambria Math"/>
+            </w:rPr>
+            <m:t>g</m:t>
+          </m:r>
+          <m:r>
+            <w:rPr>
+              <w:rFonts w:ascii="Cambria Math" w:hAnsi="Cambria Math"/>
+            </w:rPr>
+            <m:t>l</m:t>
+          </m:r>
+          <m:r>
+            <m:rPr>
+              <m:sty m:val="p"/>
+            </m:rPr>
+            <w:rPr>
+              <w:rFonts w:ascii="Cambria Math" w:hAnsi="Cambria Math"/>
+            </w:rPr>
+            <m:t>sin</m:t>
+          </m:r>
+          <m:r>
+            <w:rPr>
+              <w:rFonts w:ascii="Cambria Math" w:hAnsi="Cambria Math"/>
+            </w:rPr>
+            <m:t>ϕ-</m:t>
+          </m:r>
+          <m:sSub>
+            <m:sSubPr>
+              <m:ctrlPr>
+                <w:rPr>
+                  <w:rFonts w:ascii="Cambria Math" w:hAnsi="Cambria Math"/>
+                </w:rPr>
+              </m:ctrlPr>
+            </m:sSubPr>
+            <m:e>
+              <m:r>
+                <w:rPr>
+                  <w:rFonts w:ascii="Cambria Math" w:hAnsi="Cambria Math"/>
+                </w:rPr>
+                <m:t>m</m:t>
+              </m:r>
+            </m:e>
+            <m:sub>
+              <m:r>
+                <w:rPr>
+                  <w:rFonts w:ascii="Cambria Math" w:hAnsi="Cambria Math"/>
+                </w:rPr>
+                <m:t>B</m:t>
+              </m:r>
+            </m:sub>
+          </m:sSub>
+          <m:r>
+            <w:rPr>
+              <w:rFonts w:ascii="Cambria Math" w:hAnsi="Cambria Math"/>
+            </w:rPr>
+            <m:t>Rl</m:t>
+          </m:r>
+          <m:r>
+            <m:rPr>
+              <m:sty m:val="p"/>
+            </m:rPr>
+            <w:rPr>
+              <w:rFonts w:ascii="Cambria Math" w:hAnsi="Cambria Math"/>
+            </w:rPr>
+            <m:t>cos</m:t>
+          </m:r>
+          <m:r>
+            <w:rPr>
+              <w:rFonts w:ascii="Cambria Math" w:hAnsi="Cambria Math"/>
+            </w:rPr>
+            <m:t>ϕ</m:t>
+          </m:r>
+          <m:acc>
+            <m:accPr>
+              <m:chr m:val="̈"/>
+              <m:ctrlPr>
+                <w:rPr>
+                  <w:rFonts w:ascii="Cambria Math" w:hAnsi="Cambria Math"/>
+                </w:rPr>
+              </m:ctrlPr>
+            </m:accPr>
+            <m:e>
+              <m:r>
+                <w:rPr>
+                  <w:rFonts w:ascii="Cambria Math" w:hAnsi="Cambria Math"/>
+                </w:rPr>
+                <m:t>θ</m:t>
+              </m:r>
+            </m:e>
+          </m:acc>
+          <m:r>
+            <w:rPr>
+              <w:rFonts w:ascii="Cambria Math" w:hAnsi="Cambria Math"/>
+            </w:rPr>
+            <m:t>-τ</m:t>
+          </m:r>
+        </m:oMath>
+      </m:oMathPara>
+    </w:p>
+    <w:p>
+      <w:pPr>
+        <w:pStyle w:val="BodyText"/>
+        <w:rPr>
+          <w:lang w:eastAsia="zh-CN"/>
+        </w:rPr>
+      </w:pPr>
+      <w:r>
+        <w:rPr>
+          <w:rFonts w:hint="eastAsia"/>
+          <w:lang w:eastAsia="zh-CN"/>
+        </w:rPr>
+        <w:t xml:space="preserve">  </w:t>
+      </w:r>
+      <w:r>
+        <w:rPr>
+          <w:lang w:eastAsia="zh-CN"/>
+        </w:rPr>
+        <w:t xml:space="preserve">  </w:t>
+      </w:r>
+      <w:r>
+        <w:rPr>
+          <w:lang w:eastAsia="zh-CN"/>
+        </w:rPr>
+        <w:t>其次讨论线性化条件，首先我们应该看到，如果</w:t>
+      </w:r>
+      <m:oMath>
+        <m:r>
+          <w:rPr>
+            <w:rFonts w:ascii="Cambria Math" w:hAnsi="Cambria Math"/>
+            <w:lang w:eastAsia="zh-CN"/>
+          </w:rPr>
+          <m:t>ϕ=0</m:t>
+        </m:r>
+      </m:oMath>
+      <w:r>
+        <w:rPr>
+          <w:lang w:eastAsia="zh-CN"/>
+        </w:rPr>
+        <w:t>的话，系统不可能保持平衡，稍加分析我们就可以知道，这里的趋近于0的量应当是</w:t>
+      </w:r>
+      <m:oMath>
+        <m:r>
+          <w:rPr>
+            <w:rFonts w:ascii="Cambria Math" w:hAnsi="Cambria Math"/>
+            <w:lang w:eastAsia="zh-CN"/>
+          </w:rPr>
+          <m:t>ϕ+α</m:t>
+        </m:r>
+      </m:oMath>
+      <w:r>
+        <w:rPr>
+          <w:lang w:eastAsia="zh-CN"/>
+        </w:rPr>
+        <w:t>,即车辆实际上车体始终保持着绝对的竖直状态，因此我们记</w:t>
+      </w:r>
+      <m:oMath>
+        <m:sSup>
+          <m:sSupPr>
+            <m:ctrlPr>
+              <w:rPr>
+                <w:rFonts w:ascii="Cambria Math" w:hAnsi="Cambria Math"/>
+              </w:rPr>
+            </m:ctrlPr>
+          </m:sSupPr>
+          <m:e>
+            <m:r>
+              <w:rPr>
+                <w:rFonts w:ascii="Cambria Math" w:hAnsi="Cambria Math"/>
+                <w:lang w:eastAsia="zh-CN"/>
+              </w:rPr>
+              <m:t>ϕ</m:t>
+            </m:r>
+          </m:e>
+          <m:sup>
+            <m:r>
+              <w:rPr>
+                <w:rFonts w:ascii="Cambria Math" w:hAnsi="Cambria Math"/>
+                <w:lang w:eastAsia="zh-CN"/>
+              </w:rPr>
+              <m:t>*</m:t>
+            </m:r>
+          </m:sup>
+        </m:sSup>
+        <m:r>
+          <w:rPr>
+            <w:rFonts w:ascii="Cambria Math" w:hAnsi="Cambria Math"/>
+            <w:lang w:eastAsia="zh-CN"/>
+          </w:rPr>
+          <m:t>=ϕ+α</m:t>
+        </m:r>
+      </m:oMath>
+      <w:r>
+        <w:rPr>
+          <w:lang w:eastAsia="zh-CN"/>
+        </w:rPr>
+        <w:t>来进行下一步的线性化工</w:t>
+      </w:r>
+      <w:r>
+        <w:rPr>
+          <w:rFonts w:ascii="SimSun" w:eastAsia="SimSun" w:hAnsi="SimSun" w:cs="SimSun" w:hint="eastAsia"/>
+          <w:lang w:eastAsia="zh-CN"/>
+        </w:rPr>
+        <w:t>作</w:t>
+      </w:r>
+    </w:p>
+    <w:p>
+      <w:pPr>
+        <w:pStyle w:val="BodyText"/>
+      </w:pPr>
+      <w:proofErr w:type="spellStart"/>
+      <w:r>
+        <w:t>线性化得</w:t>
+      </w:r>
+      <w:r>
+        <w:rPr>
+          <w:rFonts w:ascii="SimSun" w:eastAsia="SimSun" w:hAnsi="SimSun" w:cs="SimSun" w:hint="eastAsia"/>
+        </w:rPr>
+        <w:t>到</w:t>
+      </w:r>
+      <w:proofErr w:type="spellEnd"/>
+    </w:p>
+    <w:p>
+      <w:pPr>
+        <w:pStyle w:val="BodyText"/>
+      </w:pPr>
+      <m:oMathPara>
+        <m:oMathParaPr>
+          <m:jc m:val="center"/>
+        </m:oMathParaPr>
+        <m:oMath>
+          <m:r>
+            <w:rPr>
+              <w:rFonts w:ascii="Cambria Math" w:hAnsi="Cambria Math"/>
+            </w:rPr>
+            <m:t>(</m:t>
+          </m:r>
+          <m:sSub>
+            <m:sSubPr>
+              <m:ctrlPr>
+                <w:rPr>
+                  <w:rFonts w:ascii="Cambria Math" w:hAnsi="Cambria Math"/>
+                </w:rPr>
+              </m:ctrlPr>
+            </m:sSubPr>
+            <m:e>
+              <m:r>
+                <w:rPr>
+                  <w:rFonts w:ascii="Cambria Math" w:hAnsi="Cambria Math"/>
+                </w:rPr>
+                <m:t>I</m:t>
+              </m:r>
+            </m:e>
+            <m:sub>
+              <m:r>
+                <w:rPr>
+                  <w:rFonts w:ascii="Cambria Math" w:hAnsi="Cambria Math"/>
+                </w:rPr>
+                <m:t>w</m:t>
+              </m:r>
+            </m:sub>
+          </m:sSub>
+          <m:r>
+            <w:rPr>
+              <w:rFonts w:ascii="Cambria Math" w:hAnsi="Cambria Math"/>
+            </w:rPr>
+            <m:t>+</m:t>
+          </m:r>
+          <m:sSub>
+            <m:sSubPr>
+              <m:ctrlPr>
+                <w:rPr>
+                  <w:rFonts w:ascii="Cambria Math" w:hAnsi="Cambria Math"/>
+                </w:rPr>
+              </m:ctrlPr>
+            </m:sSubPr>
+            <m:e>
+              <m:r>
+                <w:rPr>
+                  <w:rFonts w:ascii="Cambria Math" w:hAnsi="Cambria Math"/>
+                </w:rPr>
+                <m:t>m</m:t>
+              </m:r>
+            </m:e>
+            <m:sub>
+              <m:r>
+                <w:rPr>
+                  <w:rFonts w:ascii="Cambria Math" w:hAnsi="Cambria Math"/>
+                </w:rPr>
+                <m:t>w</m:t>
+              </m:r>
+            </m:sub>
+          </m:sSub>
+          <m:sSup>
+            <m:sSupPr>
+              <m:ctrlPr>
+                <w:rPr>
+                  <w:rFonts w:ascii="Cambria Math" w:hAnsi="Cambria Math"/>
+                </w:rPr>
+              </m:ctrlPr>
+            </m:sSupPr>
+            <m:e>
+              <m:r>
+                <w:rPr>
+                  <w:rFonts w:ascii="Cambria Math" w:hAnsi="Cambria Math"/>
+                </w:rPr>
+                <m:t>R</m:t>
+              </m:r>
+            </m:e>
+            <m:sup>
+              <m:r>
+                <w:rPr>
+                  <w:rFonts w:ascii="Cambria Math" w:hAnsi="Cambria Math"/>
+                </w:rPr>
+                <m:t>2</m:t>
+              </m:r>
+            </m:sup>
+          </m:sSup>
+          <m:r>
+            <w:rPr>
+              <w:rFonts w:ascii="Cambria Math" w:hAnsi="Cambria Math"/>
+            </w:rPr>
+            <m:t>+</m:t>
+          </m:r>
+          <m:sSub>
+            <m:sSubPr>
+              <m:ctrlPr>
+                <w:rPr>
+                  <w:rFonts w:ascii="Cambria Math" w:hAnsi="Cambria Math"/>
+                </w:rPr>
+              </m:ctrlPr>
+            </m:sSubPr>
+            <m:e>
+              <m:r>
+                <w:rPr>
+                  <w:rFonts w:ascii="Cambria Math" w:hAnsi="Cambria Math"/>
+                </w:rPr>
+                <m:t>m</m:t>
+              </m:r>
+            </m:e>
+            <m:sub>
+              <m:r>
+                <w:rPr>
+                  <w:rFonts w:ascii="Cambria Math" w:hAnsi="Cambria Math"/>
+                </w:rPr>
+                <m:t>B</m:t>
+              </m:r>
+            </m:sub>
+          </m:sSub>
+          <m:sSup>
+            <m:sSupPr>
+              <m:ctrlPr>
+                <w:rPr>
+                  <w:rFonts w:ascii="Cambria Math" w:hAnsi="Cambria Math"/>
+                </w:rPr>
+              </m:ctrlPr>
+            </m:sSupPr>
+            <m:e>
+              <m:r>
+                <w:rPr>
+                  <w:rFonts w:ascii="Cambria Math" w:hAnsi="Cambria Math"/>
+                </w:rPr>
+                <m:t>R</m:t>
+              </m:r>
+            </m:e>
+            <m:sup>
+              <m:r>
+                <w:rPr>
+                  <w:rFonts w:ascii="Cambria Math" w:hAnsi="Cambria Math"/>
+                </w:rPr>
+                <m:t>2</m:t>
+              </m:r>
+            </m:sup>
+          </m:sSup>
+          <m:r>
+            <w:rPr>
+              <w:rFonts w:ascii="Cambria Math" w:hAnsi="Cambria Math"/>
+            </w:rPr>
+            <m:t>)</m:t>
+          </m:r>
+          <m:acc>
+            <m:accPr>
+              <m:chr m:val="̈"/>
+              <m:ctrlPr>
+                <w:rPr>
+                  <w:rFonts w:ascii="Cambria Math" w:hAnsi="Cambria Math"/>
+                </w:rPr>
+              </m:ctrlPr>
+            </m:accPr>
+            <m:e>
+              <m:r>
+                <w:rPr>
+                  <w:rFonts w:ascii="Cambria Math" w:hAnsi="Cambria Math"/>
+                </w:rPr>
+                <m:t>θ</m:t>
+              </m:r>
+            </m:e>
+          </m:acc>
+          <m:r>
+            <w:rPr>
+              <w:rFonts w:ascii="Cambria Math" w:hAnsi="Cambria Math"/>
+            </w:rPr>
+            <m:t>+</m:t>
+          </m:r>
+          <m:sSub>
+            <m:sSubPr>
+              <m:ctrlPr>
+                <w:rPr>
+                  <w:rFonts w:ascii="Cambria Math" w:hAnsi="Cambria Math"/>
+                </w:rPr>
+              </m:ctrlPr>
+            </m:sSubPr>
+            <m:e>
+              <m:r>
+                <w:rPr>
+                  <w:rFonts w:ascii="Cambria Math" w:hAnsi="Cambria Math"/>
+                </w:rPr>
+                <m:t>m</m:t>
+              </m:r>
+            </m:e>
+            <m:sub>
+              <m:r>
+                <w:rPr>
+                  <w:rFonts w:ascii="Cambria Math" w:hAnsi="Cambria Math"/>
+                </w:rPr>
+                <m:t>B</m:t>
+              </m:r>
+            </m:sub>
+          </m:sSub>
+          <m:r>
+            <w:rPr>
+              <w:rFonts w:ascii="Cambria Math" w:hAnsi="Cambria Math"/>
+            </w:rPr>
+            <m:t>Rl</m:t>
+          </m:r>
+          <m:r>
+            <m:rPr>
+              <m:sty m:val="p"/>
+            </m:rPr>
+            <w:rPr>
+              <w:rFonts w:ascii="Cambria Math" w:hAnsi="Cambria Math"/>
+            </w:rPr>
+            <m:t>cos</m:t>
+          </m:r>
+          <m:r>
+            <w:rPr>
+              <w:rFonts w:ascii="Cambria Math" w:hAnsi="Cambria Math"/>
+            </w:rPr>
+            <m:t>α</m:t>
+          </m:r>
+          <m:acc>
+            <m:accPr>
+              <m:chr m:val="̈"/>
+              <m:ctrlPr>
+                <w:rPr>
+                  <w:rFonts w:ascii="Cambria Math" w:hAnsi="Cambria Math"/>
+                </w:rPr>
+              </m:ctrlPr>
+            </m:accPr>
+            <m:e>
+              <m:sSup>
+                <m:sSupPr>
+                  <m:ctrlPr>
+                    <w:rPr>
+                      <w:rFonts w:ascii="Cambria Math" w:hAnsi="Cambria Math"/>
+                    </w:rPr>
+                  </m:ctrlPr>
+                </m:sSupPr>
+                <m:e>
+                  <m:r>
+                    <w:rPr>
+                      <w:rFonts w:ascii="Cambria Math" w:hAnsi="Cambria Math"/>
+                    </w:rPr>
+                    <m:t>ϕ</m:t>
+                  </m:r>
+                </m:e>
+                <m:sup>
+                  <m:r>
+                    <w:rPr>
+                      <w:rFonts w:ascii="Cambria Math" w:hAnsi="Cambria Math"/>
+                    </w:rPr>
+                    <m:t>*</m:t>
+                  </m:r>
+                </m:sup>
+              </m:sSup>
+            </m:e>
+          </m:acc>
+          <m:r>
+            <w:rPr>
+              <w:rFonts w:ascii="Cambria Math" w:hAnsi="Cambria Math"/>
+            </w:rPr>
+            <m:t>+μ</m:t>
+          </m:r>
+          <m:acc>
+            <m:accPr>
+              <m:chr m:val="̇"/>
+              <m:ctrlPr>
+                <w:rPr>
+                  <w:rFonts w:ascii="Cambria Math" w:hAnsi="Cambria Math"/>
+                </w:rPr>
+              </m:ctrlPr>
+            </m:accPr>
+            <m:e>
+              <m:r>
+                <w:rPr>
+                  <w:rFonts w:ascii="Cambria Math" w:hAnsi="Cambria Math"/>
+                </w:rPr>
+                <m:t>θ</m:t>
+              </m:r>
+            </m:e>
+          </m:acc>
+          <m:r>
+            <w:rPr>
+              <w:rFonts w:ascii="Cambria Math" w:hAnsi="Cambria Math"/>
+            </w:rPr>
+            <m:t>=τ+</m:t>
+          </m:r>
+          <m:sSub>
+            <m:sSubPr>
+              <m:ctrlPr>
+                <w:rPr>
+                  <w:rFonts w:ascii="Cambria Math" w:hAnsi="Cambria Math"/>
+                </w:rPr>
+              </m:ctrlPr>
+            </m:sSubPr>
+            <m:e>
+              <m:r>
+                <w:rPr>
+                  <w:rFonts w:ascii="Cambria Math" w:hAnsi="Cambria Math"/>
+                </w:rPr>
+                <m:t>m</m:t>
+              </m:r>
+            </m:e>
+            <m:sub>
+              <m:r>
+                <w:rPr>
+                  <w:rFonts w:ascii="Cambria Math" w:hAnsi="Cambria Math"/>
+                </w:rPr>
+                <m:t>w</m:t>
+              </m:r>
+            </m:sub>
+          </m:sSub>
+          <m:r>
+            <m:rPr>
+              <m:sty m:val="p"/>
+            </m:rPr>
+            <w:rPr>
+              <w:rFonts w:ascii="Cambria Math" w:hAnsi="Cambria Math"/>
+            </w:rPr>
+            <m:t>g</m:t>
+          </m:r>
+          <m:r>
+            <w:rPr>
+              <w:rFonts w:ascii="Cambria Math" w:hAnsi="Cambria Math"/>
+            </w:rPr>
+            <m:t>R</m:t>
+          </m:r>
+          <m:r>
+            <m:rPr>
+              <m:sty m:val="p"/>
+            </m:rPr>
+            <w:rPr>
+              <w:rFonts w:ascii="Cambria Math" w:hAnsi="Cambria Math"/>
+            </w:rPr>
+            <m:t>sin</m:t>
+          </m:r>
+          <m:r>
+            <w:rPr>
+              <w:rFonts w:ascii="Cambria Math" w:hAnsi="Cambria Math"/>
+            </w:rPr>
+            <m:t>α</m:t>
+          </m:r>
+        </m:oMath>
+      </m:oMathPara>
+    </w:p>
+    <w:p>
+      <w:pPr>
+        <w:pStyle w:val="BodyText"/>
+      </w:pPr>
+      <m:oMathPara>
+        <m:oMathParaPr>
+          <m:jc m:val="center"/>
+        </m:oMathParaPr>
+        <m:oMath>
+          <m:r>
+            <w:rPr>
+              <w:rFonts w:ascii="Cambria Math" w:hAnsi="Cambria Math"/>
+            </w:rPr>
+            <m:t>(</m:t>
+          </m:r>
+          <m:sSub>
+            <m:sSubPr>
+              <m:ctrlPr>
+                <w:rPr>
+                  <w:rFonts w:ascii="Cambria Math" w:hAnsi="Cambria Math"/>
+                </w:rPr>
+              </m:ctrlPr>
+            </m:sSubPr>
+            <m:e>
+              <m:r>
+                <w:rPr>
+                  <w:rFonts w:ascii="Cambria Math" w:hAnsi="Cambria Math"/>
+                </w:rPr>
+                <m:t>I</m:t>
+              </m:r>
+            </m:e>
+            <m:sub>
+              <m:r>
+                <w:rPr>
+                  <w:rFonts w:ascii="Cambria Math" w:hAnsi="Cambria Math"/>
+                </w:rPr>
+                <m:t>B</m:t>
+              </m:r>
+            </m:sub>
+          </m:sSub>
+          <m:r>
+            <w:rPr>
+              <w:rFonts w:ascii="Cambria Math" w:hAnsi="Cambria Math"/>
+            </w:rPr>
+            <m:t>+</m:t>
+          </m:r>
+          <m:sSub>
+            <m:sSubPr>
+              <m:ctrlPr>
+                <w:rPr>
+                  <w:rFonts w:ascii="Cambria Math" w:hAnsi="Cambria Math"/>
+                </w:rPr>
+              </m:ctrlPr>
+            </m:sSubPr>
+            <m:e>
+              <m:r>
+                <w:rPr>
+                  <w:rFonts w:ascii="Cambria Math" w:hAnsi="Cambria Math"/>
+                </w:rPr>
+                <m:t>m</m:t>
+              </m:r>
+            </m:e>
+            <m:sub>
+              <m:r>
+                <w:rPr>
+                  <w:rFonts w:ascii="Cambria Math" w:hAnsi="Cambria Math"/>
+                </w:rPr>
+                <m:t>B</m:t>
+              </m:r>
+            </m:sub>
+          </m:sSub>
+          <m:sSup>
+            <m:sSupPr>
+              <m:ctrlPr>
+                <w:rPr>
+                  <w:rFonts w:ascii="Cambria Math" w:hAnsi="Cambria Math"/>
+                </w:rPr>
+              </m:ctrlPr>
+            </m:sSupPr>
+            <m:e>
+              <m:r>
+                <w:rPr>
+                  <w:rFonts w:ascii="Cambria Math" w:hAnsi="Cambria Math"/>
+                </w:rPr>
+                <m:t>l</m:t>
+              </m:r>
+            </m:e>
+            <m:sup>
+              <m:r>
+                <w:rPr>
+                  <w:rFonts w:ascii="Cambria Math" w:hAnsi="Cambria Math"/>
+                </w:rPr>
+                <m:t>2</m:t>
+              </m:r>
+            </m:sup>
+          </m:sSup>
+          <m:r>
+            <w:rPr>
+              <w:rFonts w:ascii="Cambria Math" w:hAnsi="Cambria Math"/>
+            </w:rPr>
+            <m:t>)</m:t>
+          </m:r>
+          <m:acc>
+            <m:accPr>
+              <m:chr m:val="̈"/>
+              <m:ctrlPr>
+                <w:rPr>
+                  <w:rFonts w:ascii="Cambria Math" w:hAnsi="Cambria Math"/>
+                </w:rPr>
+              </m:ctrlPr>
+            </m:accPr>
+            <m:e>
+              <m:sSup>
+                <m:sSupPr>
+                  <m:ctrlPr>
+                    <w:rPr>
+                      <w:rFonts w:ascii="Cambria Math" w:hAnsi="Cambria Math"/>
+                    </w:rPr>
+                  </m:ctrlPr>
+                </m:sSupPr>
+                <m:e>
+                  <m:r>
+                    <w:rPr>
+                      <w:rFonts w:ascii="Cambria Math" w:hAnsi="Cambria Math"/>
+                    </w:rPr>
+                    <m:t>ϕ</m:t>
+                  </m:r>
+                </m:e>
+                <m:sup>
+                  <m:r>
+                    <w:rPr>
+                      <w:rFonts w:ascii="Cambria Math" w:hAnsi="Cambria Math"/>
+                    </w:rPr>
+                    <m:t>*</m:t>
+                  </m:r>
+                </m:sup>
+              </m:sSup>
+            </m:e>
+          </m:acc>
+          <m:r>
+            <w:rPr>
+              <w:rFonts w:ascii="Cambria Math" w:hAnsi="Cambria Math"/>
+            </w:rPr>
+            <m:t>=</m:t>
+          </m:r>
+          <m:sSub>
+            <m:sSubPr>
+              <m:ctrlPr>
+                <w:rPr>
+                  <w:rFonts w:ascii="Cambria Math" w:hAnsi="Cambria Math"/>
+                </w:rPr>
+              </m:ctrlPr>
+            </m:sSubPr>
+            <m:e>
+              <m:r>
+                <w:rPr>
+                  <w:rFonts w:ascii="Cambria Math" w:hAnsi="Cambria Math"/>
+                </w:rPr>
+                <m:t>m</m:t>
+              </m:r>
+            </m:e>
+            <m:sub>
+              <m:r>
+                <w:rPr>
+                  <w:rFonts w:ascii="Cambria Math" w:hAnsi="Cambria Math"/>
+                </w:rPr>
+                <m:t>B</m:t>
+              </m:r>
+            </m:sub>
+          </m:sSub>
+          <m:r>
+            <m:rPr>
+              <m:sty m:val="p"/>
+            </m:rPr>
+            <w:rPr>
+              <w:rFonts w:ascii="Cambria Math" w:hAnsi="Cambria Math"/>
+            </w:rPr>
+            <m:t>g</m:t>
+          </m:r>
+          <m:r>
+            <w:rPr>
+              <w:rFonts w:ascii="Cambria Math" w:hAnsi="Cambria Math"/>
+            </w:rPr>
+            <m:t>l</m:t>
+          </m:r>
+          <m:sSup>
+            <m:sSupPr>
+              <m:ctrlPr>
+                <w:rPr>
+                  <w:rFonts w:ascii="Cambria Math" w:hAnsi="Cambria Math"/>
+                </w:rPr>
+              </m:ctrlPr>
+            </m:sSupPr>
+            <m:e>
+              <m:r>
+                <w:rPr>
+                  <w:rFonts w:ascii="Cambria Math" w:hAnsi="Cambria Math"/>
+                </w:rPr>
+                <m:t>ϕ</m:t>
+              </m:r>
+            </m:e>
+            <m:sup>
+              <m:r>
+                <w:rPr>
+                  <w:rFonts w:ascii="Cambria Math" w:hAnsi="Cambria Math"/>
+                </w:rPr>
+                <m:t>*</m:t>
+              </m:r>
+            </m:sup>
+          </m:sSup>
+          <m:r>
+            <w:rPr>
+              <w:rFonts w:ascii="Cambria Math" w:hAnsi="Cambria Math"/>
+            </w:rPr>
+            <m:t>-</m:t>
+          </m:r>
+          <m:sSub>
+            <m:sSubPr>
+              <m:ctrlPr>
+                <w:rPr>
+                  <w:rFonts w:ascii="Cambria Math" w:hAnsi="Cambria Math"/>
+                </w:rPr>
+              </m:ctrlPr>
+            </m:sSubPr>
+            <m:e>
+              <m:r>
+                <w:rPr>
+                  <w:rFonts w:ascii="Cambria Math" w:hAnsi="Cambria Math"/>
+                </w:rPr>
+                <m:t>m</m:t>
+              </m:r>
+            </m:e>
+            <m:sub>
+              <m:r>
+                <w:rPr>
+                  <w:rFonts w:ascii="Cambria Math" w:hAnsi="Cambria Math"/>
+                </w:rPr>
+                <m:t>B</m:t>
+              </m:r>
+            </m:sub>
+          </m:sSub>
+          <m:r>
+            <w:rPr>
+              <w:rFonts w:ascii="Cambria Math" w:hAnsi="Cambria Math"/>
+            </w:rPr>
+            <m:t>Rl</m:t>
+          </m:r>
+          <m:r>
+            <m:rPr>
+              <m:sty m:val="p"/>
+            </m:rPr>
+            <w:rPr>
+              <w:rFonts w:ascii="Cambria Math" w:hAnsi="Cambria Math"/>
+            </w:rPr>
+            <m:t>cos</m:t>
+          </m:r>
+          <m:r>
+            <w:rPr>
+              <w:rFonts w:ascii="Cambria Math" w:hAnsi="Cambria Math"/>
+            </w:rPr>
+            <m:t>α</m:t>
+          </m:r>
+          <m:acc>
+            <m:accPr>
+              <m:chr m:val="̈"/>
+              <m:ctrlPr>
+                <w:rPr>
+                  <w:rFonts w:ascii="Cambria Math" w:hAnsi="Cambria Math"/>
+                </w:rPr>
+              </m:ctrlPr>
+            </m:accPr>
+            <m:e>
+              <m:r>
+                <w:rPr>
+                  <w:rFonts w:ascii="Cambria Math" w:hAnsi="Cambria Math"/>
+                </w:rPr>
+                <m:t>θ</m:t>
+              </m:r>
+            </m:e>
+          </m:acc>
+          <m:r>
+            <w:rPr>
+              <w:rFonts w:ascii="Cambria Math" w:hAnsi="Cambria Math"/>
+            </w:rPr>
+            <m:t>-τ</m:t>
+          </m:r>
+        </m:oMath>
+      </m:oMathPara>
+    </w:p>
+    <w:p>
+      <w:pPr>
+        <w:pStyle w:val="BodyText"/>
+        <w:rPr>
+          <w:lang w:eastAsia="zh-CN"/>
+        </w:rPr>
+      </w:pPr>
+      <w:r>
+        <w:rPr>
+          <w:lang w:eastAsia="zh-CN"/>
+        </w:rPr>
+        <w:t>和之前得到的线性化模型比较得到他们的差</w:t>
+      </w:r>
+      <w:r>
+        <w:rPr>
+          <w:rFonts w:ascii="SimSun" w:eastAsia="SimSun" w:hAnsi="SimSun" w:cs="SimSun" w:hint="eastAsia"/>
+          <w:lang w:eastAsia="zh-CN"/>
+        </w:rPr>
+        <w:t>别</w:t>
+      </w:r>
+    </w:p>
+    <w:p>
+      <w:pPr>
+        <w:pStyle w:val="BodyText"/>
+      </w:pPr>
+      <m:oMathPara>
+        <m:oMathParaPr>
+          <m:jc m:val="center"/>
+        </m:oMathParaPr>
+        <m:oMath>
+          <m:r>
+            <w:rPr>
+              <w:rFonts w:ascii="Cambria Math" w:hAnsi="Cambria Math"/>
+            </w:rPr>
+            <m:t>(</m:t>
+          </m:r>
+          <m:sSub>
+            <m:sSubPr>
+              <m:ctrlPr>
+                <w:rPr>
+                  <w:rFonts w:ascii="Cambria Math" w:hAnsi="Cambria Math"/>
+                </w:rPr>
+              </m:ctrlPr>
+            </m:sSubPr>
+            <m:e>
+              <m:r>
+                <w:rPr>
+                  <w:rFonts w:ascii="Cambria Math" w:hAnsi="Cambria Math"/>
+                </w:rPr>
+                <m:t>I</m:t>
+              </m:r>
+            </m:e>
+            <m:sub>
+              <m:r>
+                <w:rPr>
+                  <w:rFonts w:ascii="Cambria Math" w:hAnsi="Cambria Math"/>
+                </w:rPr>
+                <m:t>w</m:t>
+              </m:r>
+            </m:sub>
+          </m:sSub>
+          <m:r>
+            <w:rPr>
+              <w:rFonts w:ascii="Cambria Math" w:hAnsi="Cambria Math"/>
+            </w:rPr>
+            <m:t>+</m:t>
+          </m:r>
+          <m:sSub>
+            <m:sSubPr>
+              <m:ctrlPr>
+                <w:rPr>
+                  <w:rFonts w:ascii="Cambria Math" w:hAnsi="Cambria Math"/>
+                </w:rPr>
+              </m:ctrlPr>
+            </m:sSubPr>
+            <m:e>
+              <m:r>
+                <w:rPr>
+                  <w:rFonts w:ascii="Cambria Math" w:hAnsi="Cambria Math"/>
+                </w:rPr>
+                <m:t>m</m:t>
+              </m:r>
+            </m:e>
+            <m:sub>
+              <m:r>
+                <w:rPr>
+                  <w:rFonts w:ascii="Cambria Math" w:hAnsi="Cambria Math"/>
+                </w:rPr>
+                <m:t>w</m:t>
+              </m:r>
+            </m:sub>
+          </m:sSub>
+          <m:sSup>
+            <m:sSupPr>
+              <m:ctrlPr>
+                <w:rPr>
+                  <w:rFonts w:ascii="Cambria Math" w:hAnsi="Cambria Math"/>
+                </w:rPr>
+              </m:ctrlPr>
+            </m:sSupPr>
+            <m:e>
+              <m:r>
+                <w:rPr>
+                  <w:rFonts w:ascii="Cambria Math" w:hAnsi="Cambria Math"/>
+                </w:rPr>
+                <m:t>R</m:t>
+              </m:r>
+            </m:e>
+            <m:sup>
+              <m:r>
+                <w:rPr>
+                  <w:rFonts w:ascii="Cambria Math" w:hAnsi="Cambria Math"/>
+                </w:rPr>
+                <m:t>2</m:t>
+              </m:r>
+            </m:sup>
+          </m:sSup>
+          <m:r>
+            <w:rPr>
+              <w:rFonts w:ascii="Cambria Math" w:hAnsi="Cambria Math"/>
+            </w:rPr>
+            <m:t>+</m:t>
+          </m:r>
+          <m:sSub>
+            <m:sSubPr>
+              <m:ctrlPr>
+                <w:rPr>
+                  <w:rFonts w:ascii="Cambria Math" w:hAnsi="Cambria Math"/>
+                </w:rPr>
+              </m:ctrlPr>
+            </m:sSubPr>
+            <m:e>
+              <m:r>
+                <w:rPr>
+                  <w:rFonts w:ascii="Cambria Math" w:hAnsi="Cambria Math"/>
+                </w:rPr>
+                <m:t>m</m:t>
+              </m:r>
+            </m:e>
+            <m:sub>
+              <m:r>
+                <w:rPr>
+                  <w:rFonts w:ascii="Cambria Math" w:hAnsi="Cambria Math"/>
+                </w:rPr>
+                <m:t>B</m:t>
+              </m:r>
+            </m:sub>
+          </m:sSub>
+          <m:sSup>
+            <m:sSupPr>
+              <m:ctrlPr>
+                <w:rPr>
+                  <w:rFonts w:ascii="Cambria Math" w:hAnsi="Cambria Math"/>
+                </w:rPr>
+              </m:ctrlPr>
+            </m:sSupPr>
+            <m:e>
+              <m:r>
+                <w:rPr>
+                  <w:rFonts w:ascii="Cambria Math" w:hAnsi="Cambria Math"/>
+                </w:rPr>
+                <m:t>R</m:t>
+              </m:r>
+            </m:e>
+            <m:sup>
+              <m:r>
+                <w:rPr>
+                  <w:rFonts w:ascii="Cambria Math" w:hAnsi="Cambria Math"/>
+                </w:rPr>
+                <m:t>2</m:t>
+              </m:r>
+            </m:sup>
+          </m:sSup>
+          <m:r>
+            <w:rPr>
+              <w:rFonts w:ascii="Cambria Math" w:hAnsi="Cambria Math"/>
+            </w:rPr>
+            <m:t>)</m:t>
+          </m:r>
+          <m:acc>
+            <m:accPr>
+              <m:chr m:val="̈"/>
+              <m:ctrlPr>
+                <w:rPr>
+                  <w:rFonts w:ascii="Cambria Math" w:hAnsi="Cambria Math"/>
+                </w:rPr>
+              </m:ctrlPr>
+            </m:accPr>
+            <m:e>
+              <m:r>
+                <w:rPr>
+                  <w:rFonts w:ascii="Cambria Math" w:hAnsi="Cambria Math"/>
+                </w:rPr>
+                <m:t>θ</m:t>
+              </m:r>
+            </m:e>
+          </m:acc>
+          <m:r>
+            <w:rPr>
+              <w:rFonts w:ascii="Cambria Math" w:hAnsi="Cambria Math"/>
+            </w:rPr>
+            <m:t>+</m:t>
+          </m:r>
+          <m:sSub>
+            <m:sSubPr>
+              <m:ctrlPr>
+                <w:rPr>
+                  <w:rFonts w:ascii="Cambria Math" w:hAnsi="Cambria Math"/>
+                </w:rPr>
+              </m:ctrlPr>
+            </m:sSubPr>
+            <m:e>
+              <m:r>
+                <w:rPr>
+                  <w:rFonts w:ascii="Cambria Math" w:hAnsi="Cambria Math"/>
+                </w:rPr>
+                <m:t>m</m:t>
+              </m:r>
+            </m:e>
+            <m:sub>
+              <m:r>
+                <w:rPr>
+                  <w:rFonts w:ascii="Cambria Math" w:hAnsi="Cambria Math"/>
+                </w:rPr>
+                <m:t>B</m:t>
+              </m:r>
+            </m:sub>
+          </m:sSub>
+          <m:r>
+            <w:rPr>
+              <w:rFonts w:ascii="Cambria Math" w:hAnsi="Cambria Math"/>
+            </w:rPr>
+            <m:t>Rl</m:t>
+          </m:r>
+          <m:acc>
+            <m:accPr>
+              <m:chr m:val="̈"/>
+              <m:ctrlPr>
+                <w:rPr>
+                  <w:rFonts w:ascii="Cambria Math" w:hAnsi="Cambria Math"/>
+                </w:rPr>
+              </m:ctrlPr>
+            </m:accPr>
+            <m:e>
+              <m:r>
+                <w:rPr>
+                  <w:rFonts w:ascii="Cambria Math" w:hAnsi="Cambria Math"/>
+                </w:rPr>
+                <m:t>ϕ</m:t>
+              </m:r>
+            </m:e>
+          </m:acc>
+          <m:r>
+            <w:rPr>
+              <w:rFonts w:ascii="Cambria Math" w:hAnsi="Cambria Math"/>
+            </w:rPr>
+            <m:t>+μ</m:t>
+          </m:r>
+          <m:acc>
+            <m:accPr>
+              <m:chr m:val="̇"/>
+              <m:ctrlPr>
+                <w:rPr>
+                  <w:rFonts w:ascii="Cambria Math" w:hAnsi="Cambria Math"/>
+                </w:rPr>
+              </m:ctrlPr>
+            </m:accPr>
+            <m:e>
+              <m:r>
+                <w:rPr>
+                  <w:rFonts w:ascii="Cambria Math" w:hAnsi="Cambria Math"/>
+                </w:rPr>
+                <m:t>θ</m:t>
+              </m:r>
+            </m:e>
+          </m:acc>
+          <m:r>
+            <w:rPr>
+              <w:rFonts w:ascii="Cambria Math" w:hAnsi="Cambria Math"/>
+            </w:rPr>
+            <m:t>=τ</m:t>
+          </m:r>
+        </m:oMath>
+      </m:oMathPara>
+    </w:p>
+    <w:p>
+      <w:pPr>
+        <w:pStyle w:val="BodyText"/>
+      </w:pPr>
+      <m:oMathPara>
+        <m:oMathParaPr>
+          <m:jc m:val="center"/>
+        </m:oMathParaPr>
+        <m:oMath>
+          <m:r>
+            <w:rPr>
+              <w:rFonts w:ascii="Cambria Math" w:hAnsi="Cambria Math"/>
+            </w:rPr>
+            <m:t>(</m:t>
+          </m:r>
+          <m:sSub>
+            <m:sSubPr>
+              <m:ctrlPr>
+                <w:rPr>
+                  <w:rFonts w:ascii="Cambria Math" w:hAnsi="Cambria Math"/>
+                </w:rPr>
+              </m:ctrlPr>
+            </m:sSubPr>
+            <m:e>
+              <m:r>
+                <w:rPr>
+                  <w:rFonts w:ascii="Cambria Math" w:hAnsi="Cambria Math"/>
+                </w:rPr>
+                <m:t>I</m:t>
+              </m:r>
+            </m:e>
+            <m:sub>
+              <m:r>
+                <w:rPr>
+                  <w:rFonts w:ascii="Cambria Math" w:hAnsi="Cambria Math"/>
+                </w:rPr>
+                <m:t>B</m:t>
+              </m:r>
+            </m:sub>
+          </m:sSub>
+          <m:r>
+            <w:rPr>
+              <w:rFonts w:ascii="Cambria Math" w:hAnsi="Cambria Math"/>
+            </w:rPr>
+            <m:t>+</m:t>
+          </m:r>
+          <m:sSub>
+            <m:sSubPr>
+              <m:ctrlPr>
+                <w:rPr>
+                  <w:rFonts w:ascii="Cambria Math" w:hAnsi="Cambria Math"/>
+                </w:rPr>
+              </m:ctrlPr>
+            </m:sSubPr>
+            <m:e>
+              <m:r>
+                <w:rPr>
+                  <w:rFonts w:ascii="Cambria Math" w:hAnsi="Cambria Math"/>
+                </w:rPr>
+                <m:t>m</m:t>
+              </m:r>
+            </m:e>
+            <m:sub>
+              <m:r>
+                <w:rPr>
+                  <w:rFonts w:ascii="Cambria Math" w:hAnsi="Cambria Math"/>
+                </w:rPr>
+                <m:t>B</m:t>
+              </m:r>
+            </m:sub>
+          </m:sSub>
+          <m:sSup>
+            <m:sSupPr>
+              <m:ctrlPr>
+                <w:rPr>
+                  <w:rFonts w:ascii="Cambria Math" w:hAnsi="Cambria Math"/>
+                </w:rPr>
+              </m:ctrlPr>
+            </m:sSupPr>
+            <m:e>
+              <m:r>
+                <w:rPr>
+                  <w:rFonts w:ascii="Cambria Math" w:hAnsi="Cambria Math"/>
+                </w:rPr>
+                <m:t>l</m:t>
+              </m:r>
+            </m:e>
+            <m:sup>
+              <m:r>
+                <w:rPr>
+                  <w:rFonts w:ascii="Cambria Math" w:hAnsi="Cambria Math"/>
+                </w:rPr>
+                <m:t>2</m:t>
+              </m:r>
+            </m:sup>
+          </m:sSup>
+          <m:r>
+            <w:rPr>
+              <w:rFonts w:ascii="Cambria Math" w:hAnsi="Cambria Math"/>
+            </w:rPr>
+            <m:t>)</m:t>
+          </m:r>
+          <m:acc>
+            <m:accPr>
+              <m:chr m:val="̈"/>
+              <m:ctrlPr>
+                <w:rPr>
+                  <w:rFonts w:ascii="Cambria Math" w:hAnsi="Cambria Math"/>
+                </w:rPr>
+              </m:ctrlPr>
+            </m:accPr>
+            <m:e>
+              <m:r>
+                <w:rPr>
+                  <w:rFonts w:ascii="Cambria Math" w:hAnsi="Cambria Math"/>
+                </w:rPr>
+                <m:t>ϕ</m:t>
+              </m:r>
+            </m:e>
+          </m:acc>
+          <m:r>
+            <w:rPr>
+              <w:rFonts w:ascii="Cambria Math" w:hAnsi="Cambria Math"/>
+            </w:rPr>
+            <m:t>=</m:t>
+          </m:r>
+          <m:sSub>
+            <m:sSubPr>
+              <m:ctrlPr>
+                <w:rPr>
+                  <w:rFonts w:ascii="Cambria Math" w:hAnsi="Cambria Math"/>
+                </w:rPr>
+              </m:ctrlPr>
+            </m:sSubPr>
+            <m:e>
+              <m:r>
+                <w:rPr>
+                  <w:rFonts w:ascii="Cambria Math" w:hAnsi="Cambria Math"/>
+                </w:rPr>
+                <m:t>m</m:t>
+              </m:r>
+            </m:e>
+            <m:sub>
+              <m:r>
+                <w:rPr>
+                  <w:rFonts w:ascii="Cambria Math" w:hAnsi="Cambria Math"/>
+                </w:rPr>
+                <m:t>B</m:t>
+              </m:r>
+            </m:sub>
+          </m:sSub>
+          <m:r>
+            <m:rPr>
+              <m:sty m:val="p"/>
+            </m:rPr>
+            <w:rPr>
+              <w:rFonts w:ascii="Cambria Math" w:hAnsi="Cambria Math"/>
+            </w:rPr>
+            <m:t>g</m:t>
+          </m:r>
+          <m:r>
+            <w:rPr>
+              <w:rFonts w:ascii="Cambria Math" w:hAnsi="Cambria Math"/>
+            </w:rPr>
+            <m:t>lϕ-</m:t>
+          </m:r>
+          <m:sSub>
+            <m:sSubPr>
+              <m:ctrlPr>
+                <w:rPr>
+                  <w:rFonts w:ascii="Cambria Math" w:hAnsi="Cambria Math"/>
+                </w:rPr>
+              </m:ctrlPr>
+            </m:sSubPr>
+            <m:e>
+              <m:r>
+                <w:rPr>
+                  <w:rFonts w:ascii="Cambria Math" w:hAnsi="Cambria Math"/>
+                </w:rPr>
+                <m:t>m</m:t>
+              </m:r>
+            </m:e>
+            <m:sub>
+              <m:r>
+                <w:rPr>
+                  <w:rFonts w:ascii="Cambria Math" w:hAnsi="Cambria Math"/>
+                </w:rPr>
+                <m:t>B</m:t>
+              </m:r>
+            </m:sub>
+          </m:sSub>
+          <m:r>
+            <w:rPr>
+              <w:rFonts w:ascii="Cambria Math" w:hAnsi="Cambria Math"/>
+            </w:rPr>
+            <m:t>Rl</m:t>
+          </m:r>
+          <m:acc>
+            <m:accPr>
+              <m:chr m:val="̈"/>
+              <m:ctrlPr>
+                <w:rPr>
+                  <w:rFonts w:ascii="Cambria Math" w:hAnsi="Cambria Math"/>
+                </w:rPr>
+              </m:ctrlPr>
+            </m:accPr>
+            <m:e>
+              <m:r>
+                <w:rPr>
+                  <w:rFonts w:ascii="Cambria Math" w:hAnsi="Cambria Math"/>
+                </w:rPr>
+                <m:t>θ</m:t>
+              </m:r>
+            </m:e>
+          </m:acc>
+          <m:r>
+            <w:rPr>
+              <w:rFonts w:ascii="Cambria Math" w:hAnsi="Cambria Math"/>
+            </w:rPr>
+            <m:t>-τ</m:t>
+          </m:r>
+        </m:oMath>
+      </m:oMathPara>
+    </w:p>
+    <w:p>
+      <w:pPr>
+        <w:pStyle w:val="BodyText"/>
+        <w:rPr>
+          <w:lang w:eastAsia="zh-CN"/>
+        </w:rPr>
+      </w:pPr>
+      <w:r>
+        <w:rPr>
+          <w:rFonts w:hint="eastAsia"/>
+          <w:lang w:eastAsia="zh-CN"/>
+        </w:rPr>
+        <w:t xml:space="preserve">    </w:t>
+      </w:r>
+      <w:r>
+        <w:rPr>
+          <w:lang w:eastAsia="zh-CN"/>
+        </w:rPr>
+        <w:t>首先，部分常量的值发生了一些变化</w:t>
+      </w:r>
+      <w:r>
+        <w:rPr>
+          <w:rFonts w:hint="eastAsia"/>
+          <w:lang w:eastAsia="zh-CN"/>
+        </w:rPr>
+        <w:t>（受到斜坡对重力的分割的影响，也可以理解为重力加速度的变化）</w:t>
+      </w:r>
+      <w:r>
+        <w:rPr>
+          <w:lang w:eastAsia="zh-CN"/>
+        </w:rPr>
+        <w:t>；其次，在对系统进行控制的过程中会加入了恒定的扰动。也就是说，同样的控制策略，如果能够使得小车在平面上稳定运</w:t>
+      </w:r>
+      <w:r>
+        <w:rPr>
+          <w:lang w:eastAsia="zh-CN"/>
+        </w:rPr>
+        <w:lastRenderedPageBreak/>
+        <w:t>动，那么经过简单的参数修改之后，小车是可以在斜面上以一个加速度运动的，这和轮轴处可以随意旋转导致车体和斜坡之间解耦有一定的关系</w:t>
+      </w:r>
+      <w:r>
+        <w:rPr>
+          <w:rFonts w:ascii="SimSun" w:eastAsia="SimSun" w:hAnsi="SimSun" w:cs="SimSun" w:hint="eastAsia"/>
+          <w:lang w:eastAsia="zh-CN"/>
+        </w:rPr>
+        <w:t>。</w:t>
+      </w:r>
+    </w:p>
+    <w:p>
+      <w:pPr>
+        <w:pStyle w:val="BodyText"/>
+        <w:rPr>
+          <w:lang w:eastAsia="zh-CN"/>
+        </w:rPr>
+      </w:pPr>
+      <w:r>
+        <w:rPr>
+          <w:rFonts w:hint="eastAsia"/>
+          <w:lang w:eastAsia="zh-CN"/>
+        </w:rPr>
+        <w:t xml:space="preserve">    </w:t>
+      </w:r>
+      <w:r>
+        <w:rPr>
+          <w:lang w:eastAsia="zh-CN"/>
+        </w:rPr>
+        <w:t>因此，想要做到小车在斜坡和平面上都比较稳定的运动是有可能的，而且是相对比较容易达到的。其中稳定运动的目标应当是小车车体完全竖直（而不是和平面竖直</w:t>
+      </w:r>
+      <w:r>
+        <w:rPr>
+          <w:rFonts w:ascii="SimSun" w:eastAsia="SimSun" w:hAnsi="SimSun" w:cs="SimSun" w:hint="eastAsia"/>
+          <w:lang w:eastAsia="zh-CN"/>
+        </w:rPr>
+        <w:t>）</w:t>
+      </w:r>
+    </w:p>
+    <w:p>
+      <w:pPr>
+        <w:pStyle w:val="BodyText"/>
+        <w:rPr>
+          <w:lang w:eastAsia="zh-CN"/>
+        </w:rPr>
+      </w:pPr>
+      <w:r>
+        <w:rPr>
+          <w:rFonts w:hint="eastAsia"/>
+          <w:lang w:eastAsia="zh-CN"/>
+        </w:rPr>
+        <w:t xml:space="preserve">    </w:t>
+      </w:r>
+      <w:r>
+        <w:rPr>
+          <w:lang w:eastAsia="zh-CN"/>
+        </w:rPr>
+        <w:t>当然，还需要考虑斜面的曲率和倾角不能过于极端导致小车出现了不可控的滑动的情况</w:t>
+      </w:r>
+      <w:r>
+        <w:rPr>
+          <w:rFonts w:ascii="SimSun" w:eastAsia="SimSun" w:hAnsi="SimSun" w:cs="SimSun" w:hint="eastAsia"/>
+          <w:lang w:eastAsia="zh-CN"/>
+        </w:rPr>
+        <w:t>。</w:t>
+      </w:r>
+    </w:p>
+    <w:p>
+      <w:pPr>
         <w:snapToGrid w:val="0"/>
         <w:spacing w:beforeLines="50" w:before="156"/>
         <w:jc w:val="left"/>
       </w:pPr>
-      <w:r>
-        <w:rPr>
-          <w:rFonts w:hint="eastAsia"/>
-        </w:rPr>
-        <w:t>这里对斜坡场景同样进行了力学分析，为了和之前的系统行为保持一致，我们仍然取平行于斜坡的方向和垂直于斜坡的方向作为X,Z方向。</w:t>
-      </w:r>
-    </w:p>
-    <w:p>
-      <w:pPr>
-        <w:snapToGrid w:val="0"/>
-        <w:spacing w:beforeLines="50" w:before="156"/>
-        <w:jc w:val="left"/>
-        <w:rPr>
-          <w:rFonts w:hint="eastAsia"/>
-        </w:rPr>
-      </w:pPr>
-      <w:r>
-        <w:rPr>
-          <w:rFonts w:hint="eastAsia"/>
-        </w:rPr>
-        <w:t>我们进行了牛顿力学分析，进一步的推导这里略去，通过力学方程的分析，可以得到</w:t>
-      </w:r>
     </w:p>
     <w:sectPr>
       <w:pgSz w:w="11900" w:h="16840"/>
@@ -9096,7 +12661,7 @@
     <w:lsdException w:name="Closing" w:semiHidden="1" w:unhideWhenUsed="1"/>
     <w:lsdException w:name="Signature" w:semiHidden="1" w:unhideWhenUsed="1"/>
     <w:lsdException w:name="Default Paragraph Font" w:semiHidden="1" w:uiPriority="1" w:unhideWhenUsed="1"/>
-    <w:lsdException w:name="Body Text" w:semiHidden="1" w:unhideWhenUsed="1"/>
+    <w:lsdException w:name="Body Text" w:semiHidden="1" w:uiPriority="0" w:unhideWhenUsed="1" w:qFormat="1"/>
     <w:lsdException w:name="Body Text Indent" w:semiHidden="1" w:unhideWhenUsed="1"/>
     <w:lsdException w:name="List Continue" w:semiHidden="1" w:unhideWhenUsed="1"/>
     <w:lsdException w:name="List Continue 2" w:semiHidden="1" w:unhideWhenUsed="1"/>
@@ -9788,6 +13353,44 @@
       <w:iCs/>
     </w:rPr>
   </w:style>
+  <w:style w:type="paragraph" w:styleId="BodyText">
+    <w:name w:val="Body Text"/>
+    <w:basedOn w:val="Normal"/>
+    <w:link w:val="BodyTextChar"/>
+    <w:semiHidden/>
+    <w:unhideWhenUsed/>
+    <w:qFormat/>
+    <w:rsid w:val="00061A81"/>
+    <w:pPr>
+      <w:widowControl/>
+      <w:spacing w:before="180" w:after="180"/>
+      <w:jc w:val="left"/>
+    </w:pPr>
+    <w:rPr>
+      <w:rFonts w:eastAsiaTheme="minorHAnsi"/>
+      <w:kern w:val="0"/>
+      <w:lang w:eastAsia="en-US"/>
+    </w:rPr>
+  </w:style>
+  <w:style w:type="character" w:customStyle="1" w:styleId="BodyTextChar">
+    <w:name w:val="Body Text Char"/>
+    <w:basedOn w:val="DefaultParagraphFont"/>
+    <w:link w:val="BodyText"/>
+    <w:semiHidden/>
+    <w:rsid w:val="00061A81"/>
+    <w:rPr>
+      <w:rFonts w:eastAsiaTheme="minorHAnsi"/>
+      <w:kern w:val="0"/>
+      <w:lang w:eastAsia="en-US"/>
+    </w:rPr>
+  </w:style>
+  <w:style w:type="paragraph" w:customStyle="1" w:styleId="FirstParagraph">
+    <w:name w:val="First Paragraph"/>
+    <w:basedOn w:val="BodyText"/>
+    <w:next w:val="BodyText"/>
+    <w:qFormat/>
+    <w:rsid w:val="00061A81"/>
+  </w:style>
 </w:styles>
 </file>
 
@@ -10057,7 +13660,7 @@
 </file>
 
 <file path=customXml/itemProps1.xml><?xml version="1.0" encoding="utf-8"?>
-<ds:datastoreItem xmlns:ds="http://schemas.openxmlformats.org/officeDocument/2006/customXml" ds:itemID="{F27A3E0F-80FD-497B-8EDD-64913F97680F}">
+<ds:datastoreItem xmlns:ds="http://schemas.openxmlformats.org/officeDocument/2006/customXml" ds:itemID="{9A961E70-04E0-4CED-9A59-33751359E89A}">
   <ds:schemaRefs>
     <ds:schemaRef ds:uri="http://schemas.openxmlformats.org/officeDocument/2006/bibliography"/>
   </ds:schemaRefs>

</xml_diff>

<commit_message>
add the pro2 docx
</commit_message>
<xml_diff>
--- a/Project/Pro2/simu2.docx
+++ b/Project/Pro2/simu2.docx
@@ -1,9 +1,10 @@
 
 <file path=word/document.xml><?xml version="1.0" encoding="utf-8"?>
-<w:document xmlns:wpc="http://schemas.microsoft.com/office/word/2010/wordprocessingCanvas" xmlns:cx="http://schemas.microsoft.com/office/drawing/2014/chartex" xmlns:cx1="http://schemas.microsoft.com/office/drawing/2015/9/8/chartex" xmlns:mc="http://schemas.openxmlformats.org/markup-compatibility/2006" xmlns:o="urn:schemas-microsoft-com:office:office" xmlns:r="http://schemas.openxmlformats.org/officeDocument/2006/relationships" xmlns:m="http://schemas.openxmlformats.org/officeDocument/2006/math" xmlns:v="urn:schemas-microsoft-com:vml" xmlns:wp14="http://schemas.microsoft.com/office/word/2010/wordprocessingDrawing" xmlns:wp="http://schemas.openxmlformats.org/drawingml/2006/wordprocessingDrawing" xmlns:w10="urn:schemas-microsoft-com:office:word" xmlns:w="http://schemas.openxmlformats.org/wordprocessingml/2006/main" xmlns:w14="http://schemas.microsoft.com/office/word/2010/wordml" xmlns:w15="http://schemas.microsoft.com/office/word/2012/wordml" xmlns:w16se="http://schemas.microsoft.com/office/word/2015/wordml/symex" xmlns:wpg="http://schemas.microsoft.com/office/word/2010/wordprocessingGroup" xmlns:wpi="http://schemas.microsoft.com/office/word/2010/wordprocessingInk" xmlns:wne="http://schemas.microsoft.com/office/word/2006/wordml" xmlns:wps="http://schemas.microsoft.com/office/word/2010/wordprocessingShape" mc:Ignorable="w14 w15 w16se wp14">
+<w:document xmlns:wpc="http://schemas.microsoft.com/office/word/2010/wordprocessingCanvas" xmlns:mo="http://schemas.microsoft.com/office/mac/office/2008/main" xmlns:mc="http://schemas.openxmlformats.org/markup-compatibility/2006" xmlns:mv="urn:schemas-microsoft-com:mac:vml" xmlns:o="urn:schemas-microsoft-com:office:office" xmlns:r="http://schemas.openxmlformats.org/officeDocument/2006/relationships" xmlns:m="http://schemas.openxmlformats.org/officeDocument/2006/math" xmlns:v="urn:schemas-microsoft-com:vml" xmlns:wp14="http://schemas.microsoft.com/office/word/2010/wordprocessingDrawing" xmlns:wp="http://schemas.openxmlformats.org/drawingml/2006/wordprocessingDrawing" xmlns:w10="urn:schemas-microsoft-com:office:word" xmlns:w="http://schemas.openxmlformats.org/wordprocessingml/2006/main" xmlns:w14="http://schemas.microsoft.com/office/word/2010/wordml" xmlns:w15="http://schemas.microsoft.com/office/word/2012/wordml" xmlns:wpg="http://schemas.microsoft.com/office/word/2010/wordprocessingGroup" xmlns:wpi="http://schemas.microsoft.com/office/word/2010/wordprocessingInk" xmlns:wne="http://schemas.microsoft.com/office/word/2006/wordml" xmlns:wps="http://schemas.microsoft.com/office/word/2010/wordprocessingShape" mc:Ignorable="w14 w15 wp14">
   <w:body>
     <w:p>
       <w:pPr>
+        <w:pStyle w:val="1"/>
         <w:jc w:val="center"/>
       </w:pPr>
       <w:r>
@@ -27,23 +28,22 @@
     </w:p>
     <w:p>
       <w:pPr>
-        <w:jc w:val="left"/>
-      </w:pPr>
-      <w:r>
-        <w:rPr>
-          <w:rFonts w:hint="eastAsia"/>
+        <w:pStyle w:val="ab"/>
+        <w:rPr>
+          <w:sz w:val="24"/>
+        </w:rPr>
+      </w:pPr>
+      <w:r>
+        <w:rPr>
+          <w:rFonts w:hint="eastAsia"/>
+          <w:sz w:val="24"/>
         </w:rPr>
         <w:t>成员：沙星瑜、贾成君、贺秋时、张蔚桐</w:t>
       </w:r>
     </w:p>
     <w:p>
       <w:pPr>
-        <w:jc w:val="left"/>
-      </w:pPr>
-    </w:p>
-    <w:p>
-      <w:pPr>
-        <w:pStyle w:val="Heading1"/>
+        <w:pStyle w:val="1"/>
       </w:pPr>
       <w:r>
         <w:rPr>
@@ -66,7 +66,7 @@
     </w:p>
     <w:p>
       <w:pPr>
-        <w:pStyle w:val="Heading2"/>
+        <w:pStyle w:val="2"/>
       </w:pPr>
       <w:r>
         <w:rPr>
@@ -88,7 +88,7 @@
     </w:p>
     <w:p>
       <w:pPr>
-        <w:pStyle w:val="Heading2"/>
+        <w:pStyle w:val="2"/>
       </w:pPr>
       <w:r>
         <w:rPr>
@@ -198,12 +198,13 @@
         <w:rPr>
           <w:rFonts w:hint="eastAsia"/>
         </w:rPr>
+        <w:lastRenderedPageBreak/>
         <w:t>系统包括两个主要部分：车体（B）与车轮（W），各参数如下</w:t>
       </w:r>
     </w:p>
     <w:tbl>
       <w:tblPr>
-        <w:tblStyle w:val="TableGrid"/>
+        <w:tblStyle w:val="a5"/>
         <w:tblW w:w="0" w:type="auto"/>
         <w:tblLook w:val="04A0" w:firstRow="1" w:lastRow="0" w:firstColumn="1" w:lastColumn="0" w:noHBand="0" w:noVBand="1"/>
       </w:tblPr>
@@ -1470,7 +1471,7 @@
     </w:p>
     <w:p>
       <w:pPr>
-        <w:pStyle w:val="Heading2"/>
+        <w:pStyle w:val="2"/>
       </w:pPr>
       <w:r>
         <w:rPr>
@@ -2292,7 +2293,6 @@
         <w:rPr>
           <w:rFonts w:hint="eastAsia"/>
         </w:rPr>
-        <w:lastRenderedPageBreak/>
         <w:t>受到的</w:t>
       </w:r>
       <w:r>
@@ -2742,7 +2742,27 @@
         <w:rPr>
           <w:rFonts w:hint="eastAsia"/>
         </w:rPr>
-        <w:t>XXX.m</w:t>
+        <w:t>src</w:t>
+      </w:r>
+      <w:proofErr w:type="spellEnd"/>
+      <w:r>
+        <w:rPr>
+          <w:rFonts w:hint="eastAsia"/>
+        </w:rPr>
+        <w:t>/</w:t>
+      </w:r>
+      <w:proofErr w:type="spellStart"/>
+      <w:r>
+        <w:rPr>
+          <w:rFonts w:hint="eastAsia"/>
+        </w:rPr>
+        <w:t>MakeModel</w:t>
+      </w:r>
+      <w:r>
+        <w:rPr>
+          <w:rFonts w:hint="eastAsia"/>
+        </w:rPr>
+        <w:t>.m</w:t>
       </w:r>
       <w:proofErr w:type="spellEnd"/>
       <w:r>
@@ -5245,7 +5265,6 @@
         <w:rPr>
           <w:rFonts w:hint="eastAsia"/>
         </w:rPr>
-        <w:lastRenderedPageBreak/>
         <w:t>计算</w:t>
       </w:r>
       <m:oMath>
@@ -5285,12 +5304,13 @@
     </w:p>
     <w:p>
       <w:pPr>
-        <w:pStyle w:val="Heading1"/>
-      </w:pPr>
-      <w:r>
-        <w:rPr>
-          <w:rFonts w:hint="eastAsia"/>
-        </w:rPr>
+        <w:pStyle w:val="1"/>
+      </w:pPr>
+      <w:r>
+        <w:rPr>
+          <w:rFonts w:hint="eastAsia"/>
+        </w:rPr>
+        <w:lastRenderedPageBreak/>
         <w:t xml:space="preserve">2. </w:t>
       </w:r>
       <w:r>
@@ -5302,7 +5322,7 @@
     </w:p>
     <w:p>
       <w:pPr>
-        <w:pStyle w:val="Heading2"/>
+        <w:pStyle w:val="2"/>
       </w:pPr>
       <w:r>
         <w:rPr>
@@ -5427,10 +5447,27 @@
       </w:r>
       <w:proofErr w:type="spellStart"/>
       <w:r>
-        <w:rPr>
-          <w:rFonts w:hint="eastAsia"/>
-        </w:rPr>
-        <w:t>XXX.m</w:t>
+        <w:t>src</w:t>
+      </w:r>
+      <w:proofErr w:type="spellEnd"/>
+      <w:r>
+        <w:rPr>
+          <w:rFonts w:hint="eastAsia"/>
+        </w:rPr>
+        <w:t>/</w:t>
+      </w:r>
+      <w:proofErr w:type="spellStart"/>
+      <w:r>
+        <w:rPr>
+          <w:rFonts w:hint="eastAsia"/>
+        </w:rPr>
+        <w:t>MakeModel</w:t>
+      </w:r>
+      <w:r>
+        <w:rPr>
+          <w:rFonts w:hint="eastAsia"/>
+        </w:rPr>
+        <w:t>.m</w:t>
       </w:r>
       <w:proofErr w:type="spellEnd"/>
       <w:r>
@@ -5843,7 +5880,7 @@
     </w:p>
     <w:p>
       <w:pPr>
-        <w:pStyle w:val="Heading2"/>
+        <w:pStyle w:val="2"/>
       </w:pPr>
       <w:r>
         <w:rPr>
@@ -5967,15 +6004,7 @@
           <w:rFonts w:hint="eastAsia"/>
           <w:szCs w:val="22"/>
         </w:rPr>
-        <w:t>线性状态空间模型，并增加2.1中计算所得的状态反馈使</w:t>
-      </w:r>
-      <w:r>
-        <w:rPr>
-          <w:rFonts w:hint="eastAsia"/>
-          <w:szCs w:val="22"/>
-        </w:rPr>
-        <w:lastRenderedPageBreak/>
-        <w:t>得系统稳定。</w:t>
+        <w:t>线性状态空间模型，并增加2.1中计算所得的状态反馈使得系统稳定。</w:t>
       </w:r>
     </w:p>
     <w:p>
@@ -6023,6 +6052,7 @@
         <w:rPr>
           <w:noProof/>
         </w:rPr>
+        <w:lastRenderedPageBreak/>
         <w:drawing>
           <wp:inline distT="0" distB="0" distL="0" distR="0" wp14:anchorId="6AA98B7E" wp14:editId="6E29CE42">
             <wp:extent cx="5270500" cy="2691724"/>
@@ -6615,7 +6645,7 @@
     </w:p>
     <w:p>
       <w:pPr>
-        <w:pStyle w:val="Heading2"/>
+        <w:pStyle w:val="2"/>
       </w:pPr>
       <w:r>
         <w:rPr>
@@ -6702,7 +6732,6 @@
           <w:sz w:val="22"/>
           <w:szCs w:val="22"/>
         </w:rPr>
-        <w:lastRenderedPageBreak/>
         <w:t>图</w:t>
       </w:r>
       <w:r>
@@ -7195,7 +7224,6 @@
           <w:rFonts w:hint="eastAsia"/>
           <w:szCs w:val="22"/>
         </w:rPr>
-        <w:lastRenderedPageBreak/>
         <w:t>与线性系统的仿真结果相对比可发现非线性系统抗干扰能力会更弱，并且在我们的模型中</w:t>
       </w:r>
       <w:r>
@@ -7242,6 +7270,7 @@
         <w:rPr>
           <w:noProof/>
         </w:rPr>
+        <w:lastRenderedPageBreak/>
         <w:drawing>
           <wp:inline distT="0" distB="0" distL="0" distR="0" wp14:anchorId="2689C0F0" wp14:editId="7B1E356D">
             <wp:extent cx="5270500" cy="2675861"/>
@@ -7480,7 +7509,7 @@
     </w:p>
     <w:p>
       <w:pPr>
-        <w:pStyle w:val="Heading1"/>
+        <w:pStyle w:val="1"/>
       </w:pPr>
       <w:r>
         <w:rPr>
@@ -7491,7 +7520,7 @@
     </w:p>
     <w:p>
       <w:pPr>
-        <w:pStyle w:val="Heading2"/>
+        <w:pStyle w:val="2"/>
       </w:pPr>
       <w:r>
         <w:rPr>
@@ -7887,7 +7916,6 @@
         <w:rPr>
           <w:rFonts w:hint="eastAsia"/>
         </w:rPr>
-        <w:lastRenderedPageBreak/>
         <w:t>利用MATLAB解线性系统二次型指标的函数</w:t>
       </w:r>
       <w:proofErr w:type="spellStart"/>
@@ -7908,21 +7936,7 @@
         <w:rPr>
           <w:rFonts w:hint="eastAsia"/>
         </w:rPr>
-        <w:t>求解问题（具体见附件</w:t>
-      </w:r>
-      <w:proofErr w:type="spellStart"/>
-      <w:r>
-        <w:rPr>
-          <w:rFonts w:hint="eastAsia"/>
-        </w:rPr>
-        <w:t>XXX.m</w:t>
-      </w:r>
-      <w:proofErr w:type="spellEnd"/>
-      <w:r>
-        <w:rPr>
-          <w:rFonts w:hint="eastAsia"/>
-        </w:rPr>
-        <w:t>）</w:t>
+        <w:t>求解问题</w:t>
       </w:r>
       <w:r>
         <w:rPr>
@@ -8077,6 +8091,7 @@
             <w:rPr>
               <w:rFonts w:ascii="Cambria Math" w:hAnsi="Cambria Math"/>
             </w:rPr>
+            <w:lastRenderedPageBreak/>
             <m:t>[</m:t>
           </m:r>
           <m:m>
@@ -8509,7 +8524,7 @@
     </w:p>
     <w:p>
       <w:pPr>
-        <w:pStyle w:val="Heading2"/>
+        <w:pStyle w:val="2"/>
       </w:pPr>
       <w:r>
         <w:rPr>
@@ -8849,7 +8864,19 @@
         <w:rPr>
           <w:rFonts w:hint="eastAsia"/>
         </w:rPr>
-        <w:t>演示视频（参考XXXX），从视频中我们可以看出</w:t>
+        <w:t>演示视频（参考</w:t>
+      </w:r>
+      <w:r>
+        <w:rPr>
+          <w:rFonts w:hint="eastAsia"/>
+        </w:rPr>
+        <w:t>demo/3-最优控制</w:t>
+      </w:r>
+      <w:r>
+        <w:rPr>
+          <w:rFonts w:hint="eastAsia"/>
+        </w:rPr>
+        <w:t>），从视频中我们可以看出</w:t>
       </w:r>
       <m:oMath>
         <m:r>
@@ -8868,33 +8895,39 @@
     </w:p>
     <w:p>
       <w:pPr>
-        <w:pStyle w:val="Heading1"/>
-      </w:pPr>
-      <w:r>
-        <w:rPr>
-          <w:rFonts w:hint="eastAsia"/>
-        </w:rPr>
+        <w:pStyle w:val="1"/>
+      </w:pPr>
+      <w:r>
+        <w:rPr>
+          <w:rFonts w:hint="eastAsia"/>
+        </w:rPr>
+        <w:lastRenderedPageBreak/>
         <w:t>4. 斜坡场景</w:t>
       </w:r>
     </w:p>
     <w:p>
       <w:pPr>
-        <w:pStyle w:val="FirstParagraph"/>
-        <w:rPr>
-          <w:lang w:eastAsia="zh-CN"/>
-        </w:rPr>
-      </w:pPr>
-      <w:r>
-        <w:rPr>
-          <w:lang w:eastAsia="zh-CN"/>
-        </w:rPr>
+        <w:pStyle w:val="2"/>
+      </w:pPr>
+      <w:r>
+        <w:rPr>
+          <w:rFonts w:hint="eastAsia"/>
+        </w:rPr>
+        <w:t>4.1 建模分析</w:t>
+      </w:r>
+    </w:p>
+    <w:p>
+      <w:pPr>
+        <w:snapToGrid w:val="0"/>
+        <w:spacing w:beforeLines="50" w:before="156"/>
+      </w:pPr>
+      <w:r>
         <w:t>我们选择牛顿力学对斜坡进行分析来找出他们分不同点，为保持和之前的坐标系一致，我们采用平行于平面和垂直于平面的两个方向作为坐标系建模。假设斜坡倾角为</w:t>
       </w:r>
       <m:oMath>
         <m:r>
           <w:rPr>
             <w:rFonts w:ascii="Cambria Math" w:hAnsi="Cambria Math"/>
-            <w:lang w:eastAsia="zh-CN"/>
           </w:rPr>
           <m:t>α</m:t>
         </m:r>
@@ -8902,21 +8935,20 @@
     </w:p>
     <w:p>
       <w:pPr>
-        <w:pStyle w:val="BodyText"/>
-        <w:rPr>
-          <w:lang w:eastAsia="zh-CN"/>
-        </w:rPr>
-      </w:pPr>
-      <w:r>
-        <w:rPr>
-          <w:lang w:eastAsia="zh-CN"/>
-        </w:rPr>
+        <w:snapToGrid w:val="0"/>
+        <w:spacing w:beforeLines="50" w:before="156"/>
+      </w:pPr>
+      <w:r>
         <w:t xml:space="preserve">先对轮子进行受力分析，考虑到轮子是纯滚动状态，取地面顺心作为角速度参考点可以得到 </w:t>
       </w:r>
     </w:p>
     <w:p>
       <w:pPr>
-        <w:pStyle w:val="BodyText"/>
+        <w:snapToGrid w:val="0"/>
+        <w:spacing w:beforeLines="50" w:before="156"/>
+        <w:rPr>
+          <w:i/>
+        </w:rPr>
       </w:pPr>
       <m:oMathPara>
         <m:oMathParaPr>
@@ -8934,6 +8966,7 @@
               <m:ctrlPr>
                 <w:rPr>
                   <w:rFonts w:ascii="Cambria Math" w:hAnsi="Cambria Math"/>
+                  <w:i/>
                 </w:rPr>
               </m:ctrlPr>
             </m:sSubPr>
@@ -8965,6 +8998,7 @@
               <m:ctrlPr>
                 <w:rPr>
                   <w:rFonts w:ascii="Cambria Math" w:hAnsi="Cambria Math"/>
+                  <w:i/>
                 </w:rPr>
               </m:ctrlPr>
             </m:sSubPr>
@@ -8990,6 +9024,7 @@
               <m:ctrlPr>
                 <w:rPr>
                   <w:rFonts w:ascii="Cambria Math" w:hAnsi="Cambria Math"/>
+                  <w:i/>
                 </w:rPr>
               </m:ctrlPr>
             </m:sSupPr>
@@ -9022,6 +9057,7 @@
               <m:ctrlPr>
                 <w:rPr>
                   <w:rFonts w:ascii="Cambria Math" w:hAnsi="Cambria Math"/>
+                  <w:i/>
                 </w:rPr>
               </m:ctrlPr>
             </m:accPr>
@@ -9045,6 +9081,7 @@
               <m:ctrlPr>
                 <w:rPr>
                   <w:rFonts w:ascii="Cambria Math" w:hAnsi="Cambria Math"/>
+                  <w:i/>
                 </w:rPr>
               </m:ctrlPr>
             </m:sSubPr>
@@ -9077,6 +9114,7 @@
               <m:ctrlPr>
                 <w:rPr>
                   <w:rFonts w:ascii="Cambria Math" w:hAnsi="Cambria Math"/>
+                  <w:i/>
                 </w:rPr>
               </m:ctrlPr>
             </m:accPr>
@@ -9100,6 +9138,7 @@
               <m:ctrlPr>
                 <w:rPr>
                   <w:rFonts w:ascii="Cambria Math" w:hAnsi="Cambria Math"/>
+                  <w:i/>
                 </w:rPr>
               </m:ctrlPr>
             </m:sSubPr>
@@ -9120,99 +9159,66 @@
               </m:r>
             </m:sub>
           </m:sSub>
-          <m:r>
-            <m:rPr>
-              <m:sty m:val="p"/>
-            </m:rPr>
-            <w:rPr>
-              <w:rFonts w:ascii="Cambria Math" w:hAnsi="Cambria Math"/>
-            </w:rPr>
-            <m:t>g</m:t>
-          </m:r>
           <m:r>
             <w:rPr>
               <w:rFonts w:ascii="Cambria Math" w:hAnsi="Cambria Math"/>
             </w:rPr>
-            <m:t>R</m:t>
-          </m:r>
-          <m:r>
-            <m:rPr>
-              <m:sty m:val="p"/>
-            </m:rPr>
-            <w:rPr>
-              <w:rFonts w:ascii="Cambria Math" w:hAnsi="Cambria Math"/>
-            </w:rPr>
-            <m:t>sin</m:t>
-          </m:r>
-          <m:r>
-            <w:rPr>
-              <w:rFonts w:ascii="Cambria Math" w:hAnsi="Cambria Math"/>
-            </w:rPr>
-            <m:t>α</m:t>
+            <m:t>gRsinα</m:t>
           </m:r>
         </m:oMath>
       </m:oMathPara>
     </w:p>
     <w:p>
       <w:pPr>
-        <w:pStyle w:val="BodyText"/>
-        <w:rPr>
-          <w:lang w:eastAsia="zh-CN"/>
-        </w:rPr>
-      </w:pPr>
-      <w:r>
-        <w:rPr>
-          <w:lang w:eastAsia="zh-CN"/>
-        </w:rPr>
+        <w:snapToGrid w:val="0"/>
+        <w:spacing w:beforeLines="50" w:before="156"/>
+      </w:pPr>
+      <w:r>
         <w:t>式中考虑到了</w:t>
       </w:r>
       <m:oMath>
         <m:r>
+          <m:rPr>
+            <m:sty m:val="p"/>
+          </m:rPr>
           <w:rPr>
             <w:rFonts w:ascii="Cambria Math" w:hAnsi="Cambria Math"/>
-            <w:lang w:eastAsia="zh-CN"/>
           </w:rPr>
           <m:t>x=Rθ</m:t>
         </m:r>
       </m:oMath>
       <w:r>
-        <w:rPr>
-          <w:lang w:eastAsia="zh-CN"/>
-        </w:rPr>
         <w:t>的纯滚条件，同时认为轮胎的摩擦系数满足纯滚条</w:t>
       </w:r>
       <w:r>
         <w:rPr>
-          <w:rFonts w:ascii="SimSun" w:eastAsia="SimSun" w:hAnsi="SimSun" w:cs="SimSun" w:hint="eastAsia"/>
-          <w:lang w:eastAsia="zh-CN"/>
+          <w:rFonts w:hint="eastAsia"/>
         </w:rPr>
         <w:t>件</w:t>
       </w:r>
     </w:p>
     <w:p>
       <w:pPr>
-        <w:pStyle w:val="BodyText"/>
-        <w:rPr>
-          <w:lang w:eastAsia="zh-CN"/>
-        </w:rPr>
-      </w:pPr>
-      <w:r>
-        <w:rPr>
-          <w:lang w:eastAsia="zh-CN"/>
-        </w:rPr>
+        <w:snapToGrid w:val="0"/>
+        <w:spacing w:beforeLines="50" w:before="156"/>
+      </w:pPr>
+      <w:r>
         <w:t>下一步研究杆的运动状态，我们取杆和车的连接处作为角动量参考点，这个点所对应的参考系并非是惯性系，非惯性力有力矩作用，表达式</w:t>
       </w:r>
       <w:r>
         <w:rPr>
-          <w:rFonts w:ascii="SimSun" w:eastAsia="SimSun" w:hAnsi="SimSun" w:cs="SimSun" w:hint="eastAsia"/>
-          <w:lang w:eastAsia="zh-CN"/>
+          <w:rFonts w:hint="eastAsia"/>
         </w:rPr>
         <w:t>为</w:t>
       </w:r>
     </w:p>
     <w:p>
       <w:pPr>
-        <w:pStyle w:val="BodyText"/>
+        <w:snapToGrid w:val="0"/>
+        <w:spacing w:beforeLines="50" w:before="156"/>
+        <w:rPr>
+          <w:i/>
+        </w:rPr>
       </w:pPr>
       <m:oMathPara>
         <m:oMathParaPr>
@@ -9230,6 +9236,7 @@
               <m:ctrlPr>
                 <w:rPr>
                   <w:rFonts w:ascii="Cambria Math" w:hAnsi="Cambria Math"/>
+                  <w:i/>
                 </w:rPr>
               </m:ctrlPr>
             </m:sSubPr>
@@ -9261,6 +9268,7 @@
               <m:ctrlPr>
                 <w:rPr>
                   <w:rFonts w:ascii="Cambria Math" w:hAnsi="Cambria Math"/>
+                  <w:i/>
                 </w:rPr>
               </m:ctrlPr>
             </m:sSubPr>
@@ -9286,6 +9294,7 @@
               <m:ctrlPr>
                 <w:rPr>
                   <w:rFonts w:ascii="Cambria Math" w:hAnsi="Cambria Math"/>
+                  <w:i/>
                 </w:rPr>
               </m:ctrlPr>
             </m:sSupPr>
@@ -9318,6 +9327,7 @@
               <m:ctrlPr>
                 <w:rPr>
                   <w:rFonts w:ascii="Cambria Math" w:hAnsi="Cambria Math"/>
+                  <w:i/>
                 </w:rPr>
               </m:ctrlPr>
             </m:accPr>
@@ -9341,61 +9351,7 @@
               <m:ctrlPr>
                 <w:rPr>
                   <w:rFonts w:ascii="Cambria Math" w:hAnsi="Cambria Math"/>
-                </w:rPr>
-              </m:ctrlPr>
-            </m:sSubPr>
-            <m:e>
-              <m:r>
-                <w:rPr>
-                  <w:rFonts w:ascii="Cambria Math" w:hAnsi="Cambria Math"/>
-                </w:rPr>
-                <m:t>m</m:t>
-              </m:r>
-            </m:e>
-            <m:sub>
-              <m:r>
-                <w:rPr>
-                  <w:rFonts w:ascii="Cambria Math" w:hAnsi="Cambria Math"/>
-                </w:rPr>
-                <m:t>B</m:t>
-              </m:r>
-            </m:sub>
-          </m:sSub>
-          <m:r>
-            <m:rPr>
-              <m:sty m:val="p"/>
-            </m:rPr>
-            <w:rPr>
-              <w:rFonts w:ascii="Cambria Math" w:hAnsi="Cambria Math"/>
-            </w:rPr>
-            <m:t>g</m:t>
-          </m:r>
-          <m:r>
-            <w:rPr>
-              <w:rFonts w:ascii="Cambria Math" w:hAnsi="Cambria Math"/>
-            </w:rPr>
-            <m:t>l</m:t>
-          </m:r>
-          <m:r>
-            <m:rPr>
-              <m:sty m:val="p"/>
-            </m:rPr>
-            <w:rPr>
-              <w:rFonts w:ascii="Cambria Math" w:hAnsi="Cambria Math"/>
-            </w:rPr>
-            <m:t>sin</m:t>
-          </m:r>
-          <m:r>
-            <w:rPr>
-              <w:rFonts w:ascii="Cambria Math" w:hAnsi="Cambria Math"/>
-            </w:rPr>
-            <m:t>(ϕ+α)-</m:t>
-          </m:r>
-          <m:sSub>
-            <m:sSubPr>
-              <m:ctrlPr>
-                <w:rPr>
-                  <w:rFonts w:ascii="Cambria Math" w:hAnsi="Cambria Math"/>
+                  <w:i/>
                 </w:rPr>
               </m:ctrlPr>
             </m:sSubPr>
@@ -9420,22 +9376,39 @@
             <w:rPr>
               <w:rFonts w:ascii="Cambria Math" w:hAnsi="Cambria Math"/>
             </w:rPr>
-            <m:t>Rl</m:t>
+            <m:t>glsin(ϕ+α)-</m:t>
           </m:r>
-          <m:r>
-            <m:rPr>
-              <m:sty m:val="p"/>
-            </m:rPr>
-            <w:rPr>
-              <w:rFonts w:ascii="Cambria Math" w:hAnsi="Cambria Math"/>
-            </w:rPr>
-            <m:t>cos</m:t>
-          </m:r>
+          <m:sSub>
+            <m:sSubPr>
+              <m:ctrlPr>
+                <w:rPr>
+                  <w:rFonts w:ascii="Cambria Math" w:hAnsi="Cambria Math"/>
+                  <w:i/>
+                </w:rPr>
+              </m:ctrlPr>
+            </m:sSubPr>
+            <m:e>
+              <m:r>
+                <w:rPr>
+                  <w:rFonts w:ascii="Cambria Math" w:hAnsi="Cambria Math"/>
+                </w:rPr>
+                <m:t>m</m:t>
+              </m:r>
+            </m:e>
+            <m:sub>
+              <m:r>
+                <w:rPr>
+                  <w:rFonts w:ascii="Cambria Math" w:hAnsi="Cambria Math"/>
+                </w:rPr>
+                <m:t>B</m:t>
+              </m:r>
+            </m:sub>
+          </m:sSub>
           <m:r>
             <w:rPr>
               <w:rFonts w:ascii="Cambria Math" w:hAnsi="Cambria Math"/>
             </w:rPr>
-            <m:t>ϕ</m:t>
+            <m:t>Rlcosϕ</m:t>
           </m:r>
           <m:acc>
             <m:accPr>
@@ -9443,6 +9416,7 @@
               <m:ctrlPr>
                 <w:rPr>
                   <w:rFonts w:ascii="Cambria Math" w:hAnsi="Cambria Math"/>
+                  <w:i/>
                 </w:rPr>
               </m:ctrlPr>
             </m:accPr>
@@ -9466,28 +9440,26 @@
     </w:p>
     <w:p>
       <w:pPr>
-        <w:pStyle w:val="BodyText"/>
-        <w:rPr>
-          <w:lang w:eastAsia="zh-CN"/>
-        </w:rPr>
-      </w:pPr>
-      <w:r>
-        <w:rPr>
-          <w:lang w:eastAsia="zh-CN"/>
-        </w:rPr>
+        <w:snapToGrid w:val="0"/>
+        <w:spacing w:beforeLines="50" w:before="156"/>
+      </w:pPr>
+      <w:r>
         <w:t>下面考虑杆的平动，可以得</w:t>
       </w:r>
       <w:r>
         <w:rPr>
-          <w:rFonts w:ascii="SimSun" w:eastAsia="SimSun" w:hAnsi="SimSun" w:cs="SimSun" w:hint="eastAsia"/>
-          <w:lang w:eastAsia="zh-CN"/>
+          <w:rFonts w:hint="eastAsia"/>
         </w:rPr>
         <w:t>到</w:t>
       </w:r>
     </w:p>
     <w:p>
       <w:pPr>
-        <w:pStyle w:val="BodyText"/>
+        <w:snapToGrid w:val="0"/>
+        <w:spacing w:beforeLines="50" w:before="156"/>
+        <w:rPr>
+          <w:i/>
+        </w:rPr>
       </w:pPr>
       <m:oMathPara>
         <m:oMathParaPr>
@@ -9499,6 +9471,7 @@
               <m:ctrlPr>
                 <w:rPr>
                   <w:rFonts w:ascii="Cambria Math" w:hAnsi="Cambria Math"/>
+                  <w:i/>
                 </w:rPr>
               </m:ctrlPr>
             </m:sSubPr>
@@ -9530,6 +9503,7 @@
               <m:ctrlPr>
                 <w:rPr>
                   <w:rFonts w:ascii="Cambria Math" w:hAnsi="Cambria Math"/>
+                  <w:i/>
                 </w:rPr>
               </m:ctrlPr>
             </m:sSubPr>
@@ -9556,6 +9530,7 @@
               <m:ctrlPr>
                 <w:rPr>
                   <w:rFonts w:ascii="Cambria Math" w:hAnsi="Cambria Math"/>
+                  <w:i/>
                 </w:rPr>
               </m:ctrlPr>
             </m:accPr>
@@ -9573,28 +9548,26 @@
     </w:p>
     <w:p>
       <w:pPr>
-        <w:pStyle w:val="BodyText"/>
-        <w:rPr>
-          <w:lang w:eastAsia="zh-CN"/>
-        </w:rPr>
-      </w:pPr>
-      <w:r>
-        <w:rPr>
-          <w:lang w:eastAsia="zh-CN"/>
-        </w:rPr>
+        <w:snapToGrid w:val="0"/>
+        <w:spacing w:beforeLines="50" w:before="156"/>
+      </w:pPr>
+      <w:r>
         <w:t>同时进一步考虑运动学关联，可以得</w:t>
       </w:r>
       <w:r>
         <w:rPr>
-          <w:rFonts w:ascii="SimSun" w:eastAsia="SimSun" w:hAnsi="SimSun" w:cs="SimSun" w:hint="eastAsia"/>
-          <w:lang w:eastAsia="zh-CN"/>
+          <w:rFonts w:hint="eastAsia"/>
         </w:rPr>
         <w:t>到</w:t>
       </w:r>
     </w:p>
     <w:p>
       <w:pPr>
-        <w:pStyle w:val="BodyText"/>
+        <w:snapToGrid w:val="0"/>
+        <w:spacing w:beforeLines="50" w:before="156"/>
+        <w:rPr>
+          <w:i/>
+        </w:rPr>
       </w:pPr>
       <m:oMathPara>
         <m:oMathParaPr>
@@ -9605,45 +9578,33 @@
             <w:rPr>
               <w:rFonts w:ascii="Cambria Math" w:hAnsi="Cambria Math"/>
             </w:rPr>
-            <m:t>x-l</m:t>
-          </m:r>
-          <m:r>
-            <m:rPr>
-              <m:sty m:val="p"/>
-            </m:rPr>
-            <w:rPr>
-              <w:rFonts w:ascii="Cambria Math" w:hAnsi="Cambria Math"/>
-            </w:rPr>
-            <m:t>sin</m:t>
-          </m:r>
-          <m:r>
-            <w:rPr>
-              <w:rFonts w:ascii="Cambria Math" w:hAnsi="Cambria Math"/>
-            </w:rPr>
-            <m:t>ϕ=Rθ</m:t>
+            <m:t>x-lsinϕ=Rθ</m:t>
           </m:r>
         </m:oMath>
       </m:oMathPara>
     </w:p>
     <w:p>
       <w:pPr>
-        <w:pStyle w:val="BodyText"/>
-      </w:pPr>
-      <w:proofErr w:type="spellStart"/>
+        <w:snapToGrid w:val="0"/>
+        <w:spacing w:beforeLines="50" w:before="156"/>
+      </w:pPr>
       <w:r>
         <w:t>求导得</w:t>
       </w:r>
       <w:r>
         <w:rPr>
-          <w:rFonts w:ascii="SimSun" w:eastAsia="SimSun" w:hAnsi="SimSun" w:cs="SimSun" w:hint="eastAsia"/>
+          <w:rFonts w:hint="eastAsia"/>
         </w:rPr>
         <w:t>到</w:t>
       </w:r>
-      <w:proofErr w:type="spellEnd"/>
-    </w:p>
-    <w:p>
-      <w:pPr>
-        <w:pStyle w:val="BodyText"/>
+    </w:p>
+    <w:p>
+      <w:pPr>
+        <w:snapToGrid w:val="0"/>
+        <w:spacing w:beforeLines="50" w:before="156"/>
+        <w:rPr>
+          <w:i/>
+        </w:rPr>
       </w:pPr>
       <m:oMathPara>
         <m:oMathParaPr>
@@ -9656,6 +9617,7 @@
               <m:ctrlPr>
                 <w:rPr>
                   <w:rFonts w:ascii="Cambria Math" w:hAnsi="Cambria Math"/>
+                  <w:i/>
                 </w:rPr>
               </m:ctrlPr>
             </m:accPr>
@@ -9672,22 +9634,7 @@
             <w:rPr>
               <w:rFonts w:ascii="Cambria Math" w:hAnsi="Cambria Math"/>
             </w:rPr>
-            <m:t>-l</m:t>
-          </m:r>
-          <m:r>
-            <m:rPr>
-              <m:sty m:val="p"/>
-            </m:rPr>
-            <w:rPr>
-              <w:rFonts w:ascii="Cambria Math" w:hAnsi="Cambria Math"/>
-            </w:rPr>
-            <m:t>cos</m:t>
-          </m:r>
-          <m:r>
-            <w:rPr>
-              <w:rFonts w:ascii="Cambria Math" w:hAnsi="Cambria Math"/>
-            </w:rPr>
-            <m:t>ϕ</m:t>
+            <m:t>-lcosϕ</m:t>
           </m:r>
           <m:acc>
             <m:accPr>
@@ -9695,6 +9642,7 @@
               <m:ctrlPr>
                 <w:rPr>
                   <w:rFonts w:ascii="Cambria Math" w:hAnsi="Cambria Math"/>
+                  <w:i/>
                 </w:rPr>
               </m:ctrlPr>
             </m:accPr>
@@ -9711,28 +9659,14 @@
             <w:rPr>
               <w:rFonts w:ascii="Cambria Math" w:hAnsi="Cambria Math"/>
             </w:rPr>
-            <m:t>+l</m:t>
-          </m:r>
-          <m:r>
-            <m:rPr>
-              <m:sty m:val="p"/>
-            </m:rPr>
-            <w:rPr>
-              <w:rFonts w:ascii="Cambria Math" w:hAnsi="Cambria Math"/>
-            </w:rPr>
-            <m:t>sin</m:t>
-          </m:r>
-          <m:r>
-            <w:rPr>
-              <w:rFonts w:ascii="Cambria Math" w:hAnsi="Cambria Math"/>
-            </w:rPr>
-            <m:t>ϕ</m:t>
+            <m:t>+lsinϕ</m:t>
           </m:r>
           <m:sSup>
             <m:sSupPr>
               <m:ctrlPr>
                 <w:rPr>
                   <w:rFonts w:ascii="Cambria Math" w:hAnsi="Cambria Math"/>
+                  <w:i/>
                 </w:rPr>
               </m:ctrlPr>
             </m:sSupPr>
@@ -9743,6 +9677,7 @@
                   <m:ctrlPr>
                     <w:rPr>
                       <w:rFonts w:ascii="Cambria Math" w:hAnsi="Cambria Math"/>
+                      <w:i/>
                     </w:rPr>
                   </m:ctrlPr>
                 </m:accPr>
@@ -9777,6 +9712,7 @@
               <m:ctrlPr>
                 <w:rPr>
                   <w:rFonts w:ascii="Cambria Math" w:hAnsi="Cambria Math"/>
+                  <w:i/>
                 </w:rPr>
               </m:ctrlPr>
             </m:accPr>
@@ -9794,21 +9730,20 @@
     </w:p>
     <w:p>
       <w:pPr>
-        <w:pStyle w:val="BodyText"/>
-        <w:rPr>
-          <w:lang w:eastAsia="zh-CN"/>
-        </w:rPr>
-      </w:pPr>
-      <w:r>
-        <w:rPr>
-          <w:lang w:eastAsia="zh-CN"/>
-        </w:rPr>
+        <w:snapToGrid w:val="0"/>
+        <w:spacing w:beforeLines="50" w:before="156"/>
+      </w:pPr>
+      <w:r>
         <w:t xml:space="preserve">综合带入方程可以得到 </w:t>
       </w:r>
     </w:p>
     <w:p>
       <w:pPr>
-        <w:pStyle w:val="BodyText"/>
+        <w:snapToGrid w:val="0"/>
+        <w:spacing w:beforeLines="50" w:before="156"/>
+        <w:rPr>
+          <w:i/>
+        </w:rPr>
       </w:pPr>
       <m:oMathPara>
         <m:oMathParaPr>
@@ -9826,6 +9761,7 @@
               <m:ctrlPr>
                 <w:rPr>
                   <w:rFonts w:ascii="Cambria Math" w:hAnsi="Cambria Math"/>
+                  <w:i/>
                 </w:rPr>
               </m:ctrlPr>
             </m:sSubPr>
@@ -9857,6 +9793,7 @@
               <m:ctrlPr>
                 <w:rPr>
                   <w:rFonts w:ascii="Cambria Math" w:hAnsi="Cambria Math"/>
+                  <w:i/>
                 </w:rPr>
               </m:ctrlPr>
             </m:sSubPr>
@@ -9882,6 +9819,7 @@
               <m:ctrlPr>
                 <w:rPr>
                   <w:rFonts w:ascii="Cambria Math" w:hAnsi="Cambria Math"/>
+                  <w:i/>
                 </w:rPr>
               </m:ctrlPr>
             </m:sSupPr>
@@ -9913,6 +9851,7 @@
               <m:ctrlPr>
                 <w:rPr>
                   <w:rFonts w:ascii="Cambria Math" w:hAnsi="Cambria Math"/>
+                  <w:i/>
                 </w:rPr>
               </m:ctrlPr>
             </m:sSubPr>
@@ -9938,6 +9877,7 @@
               <m:ctrlPr>
                 <w:rPr>
                   <w:rFonts w:ascii="Cambria Math" w:hAnsi="Cambria Math"/>
+                  <w:i/>
                 </w:rPr>
               </m:ctrlPr>
             </m:sSupPr>
@@ -9970,6 +9910,7 @@
               <m:ctrlPr>
                 <w:rPr>
                   <w:rFonts w:ascii="Cambria Math" w:hAnsi="Cambria Math"/>
+                  <w:i/>
                 </w:rPr>
               </m:ctrlPr>
             </m:accPr>
@@ -9993,6 +9934,7 @@
               <m:ctrlPr>
                 <w:rPr>
                   <w:rFonts w:ascii="Cambria Math" w:hAnsi="Cambria Math"/>
+                  <w:i/>
                 </w:rPr>
               </m:ctrlPr>
             </m:sSubPr>
@@ -10017,22 +9959,7 @@
             <w:rPr>
               <w:rFonts w:ascii="Cambria Math" w:hAnsi="Cambria Math"/>
             </w:rPr>
-            <m:t>Rl(</m:t>
-          </m:r>
-          <m:r>
-            <m:rPr>
-              <m:sty m:val="p"/>
-            </m:rPr>
-            <w:rPr>
-              <w:rFonts w:ascii="Cambria Math" w:hAnsi="Cambria Math"/>
-            </w:rPr>
-            <m:t>cos</m:t>
-          </m:r>
-          <m:r>
-            <w:rPr>
-              <w:rFonts w:ascii="Cambria Math" w:hAnsi="Cambria Math"/>
-            </w:rPr>
-            <m:t>ϕ</m:t>
+            <m:t>Rl(cosϕ</m:t>
           </m:r>
           <m:acc>
             <m:accPr>
@@ -10040,6 +9967,7 @@
               <m:ctrlPr>
                 <w:rPr>
                   <w:rFonts w:ascii="Cambria Math" w:hAnsi="Cambria Math"/>
+                  <w:i/>
                 </w:rPr>
               </m:ctrlPr>
             </m:accPr>
@@ -10056,28 +9984,14 @@
             <w:rPr>
               <w:rFonts w:ascii="Cambria Math" w:hAnsi="Cambria Math"/>
             </w:rPr>
-            <m:t>-</m:t>
-          </m:r>
-          <m:r>
-            <m:rPr>
-              <m:sty m:val="p"/>
-            </m:rPr>
-            <w:rPr>
-              <w:rFonts w:ascii="Cambria Math" w:hAnsi="Cambria Math"/>
-            </w:rPr>
-            <m:t>sin</m:t>
-          </m:r>
-          <m:r>
-            <w:rPr>
-              <w:rFonts w:ascii="Cambria Math" w:hAnsi="Cambria Math"/>
-            </w:rPr>
-            <m:t>ϕ</m:t>
+            <m:t>-sinϕ</m:t>
           </m:r>
           <m:sSup>
             <m:sSupPr>
               <m:ctrlPr>
                 <w:rPr>
                   <w:rFonts w:ascii="Cambria Math" w:hAnsi="Cambria Math"/>
+                  <w:i/>
                 </w:rPr>
               </m:ctrlPr>
             </m:sSupPr>
@@ -10088,6 +10002,7 @@
                   <m:ctrlPr>
                     <w:rPr>
                       <w:rFonts w:ascii="Cambria Math" w:hAnsi="Cambria Math"/>
+                      <w:i/>
                     </w:rPr>
                   </m:ctrlPr>
                 </m:accPr>
@@ -10122,6 +10037,7 @@
               <m:ctrlPr>
                 <w:rPr>
                   <w:rFonts w:ascii="Cambria Math" w:hAnsi="Cambria Math"/>
+                  <w:i/>
                 </w:rPr>
               </m:ctrlPr>
             </m:accPr>
@@ -10145,6 +10061,7 @@
               <m:ctrlPr>
                 <w:rPr>
                   <w:rFonts w:ascii="Cambria Math" w:hAnsi="Cambria Math"/>
+                  <w:i/>
                 </w:rPr>
               </m:ctrlPr>
             </m:sSubPr>
@@ -10165,42 +10082,19 @@
               </m:r>
             </m:sub>
           </m:sSub>
-          <m:r>
-            <m:rPr>
-              <m:sty m:val="p"/>
-            </m:rPr>
-            <w:rPr>
-              <w:rFonts w:ascii="Cambria Math" w:hAnsi="Cambria Math"/>
-            </w:rPr>
-            <m:t>g</m:t>
-          </m:r>
           <m:r>
             <w:rPr>
               <w:rFonts w:ascii="Cambria Math" w:hAnsi="Cambria Math"/>
             </w:rPr>
-            <m:t>R</m:t>
-          </m:r>
-          <m:r>
-            <m:rPr>
-              <m:sty m:val="p"/>
-            </m:rPr>
-            <w:rPr>
-              <w:rFonts w:ascii="Cambria Math" w:hAnsi="Cambria Math"/>
-            </w:rPr>
-            <m:t>sin</m:t>
-          </m:r>
-          <m:r>
-            <w:rPr>
-              <w:rFonts w:ascii="Cambria Math" w:hAnsi="Cambria Math"/>
-            </w:rPr>
-            <m:t>α</m:t>
+            <m:t>gRsinα</m:t>
           </m:r>
         </m:oMath>
       </m:oMathPara>
     </w:p>
     <w:p>
       <w:pPr>
-        <w:pStyle w:val="BodyText"/>
+        <w:snapToGrid w:val="0"/>
+        <w:spacing w:beforeLines="50" w:before="156"/>
       </w:pPr>
       <w:r>
         <w:t xml:space="preserve"> </w:t>
@@ -10208,7 +10102,11 @@
     </w:p>
     <w:p>
       <w:pPr>
-        <w:pStyle w:val="BodyText"/>
+        <w:snapToGrid w:val="0"/>
+        <w:spacing w:beforeLines="50" w:before="156"/>
+        <w:rPr>
+          <w:i/>
+        </w:rPr>
       </w:pPr>
       <m:oMathPara>
         <m:oMathParaPr>
@@ -10226,6 +10124,7 @@
               <m:ctrlPr>
                 <w:rPr>
                   <w:rFonts w:ascii="Cambria Math" w:hAnsi="Cambria Math"/>
+                  <w:i/>
                 </w:rPr>
               </m:ctrlPr>
             </m:sSubPr>
@@ -10257,6 +10156,7 @@
               <m:ctrlPr>
                 <w:rPr>
                   <w:rFonts w:ascii="Cambria Math" w:hAnsi="Cambria Math"/>
+                  <w:i/>
                 </w:rPr>
               </m:ctrlPr>
             </m:sSubPr>
@@ -10282,6 +10182,7 @@
               <m:ctrlPr>
                 <w:rPr>
                   <w:rFonts w:ascii="Cambria Math" w:hAnsi="Cambria Math"/>
+                  <w:i/>
                 </w:rPr>
               </m:ctrlPr>
             </m:sSupPr>
@@ -10314,6 +10215,7 @@
               <m:ctrlPr>
                 <w:rPr>
                   <w:rFonts w:ascii="Cambria Math" w:hAnsi="Cambria Math"/>
+                  <w:i/>
                 </w:rPr>
               </m:ctrlPr>
             </m:accPr>
@@ -10337,61 +10239,7 @@
               <m:ctrlPr>
                 <w:rPr>
                   <w:rFonts w:ascii="Cambria Math" w:hAnsi="Cambria Math"/>
-                </w:rPr>
-              </m:ctrlPr>
-            </m:sSubPr>
-            <m:e>
-              <m:r>
-                <w:rPr>
-                  <w:rFonts w:ascii="Cambria Math" w:hAnsi="Cambria Math"/>
-                </w:rPr>
-                <m:t>m</m:t>
-              </m:r>
-            </m:e>
-            <m:sub>
-              <m:r>
-                <w:rPr>
-                  <w:rFonts w:ascii="Cambria Math" w:hAnsi="Cambria Math"/>
-                </w:rPr>
-                <m:t>B</m:t>
-              </m:r>
-            </m:sub>
-          </m:sSub>
-          <m:r>
-            <m:rPr>
-              <m:sty m:val="p"/>
-            </m:rPr>
-            <w:rPr>
-              <w:rFonts w:ascii="Cambria Math" w:hAnsi="Cambria Math"/>
-            </w:rPr>
-            <m:t>g</m:t>
-          </m:r>
-          <m:r>
-            <w:rPr>
-              <w:rFonts w:ascii="Cambria Math" w:hAnsi="Cambria Math"/>
-            </w:rPr>
-            <m:t>l</m:t>
-          </m:r>
-          <m:r>
-            <m:rPr>
-              <m:sty m:val="p"/>
-            </m:rPr>
-            <w:rPr>
-              <w:rFonts w:ascii="Cambria Math" w:hAnsi="Cambria Math"/>
-            </w:rPr>
-            <m:t>sin</m:t>
-          </m:r>
-          <m:r>
-            <w:rPr>
-              <w:rFonts w:ascii="Cambria Math" w:hAnsi="Cambria Math"/>
-            </w:rPr>
-            <m:t>(ϕ+α)-</m:t>
-          </m:r>
-          <m:sSub>
-            <m:sSubPr>
-              <m:ctrlPr>
-                <w:rPr>
-                  <w:rFonts w:ascii="Cambria Math" w:hAnsi="Cambria Math"/>
+                  <w:i/>
                 </w:rPr>
               </m:ctrlPr>
             </m:sSubPr>
@@ -10416,22 +10264,39 @@
             <w:rPr>
               <w:rFonts w:ascii="Cambria Math" w:hAnsi="Cambria Math"/>
             </w:rPr>
-            <m:t>Rl</m:t>
+            <m:t>glsin(ϕ+α)-</m:t>
           </m:r>
-          <m:r>
-            <m:rPr>
-              <m:sty m:val="p"/>
-            </m:rPr>
-            <w:rPr>
-              <w:rFonts w:ascii="Cambria Math" w:hAnsi="Cambria Math"/>
-            </w:rPr>
-            <m:t>cos</m:t>
-          </m:r>
+          <m:sSub>
+            <m:sSubPr>
+              <m:ctrlPr>
+                <w:rPr>
+                  <w:rFonts w:ascii="Cambria Math" w:hAnsi="Cambria Math"/>
+                  <w:i/>
+                </w:rPr>
+              </m:ctrlPr>
+            </m:sSubPr>
+            <m:e>
+              <m:r>
+                <w:rPr>
+                  <w:rFonts w:ascii="Cambria Math" w:hAnsi="Cambria Math"/>
+                </w:rPr>
+                <m:t>m</m:t>
+              </m:r>
+            </m:e>
+            <m:sub>
+              <m:r>
+                <w:rPr>
+                  <w:rFonts w:ascii="Cambria Math" w:hAnsi="Cambria Math"/>
+                </w:rPr>
+                <m:t>B</m:t>
+              </m:r>
+            </m:sub>
+          </m:sSub>
           <m:r>
             <w:rPr>
               <w:rFonts w:ascii="Cambria Math" w:hAnsi="Cambria Math"/>
             </w:rPr>
-            <m:t>ϕ</m:t>
+            <m:t>Rlcosϕ</m:t>
           </m:r>
           <m:acc>
             <m:accPr>
@@ -10439,6 +10304,7 @@
               <m:ctrlPr>
                 <w:rPr>
                   <w:rFonts w:ascii="Cambria Math" w:hAnsi="Cambria Math"/>
+                  <w:i/>
                 </w:rPr>
               </m:ctrlPr>
             </m:accPr>
@@ -10462,45 +10328,40 @@
     </w:p>
     <w:p>
       <w:pPr>
-        <w:pStyle w:val="BodyText"/>
-        <w:rPr>
-          <w:lang w:eastAsia="zh-CN"/>
-        </w:rPr>
-      </w:pPr>
-      <w:bookmarkStart w:id="0" w:name="_GoBack"/>
-      <w:bookmarkEnd w:id="0"/>
-      <w:r>
-        <w:rPr>
-          <w:lang w:eastAsia="zh-CN"/>
-        </w:rPr>
+        <w:snapToGrid w:val="0"/>
+        <w:spacing w:beforeLines="50" w:before="156"/>
+      </w:pPr>
+      <w:r>
         <w:t>下面分析一下这个方程，首先验证正确性，当</w:t>
       </w:r>
       <m:oMath>
         <m:r>
+          <m:rPr>
+            <m:sty m:val="p"/>
+          </m:rPr>
           <w:rPr>
             <w:rFonts w:ascii="Cambria Math" w:hAnsi="Cambria Math"/>
-            <w:lang w:eastAsia="zh-CN"/>
           </w:rPr>
           <m:t>α=0</m:t>
         </m:r>
       </m:oMath>
       <w:r>
-        <w:rPr>
-          <w:lang w:eastAsia="zh-CN"/>
-        </w:rPr>
         <w:t>时退化为之前讨论的方程，</w:t>
       </w:r>
       <w:r>
         <w:rPr>
-          <w:rFonts w:ascii="SimSun" w:eastAsia="SimSun" w:hAnsi="SimSun" w:cs="SimSun" w:hint="eastAsia"/>
-          <w:lang w:eastAsia="zh-CN"/>
+          <w:rFonts w:hint="eastAsia"/>
         </w:rPr>
         <w:t>即</w:t>
       </w:r>
     </w:p>
     <w:p>
       <w:pPr>
-        <w:pStyle w:val="BodyText"/>
+        <w:snapToGrid w:val="0"/>
+        <w:spacing w:beforeLines="50" w:before="156"/>
+        <w:rPr>
+          <w:i/>
+        </w:rPr>
       </w:pPr>
       <m:oMathPara>
         <m:oMathParaPr>
@@ -10518,6 +10379,7 @@
               <m:ctrlPr>
                 <w:rPr>
                   <w:rFonts w:ascii="Cambria Math" w:hAnsi="Cambria Math"/>
+                  <w:i/>
                 </w:rPr>
               </m:ctrlPr>
             </m:sSubPr>
@@ -10549,6 +10411,7 @@
               <m:ctrlPr>
                 <w:rPr>
                   <w:rFonts w:ascii="Cambria Math" w:hAnsi="Cambria Math"/>
+                  <w:i/>
                 </w:rPr>
               </m:ctrlPr>
             </m:sSubPr>
@@ -10574,6 +10437,7 @@
               <m:ctrlPr>
                 <w:rPr>
                   <w:rFonts w:ascii="Cambria Math" w:hAnsi="Cambria Math"/>
+                  <w:i/>
                 </w:rPr>
               </m:ctrlPr>
             </m:sSupPr>
@@ -10605,6 +10469,7 @@
               <m:ctrlPr>
                 <w:rPr>
                   <w:rFonts w:ascii="Cambria Math" w:hAnsi="Cambria Math"/>
+                  <w:i/>
                 </w:rPr>
               </m:ctrlPr>
             </m:sSubPr>
@@ -10630,6 +10495,7 @@
               <m:ctrlPr>
                 <w:rPr>
                   <w:rFonts w:ascii="Cambria Math" w:hAnsi="Cambria Math"/>
+                  <w:i/>
                 </w:rPr>
               </m:ctrlPr>
             </m:sSupPr>
@@ -10662,6 +10528,7 @@
               <m:ctrlPr>
                 <w:rPr>
                   <w:rFonts w:ascii="Cambria Math" w:hAnsi="Cambria Math"/>
+                  <w:i/>
                 </w:rPr>
               </m:ctrlPr>
             </m:accPr>
@@ -10685,6 +10552,7 @@
               <m:ctrlPr>
                 <w:rPr>
                   <w:rFonts w:ascii="Cambria Math" w:hAnsi="Cambria Math"/>
+                  <w:i/>
                 </w:rPr>
               </m:ctrlPr>
             </m:sSubPr>
@@ -10709,22 +10577,7 @@
             <w:rPr>
               <w:rFonts w:ascii="Cambria Math" w:hAnsi="Cambria Math"/>
             </w:rPr>
-            <m:t>Rl(</m:t>
-          </m:r>
-          <m:r>
-            <m:rPr>
-              <m:sty m:val="p"/>
-            </m:rPr>
-            <w:rPr>
-              <w:rFonts w:ascii="Cambria Math" w:hAnsi="Cambria Math"/>
-            </w:rPr>
-            <m:t>cos</m:t>
-          </m:r>
-          <m:r>
-            <w:rPr>
-              <w:rFonts w:ascii="Cambria Math" w:hAnsi="Cambria Math"/>
-            </w:rPr>
-            <m:t>ϕ</m:t>
+            <m:t>Rl(cosϕ</m:t>
           </m:r>
           <m:acc>
             <m:accPr>
@@ -10732,6 +10585,7 @@
               <m:ctrlPr>
                 <w:rPr>
                   <w:rFonts w:ascii="Cambria Math" w:hAnsi="Cambria Math"/>
+                  <w:i/>
                 </w:rPr>
               </m:ctrlPr>
             </m:accPr>
@@ -10748,28 +10602,14 @@
             <w:rPr>
               <w:rFonts w:ascii="Cambria Math" w:hAnsi="Cambria Math"/>
             </w:rPr>
-            <m:t>-</m:t>
-          </m:r>
-          <m:r>
-            <m:rPr>
-              <m:sty m:val="p"/>
-            </m:rPr>
-            <w:rPr>
-              <w:rFonts w:ascii="Cambria Math" w:hAnsi="Cambria Math"/>
-            </w:rPr>
-            <m:t>sin</m:t>
-          </m:r>
-          <m:r>
-            <w:rPr>
-              <w:rFonts w:ascii="Cambria Math" w:hAnsi="Cambria Math"/>
-            </w:rPr>
-            <m:t>ϕ</m:t>
+            <m:t>-sinϕ</m:t>
           </m:r>
           <m:sSup>
             <m:sSupPr>
               <m:ctrlPr>
                 <w:rPr>
                   <w:rFonts w:ascii="Cambria Math" w:hAnsi="Cambria Math"/>
+                  <w:i/>
                 </w:rPr>
               </m:ctrlPr>
             </m:sSupPr>
@@ -10780,6 +10620,7 @@
                   <m:ctrlPr>
                     <w:rPr>
                       <w:rFonts w:ascii="Cambria Math" w:hAnsi="Cambria Math"/>
+                      <w:i/>
                     </w:rPr>
                   </m:ctrlPr>
                 </m:accPr>
@@ -10814,6 +10655,7 @@
               <m:ctrlPr>
                 <w:rPr>
                   <w:rFonts w:ascii="Cambria Math" w:hAnsi="Cambria Math"/>
+                  <w:i/>
                 </w:rPr>
               </m:ctrlPr>
             </m:accPr>
@@ -10837,7 +10679,11 @@
     </w:p>
     <w:p>
       <w:pPr>
-        <w:pStyle w:val="BodyText"/>
+        <w:snapToGrid w:val="0"/>
+        <w:spacing w:beforeLines="50" w:before="156"/>
+        <w:rPr>
+          <w:i/>
+        </w:rPr>
       </w:pPr>
       <m:oMathPara>
         <m:oMathParaPr>
@@ -10855,6 +10701,7 @@
               <m:ctrlPr>
                 <w:rPr>
                   <w:rFonts w:ascii="Cambria Math" w:hAnsi="Cambria Math"/>
+                  <w:i/>
                 </w:rPr>
               </m:ctrlPr>
             </m:sSubPr>
@@ -10886,6 +10733,7 @@
               <m:ctrlPr>
                 <w:rPr>
                   <w:rFonts w:ascii="Cambria Math" w:hAnsi="Cambria Math"/>
+                  <w:i/>
                 </w:rPr>
               </m:ctrlPr>
             </m:sSubPr>
@@ -10911,6 +10759,7 @@
               <m:ctrlPr>
                 <w:rPr>
                   <w:rFonts w:ascii="Cambria Math" w:hAnsi="Cambria Math"/>
+                  <w:i/>
                 </w:rPr>
               </m:ctrlPr>
             </m:sSupPr>
@@ -10943,6 +10792,7 @@
               <m:ctrlPr>
                 <w:rPr>
                   <w:rFonts w:ascii="Cambria Math" w:hAnsi="Cambria Math"/>
+                  <w:i/>
                 </w:rPr>
               </m:ctrlPr>
             </m:accPr>
@@ -10966,61 +10816,7 @@
               <m:ctrlPr>
                 <w:rPr>
                   <w:rFonts w:ascii="Cambria Math" w:hAnsi="Cambria Math"/>
-                </w:rPr>
-              </m:ctrlPr>
-            </m:sSubPr>
-            <m:e>
-              <m:r>
-                <w:rPr>
-                  <w:rFonts w:ascii="Cambria Math" w:hAnsi="Cambria Math"/>
-                </w:rPr>
-                <m:t>m</m:t>
-              </m:r>
-            </m:e>
-            <m:sub>
-              <m:r>
-                <w:rPr>
-                  <w:rFonts w:ascii="Cambria Math" w:hAnsi="Cambria Math"/>
-                </w:rPr>
-                <m:t>B</m:t>
-              </m:r>
-            </m:sub>
-          </m:sSub>
-          <m:r>
-            <m:rPr>
-              <m:sty m:val="p"/>
-            </m:rPr>
-            <w:rPr>
-              <w:rFonts w:ascii="Cambria Math" w:hAnsi="Cambria Math"/>
-            </w:rPr>
-            <m:t>g</m:t>
-          </m:r>
-          <m:r>
-            <w:rPr>
-              <w:rFonts w:ascii="Cambria Math" w:hAnsi="Cambria Math"/>
-            </w:rPr>
-            <m:t>l</m:t>
-          </m:r>
-          <m:r>
-            <m:rPr>
-              <m:sty m:val="p"/>
-            </m:rPr>
-            <w:rPr>
-              <w:rFonts w:ascii="Cambria Math" w:hAnsi="Cambria Math"/>
-            </w:rPr>
-            <m:t>sin</m:t>
-          </m:r>
-          <m:r>
-            <w:rPr>
-              <w:rFonts w:ascii="Cambria Math" w:hAnsi="Cambria Math"/>
-            </w:rPr>
-            <m:t>ϕ-</m:t>
-          </m:r>
-          <m:sSub>
-            <m:sSubPr>
-              <m:ctrlPr>
-                <w:rPr>
-                  <w:rFonts w:ascii="Cambria Math" w:hAnsi="Cambria Math"/>
+                  <w:i/>
                 </w:rPr>
               </m:ctrlPr>
             </m:sSubPr>
@@ -11045,22 +10841,39 @@
             <w:rPr>
               <w:rFonts w:ascii="Cambria Math" w:hAnsi="Cambria Math"/>
             </w:rPr>
-            <m:t>Rl</m:t>
+            <m:t>glsinϕ-</m:t>
           </m:r>
-          <m:r>
-            <m:rPr>
-              <m:sty m:val="p"/>
-            </m:rPr>
-            <w:rPr>
-              <w:rFonts w:ascii="Cambria Math" w:hAnsi="Cambria Math"/>
-            </w:rPr>
-            <m:t>cos</m:t>
-          </m:r>
+          <m:sSub>
+            <m:sSubPr>
+              <m:ctrlPr>
+                <w:rPr>
+                  <w:rFonts w:ascii="Cambria Math" w:hAnsi="Cambria Math"/>
+                  <w:i/>
+                </w:rPr>
+              </m:ctrlPr>
+            </m:sSubPr>
+            <m:e>
+              <m:r>
+                <w:rPr>
+                  <w:rFonts w:ascii="Cambria Math" w:hAnsi="Cambria Math"/>
+                </w:rPr>
+                <m:t>m</m:t>
+              </m:r>
+            </m:e>
+            <m:sub>
+              <m:r>
+                <w:rPr>
+                  <w:rFonts w:ascii="Cambria Math" w:hAnsi="Cambria Math"/>
+                </w:rPr>
+                <m:t>B</m:t>
+              </m:r>
+            </m:sub>
+          </m:sSub>
           <m:r>
             <w:rPr>
               <w:rFonts w:ascii="Cambria Math" w:hAnsi="Cambria Math"/>
             </w:rPr>
-            <m:t>ϕ</m:t>
+            <m:t>Rlcosϕ</m:t>
           </m:r>
           <m:acc>
             <m:accPr>
@@ -11068,6 +10881,7 @@
               <m:ctrlPr>
                 <w:rPr>
                   <w:rFonts w:ascii="Cambria Math" w:hAnsi="Cambria Math"/>
+                  <w:i/>
                 </w:rPr>
               </m:ctrlPr>
             </m:accPr>
@@ -11091,58 +10905,41 @@
     </w:p>
     <w:p>
       <w:pPr>
-        <w:pStyle w:val="BodyText"/>
-        <w:rPr>
-          <w:lang w:eastAsia="zh-CN"/>
-        </w:rPr>
-      </w:pPr>
-      <w:r>
-        <w:rPr>
-          <w:rFonts w:hint="eastAsia"/>
-          <w:lang w:eastAsia="zh-CN"/>
+        <w:snapToGrid w:val="0"/>
+        <w:spacing w:beforeLines="50" w:before="156"/>
+      </w:pPr>
+      <w:r>
+        <w:rPr>
+          <w:rFonts w:hint="eastAsia"/>
         </w:rPr>
         <w:t xml:space="preserve">  </w:t>
       </w:r>
       <w:r>
-        <w:rPr>
-          <w:lang w:eastAsia="zh-CN"/>
-        </w:rPr>
-        <w:t xml:space="preserve">  </w:t>
-      </w:r>
-      <w:r>
-        <w:rPr>
-          <w:lang w:eastAsia="zh-CN"/>
-        </w:rPr>
-        <w:t>其次讨论线性化条件，首先我们应该看到，如果</w:t>
+        <w:t xml:space="preserve">  其次讨论线性化条件，首先我们应该看到，如果</w:t>
       </w:r>
       <m:oMath>
         <m:r>
           <w:rPr>
             <w:rFonts w:ascii="Cambria Math" w:hAnsi="Cambria Math"/>
-            <w:lang w:eastAsia="zh-CN"/>
           </w:rPr>
           <m:t>ϕ=0</m:t>
         </m:r>
       </m:oMath>
       <w:r>
-        <w:rPr>
-          <w:lang w:eastAsia="zh-CN"/>
-        </w:rPr>
         <w:t>的话，系统不可能保持平衡，稍加分析我们就可以知道，这里的趋近于0的量应当是</w:t>
       </w:r>
       <m:oMath>
         <m:r>
+          <m:rPr>
+            <m:sty m:val="p"/>
+          </m:rPr>
           <w:rPr>
             <w:rFonts w:ascii="Cambria Math" w:hAnsi="Cambria Math"/>
-            <w:lang w:eastAsia="zh-CN"/>
           </w:rPr>
           <m:t>ϕ+α</m:t>
         </m:r>
       </m:oMath>
       <w:r>
-        <w:rPr>
-          <w:lang w:eastAsia="zh-CN"/>
-        </w:rPr>
         <w:t>,即车辆实际上车体始终保持着绝对的竖直状态，因此我们记</w:t>
       </w:r>
       <m:oMath>
@@ -11151,6 +10948,7 @@
             <m:ctrlPr>
               <w:rPr>
                 <w:rFonts w:ascii="Cambria Math" w:hAnsi="Cambria Math"/>
+                <w:i/>
               </w:rPr>
             </m:ctrlPr>
           </m:sSupPr>
@@ -11158,7 +10956,6 @@
             <m:r>
               <w:rPr>
                 <w:rFonts w:ascii="Cambria Math" w:hAnsi="Cambria Math"/>
-                <w:lang w:eastAsia="zh-CN"/>
               </w:rPr>
               <m:t>ϕ</m:t>
             </m:r>
@@ -11167,7 +10964,6 @@
             <m:r>
               <w:rPr>
                 <w:rFonts w:ascii="Cambria Math" w:hAnsi="Cambria Math"/>
-                <w:lang w:eastAsia="zh-CN"/>
               </w:rPr>
               <m:t>*</m:t>
             </m:r>
@@ -11176,44 +10972,49 @@
         <m:r>
           <w:rPr>
             <w:rFonts w:ascii="Cambria Math" w:hAnsi="Cambria Math"/>
-            <w:lang w:eastAsia="zh-CN"/>
           </w:rPr>
           <m:t>=ϕ+α</m:t>
         </m:r>
       </m:oMath>
       <w:r>
         <w:rPr>
-          <w:lang w:eastAsia="zh-CN"/>
-        </w:rPr>
-        <w:t>来进行下一步的线性化工</w:t>
-      </w:r>
-      <w:r>
-        <w:rPr>
-          <w:rFonts w:ascii="SimSun" w:eastAsia="SimSun" w:hAnsi="SimSun" w:cs="SimSun" w:hint="eastAsia"/>
-          <w:lang w:eastAsia="zh-CN"/>
+          <w:i/>
+        </w:rPr>
+        <w:t>来</w:t>
+      </w:r>
+      <w:r>
+        <w:t>进行下一步的线性化工</w:t>
+      </w:r>
+      <w:r>
+        <w:rPr>
+          <w:rFonts w:hint="eastAsia"/>
         </w:rPr>
         <w:t>作</w:t>
       </w:r>
     </w:p>
     <w:p>
       <w:pPr>
-        <w:pStyle w:val="BodyText"/>
-      </w:pPr>
-      <w:proofErr w:type="spellStart"/>
-      <w:r>
+        <w:snapToGrid w:val="0"/>
+        <w:spacing w:beforeLines="50" w:before="156"/>
+      </w:pPr>
+      <w:r>
+        <w:lastRenderedPageBreak/>
         <w:t>线性化得</w:t>
       </w:r>
       <w:r>
         <w:rPr>
-          <w:rFonts w:ascii="SimSun" w:eastAsia="SimSun" w:hAnsi="SimSun" w:cs="SimSun" w:hint="eastAsia"/>
+          <w:rFonts w:hint="eastAsia"/>
         </w:rPr>
         <w:t>到</w:t>
       </w:r>
-      <w:proofErr w:type="spellEnd"/>
-    </w:p>
-    <w:p>
-      <w:pPr>
-        <w:pStyle w:val="BodyText"/>
+    </w:p>
+    <w:p>
+      <w:pPr>
+        <w:snapToGrid w:val="0"/>
+        <w:spacing w:beforeLines="50" w:before="156"/>
+        <w:rPr>
+          <w:i/>
+        </w:rPr>
       </w:pPr>
       <m:oMathPara>
         <m:oMathParaPr>
@@ -11231,6 +11032,7 @@
               <m:ctrlPr>
                 <w:rPr>
                   <w:rFonts w:ascii="Cambria Math" w:hAnsi="Cambria Math"/>
+                  <w:i/>
                 </w:rPr>
               </m:ctrlPr>
             </m:sSubPr>
@@ -11262,6 +11064,7 @@
               <m:ctrlPr>
                 <w:rPr>
                   <w:rFonts w:ascii="Cambria Math" w:hAnsi="Cambria Math"/>
+                  <w:i/>
                 </w:rPr>
               </m:ctrlPr>
             </m:sSubPr>
@@ -11287,6 +11090,7 @@
               <m:ctrlPr>
                 <w:rPr>
                   <w:rFonts w:ascii="Cambria Math" w:hAnsi="Cambria Math"/>
+                  <w:i/>
                 </w:rPr>
               </m:ctrlPr>
             </m:sSupPr>
@@ -11318,6 +11122,7 @@
               <m:ctrlPr>
                 <w:rPr>
                   <w:rFonts w:ascii="Cambria Math" w:hAnsi="Cambria Math"/>
+                  <w:i/>
                 </w:rPr>
               </m:ctrlPr>
             </m:sSubPr>
@@ -11343,6 +11148,7 @@
               <m:ctrlPr>
                 <w:rPr>
                   <w:rFonts w:ascii="Cambria Math" w:hAnsi="Cambria Math"/>
+                  <w:i/>
                 </w:rPr>
               </m:ctrlPr>
             </m:sSupPr>
@@ -11375,6 +11181,7 @@
               <m:ctrlPr>
                 <w:rPr>
                   <w:rFonts w:ascii="Cambria Math" w:hAnsi="Cambria Math"/>
+                  <w:i/>
                 </w:rPr>
               </m:ctrlPr>
             </m:accPr>
@@ -11398,6 +11205,7 @@
               <m:ctrlPr>
                 <w:rPr>
                   <w:rFonts w:ascii="Cambria Math" w:hAnsi="Cambria Math"/>
+                  <w:i/>
                 </w:rPr>
               </m:ctrlPr>
             </m:sSubPr>
@@ -11422,22 +11230,7 @@
             <w:rPr>
               <w:rFonts w:ascii="Cambria Math" w:hAnsi="Cambria Math"/>
             </w:rPr>
-            <m:t>Rl</m:t>
-          </m:r>
-          <m:r>
-            <m:rPr>
-              <m:sty m:val="p"/>
-            </m:rPr>
-            <w:rPr>
-              <w:rFonts w:ascii="Cambria Math" w:hAnsi="Cambria Math"/>
-            </w:rPr>
-            <m:t>cos</m:t>
-          </m:r>
-          <m:r>
-            <w:rPr>
-              <w:rFonts w:ascii="Cambria Math" w:hAnsi="Cambria Math"/>
-            </w:rPr>
-            <m:t>α</m:t>
+            <m:t>Rlcosα</m:t>
           </m:r>
           <m:acc>
             <m:accPr>
@@ -11445,6 +11238,7 @@
               <m:ctrlPr>
                 <w:rPr>
                   <w:rFonts w:ascii="Cambria Math" w:hAnsi="Cambria Math"/>
+                  <w:i/>
                 </w:rPr>
               </m:ctrlPr>
             </m:accPr>
@@ -11454,6 +11248,7 @@
                   <m:ctrlPr>
                     <w:rPr>
                       <w:rFonts w:ascii="Cambria Math" w:hAnsi="Cambria Math"/>
+                      <w:i/>
                     </w:rPr>
                   </m:ctrlPr>
                 </m:sSupPr>
@@ -11488,6 +11283,7 @@
               <m:ctrlPr>
                 <w:rPr>
                   <w:rFonts w:ascii="Cambria Math" w:hAnsi="Cambria Math"/>
+                  <w:i/>
                 </w:rPr>
               </m:ctrlPr>
             </m:accPr>
@@ -11511,6 +11307,7 @@
               <m:ctrlPr>
                 <w:rPr>
                   <w:rFonts w:ascii="Cambria Math" w:hAnsi="Cambria Math"/>
+                  <w:i/>
                 </w:rPr>
               </m:ctrlPr>
             </m:sSubPr>
@@ -11531,42 +11328,22 @@
               </m:r>
             </m:sub>
           </m:sSub>
-          <m:r>
-            <m:rPr>
-              <m:sty m:val="p"/>
-            </m:rPr>
-            <w:rPr>
-              <w:rFonts w:ascii="Cambria Math" w:hAnsi="Cambria Math"/>
-            </w:rPr>
-            <m:t>g</m:t>
-          </m:r>
           <m:r>
             <w:rPr>
               <w:rFonts w:ascii="Cambria Math" w:hAnsi="Cambria Math"/>
             </w:rPr>
-            <m:t>R</m:t>
-          </m:r>
-          <m:r>
-            <m:rPr>
-              <m:sty m:val="p"/>
-            </m:rPr>
-            <w:rPr>
-              <w:rFonts w:ascii="Cambria Math" w:hAnsi="Cambria Math"/>
-            </w:rPr>
-            <m:t>sin</m:t>
-          </m:r>
-          <m:r>
-            <w:rPr>
-              <w:rFonts w:ascii="Cambria Math" w:hAnsi="Cambria Math"/>
-            </w:rPr>
-            <m:t>α</m:t>
+            <m:t>gRsinα</m:t>
           </m:r>
         </m:oMath>
       </m:oMathPara>
     </w:p>
     <w:p>
       <w:pPr>
-        <w:pStyle w:val="BodyText"/>
+        <w:snapToGrid w:val="0"/>
+        <w:spacing w:beforeLines="50" w:before="156"/>
+        <w:rPr>
+          <w:i/>
+        </w:rPr>
       </w:pPr>
       <m:oMathPara>
         <m:oMathParaPr>
@@ -11584,6 +11361,7 @@
               <m:ctrlPr>
                 <w:rPr>
                   <w:rFonts w:ascii="Cambria Math" w:hAnsi="Cambria Math"/>
+                  <w:i/>
                 </w:rPr>
               </m:ctrlPr>
             </m:sSubPr>
@@ -11615,6 +11393,7 @@
               <m:ctrlPr>
                 <w:rPr>
                   <w:rFonts w:ascii="Cambria Math" w:hAnsi="Cambria Math"/>
+                  <w:i/>
                 </w:rPr>
               </m:ctrlPr>
             </m:sSubPr>
@@ -11640,6 +11419,7 @@
               <m:ctrlPr>
                 <w:rPr>
                   <w:rFonts w:ascii="Cambria Math" w:hAnsi="Cambria Math"/>
+                  <w:i/>
                 </w:rPr>
               </m:ctrlPr>
             </m:sSupPr>
@@ -11672,6 +11452,7 @@
               <m:ctrlPr>
                 <w:rPr>
                   <w:rFonts w:ascii="Cambria Math" w:hAnsi="Cambria Math"/>
+                  <w:i/>
                 </w:rPr>
               </m:ctrlPr>
             </m:accPr>
@@ -11681,6 +11462,7 @@
                   <m:ctrlPr>
                     <w:rPr>
                       <w:rFonts w:ascii="Cambria Math" w:hAnsi="Cambria Math"/>
+                      <w:i/>
                     </w:rPr>
                   </m:ctrlPr>
                 </m:sSupPr>
@@ -11714,6 +11496,7 @@
               <m:ctrlPr>
                 <w:rPr>
                   <w:rFonts w:ascii="Cambria Math" w:hAnsi="Cambria Math"/>
+                  <w:i/>
                 </w:rPr>
               </m:ctrlPr>
             </m:sSubPr>
@@ -11734,26 +11517,18 @@
               </m:r>
             </m:sub>
           </m:sSub>
-          <m:r>
-            <m:rPr>
-              <m:sty m:val="p"/>
-            </m:rPr>
-            <w:rPr>
-              <w:rFonts w:ascii="Cambria Math" w:hAnsi="Cambria Math"/>
-            </w:rPr>
-            <m:t>g</m:t>
-          </m:r>
           <m:r>
             <w:rPr>
               <w:rFonts w:ascii="Cambria Math" w:hAnsi="Cambria Math"/>
             </w:rPr>
-            <m:t>l</m:t>
+            <m:t>gl</m:t>
           </m:r>
           <m:sSup>
             <m:sSupPr>
               <m:ctrlPr>
                 <w:rPr>
                   <w:rFonts w:ascii="Cambria Math" w:hAnsi="Cambria Math"/>
+                  <w:i/>
                 </w:rPr>
               </m:ctrlPr>
             </m:sSupPr>
@@ -11785,6 +11560,7 @@
               <m:ctrlPr>
                 <w:rPr>
                   <w:rFonts w:ascii="Cambria Math" w:hAnsi="Cambria Math"/>
+                  <w:i/>
                 </w:rPr>
               </m:ctrlPr>
             </m:sSubPr>
@@ -11809,22 +11585,7 @@
             <w:rPr>
               <w:rFonts w:ascii="Cambria Math" w:hAnsi="Cambria Math"/>
             </w:rPr>
-            <m:t>Rl</m:t>
-          </m:r>
-          <m:r>
-            <m:rPr>
-              <m:sty m:val="p"/>
-            </m:rPr>
-            <w:rPr>
-              <w:rFonts w:ascii="Cambria Math" w:hAnsi="Cambria Math"/>
-            </w:rPr>
-            <m:t>cos</m:t>
-          </m:r>
-          <m:r>
-            <w:rPr>
-              <w:rFonts w:ascii="Cambria Math" w:hAnsi="Cambria Math"/>
-            </w:rPr>
-            <m:t>α</m:t>
+            <m:t>Rlcosα</m:t>
           </m:r>
           <m:acc>
             <m:accPr>
@@ -11832,6 +11593,7 @@
               <m:ctrlPr>
                 <w:rPr>
                   <w:rFonts w:ascii="Cambria Math" w:hAnsi="Cambria Math"/>
+                  <w:i/>
                 </w:rPr>
               </m:ctrlPr>
             </m:accPr>
@@ -11855,28 +11617,26 @@
     </w:p>
     <w:p>
       <w:pPr>
-        <w:pStyle w:val="BodyText"/>
-        <w:rPr>
-          <w:lang w:eastAsia="zh-CN"/>
-        </w:rPr>
-      </w:pPr>
-      <w:r>
-        <w:rPr>
-          <w:lang w:eastAsia="zh-CN"/>
-        </w:rPr>
+        <w:snapToGrid w:val="0"/>
+        <w:spacing w:beforeLines="50" w:before="156"/>
+      </w:pPr>
+      <w:r>
         <w:t>和之前得到的线性化模型比较得到他们的差</w:t>
       </w:r>
       <w:r>
         <w:rPr>
-          <w:rFonts w:ascii="SimSun" w:eastAsia="SimSun" w:hAnsi="SimSun" w:cs="SimSun" w:hint="eastAsia"/>
-          <w:lang w:eastAsia="zh-CN"/>
+          <w:rFonts w:hint="eastAsia"/>
         </w:rPr>
         <w:t>别</w:t>
       </w:r>
     </w:p>
     <w:p>
       <w:pPr>
-        <w:pStyle w:val="BodyText"/>
+        <w:snapToGrid w:val="0"/>
+        <w:spacing w:beforeLines="50" w:before="156"/>
+        <w:rPr>
+          <w:i/>
+        </w:rPr>
       </w:pPr>
       <m:oMathPara>
         <m:oMathParaPr>
@@ -11894,6 +11654,7 @@
               <m:ctrlPr>
                 <w:rPr>
                   <w:rFonts w:ascii="Cambria Math" w:hAnsi="Cambria Math"/>
+                  <w:i/>
                 </w:rPr>
               </m:ctrlPr>
             </m:sSubPr>
@@ -11925,6 +11686,7 @@
               <m:ctrlPr>
                 <w:rPr>
                   <w:rFonts w:ascii="Cambria Math" w:hAnsi="Cambria Math"/>
+                  <w:i/>
                 </w:rPr>
               </m:ctrlPr>
             </m:sSubPr>
@@ -11950,6 +11712,7 @@
               <m:ctrlPr>
                 <w:rPr>
                   <w:rFonts w:ascii="Cambria Math" w:hAnsi="Cambria Math"/>
+                  <w:i/>
                 </w:rPr>
               </m:ctrlPr>
             </m:sSupPr>
@@ -11981,6 +11744,7 @@
               <m:ctrlPr>
                 <w:rPr>
                   <w:rFonts w:ascii="Cambria Math" w:hAnsi="Cambria Math"/>
+                  <w:i/>
                 </w:rPr>
               </m:ctrlPr>
             </m:sSubPr>
@@ -12006,6 +11770,7 @@
               <m:ctrlPr>
                 <w:rPr>
                   <w:rFonts w:ascii="Cambria Math" w:hAnsi="Cambria Math"/>
+                  <w:i/>
                 </w:rPr>
               </m:ctrlPr>
             </m:sSupPr>
@@ -12038,6 +11803,7 @@
               <m:ctrlPr>
                 <w:rPr>
                   <w:rFonts w:ascii="Cambria Math" w:hAnsi="Cambria Math"/>
+                  <w:i/>
                 </w:rPr>
               </m:ctrlPr>
             </m:accPr>
@@ -12061,6 +11827,7 @@
               <m:ctrlPr>
                 <w:rPr>
                   <w:rFonts w:ascii="Cambria Math" w:hAnsi="Cambria Math"/>
+                  <w:i/>
                 </w:rPr>
               </m:ctrlPr>
             </m:sSubPr>
@@ -12093,6 +11860,7 @@
               <m:ctrlPr>
                 <w:rPr>
                   <w:rFonts w:ascii="Cambria Math" w:hAnsi="Cambria Math"/>
+                  <w:i/>
                 </w:rPr>
               </m:ctrlPr>
             </m:accPr>
@@ -12117,6 +11885,7 @@
               <m:ctrlPr>
                 <w:rPr>
                   <w:rFonts w:ascii="Cambria Math" w:hAnsi="Cambria Math"/>
+                  <w:i/>
                 </w:rPr>
               </m:ctrlPr>
             </m:accPr>
@@ -12140,7 +11909,11 @@
     </w:p>
     <w:p>
       <w:pPr>
-        <w:pStyle w:val="BodyText"/>
+        <w:snapToGrid w:val="0"/>
+        <w:spacing w:beforeLines="50" w:before="156"/>
+        <w:rPr>
+          <w:i/>
+        </w:rPr>
       </w:pPr>
       <m:oMathPara>
         <m:oMathParaPr>
@@ -12158,6 +11931,7 @@
               <m:ctrlPr>
                 <w:rPr>
                   <w:rFonts w:ascii="Cambria Math" w:hAnsi="Cambria Math"/>
+                  <w:i/>
                 </w:rPr>
               </m:ctrlPr>
             </m:sSubPr>
@@ -12189,6 +11963,7 @@
               <m:ctrlPr>
                 <w:rPr>
                   <w:rFonts w:ascii="Cambria Math" w:hAnsi="Cambria Math"/>
+                  <w:i/>
                 </w:rPr>
               </m:ctrlPr>
             </m:sSubPr>
@@ -12214,6 +11989,7 @@
               <m:ctrlPr>
                 <w:rPr>
                   <w:rFonts w:ascii="Cambria Math" w:hAnsi="Cambria Math"/>
+                  <w:i/>
                 </w:rPr>
               </m:ctrlPr>
             </m:sSupPr>
@@ -12246,6 +12022,7 @@
               <m:ctrlPr>
                 <w:rPr>
                   <w:rFonts w:ascii="Cambria Math" w:hAnsi="Cambria Math"/>
+                  <w:i/>
                 </w:rPr>
               </m:ctrlPr>
             </m:accPr>
@@ -12269,6 +12046,7 @@
               <m:ctrlPr>
                 <w:rPr>
                   <w:rFonts w:ascii="Cambria Math" w:hAnsi="Cambria Math"/>
+                  <w:i/>
                 </w:rPr>
               </m:ctrlPr>
             </m:sSubPr>
@@ -12289,26 +12067,18 @@
               </m:r>
             </m:sub>
           </m:sSub>
-          <m:r>
-            <m:rPr>
-              <m:sty m:val="p"/>
-            </m:rPr>
-            <w:rPr>
-              <w:rFonts w:ascii="Cambria Math" w:hAnsi="Cambria Math"/>
-            </w:rPr>
-            <m:t>g</m:t>
-          </m:r>
           <m:r>
             <w:rPr>
               <w:rFonts w:ascii="Cambria Math" w:hAnsi="Cambria Math"/>
             </w:rPr>
-            <m:t>lϕ-</m:t>
+            <m:t>glϕ-</m:t>
           </m:r>
           <m:sSub>
             <m:sSubPr>
               <m:ctrlPr>
                 <w:rPr>
                   <w:rFonts w:ascii="Cambria Math" w:hAnsi="Cambria Math"/>
+                  <w:i/>
                 </w:rPr>
               </m:ctrlPr>
             </m:sSubPr>
@@ -12341,6 +12111,7 @@
               <m:ctrlPr>
                 <w:rPr>
                   <w:rFonts w:ascii="Cambria Math" w:hAnsi="Cambria Math"/>
+                  <w:i/>
                 </w:rPr>
               </m:ctrlPr>
             </m:accPr>
@@ -12364,115 +12135,90 @@
     </w:p>
     <w:p>
       <w:pPr>
-        <w:pStyle w:val="BodyText"/>
-        <w:rPr>
-          <w:lang w:eastAsia="zh-CN"/>
-        </w:rPr>
-      </w:pPr>
-      <w:r>
-        <w:rPr>
-          <w:rFonts w:hint="eastAsia"/>
-          <w:lang w:eastAsia="zh-CN"/>
-        </w:rPr>
-        <w:t xml:space="preserve">    </w:t>
-      </w:r>
-      <w:r>
-        <w:rPr>
-          <w:lang w:eastAsia="zh-CN"/>
-        </w:rPr>
-        <w:t>首先，部分常量的值发生了一些变化</w:t>
-      </w:r>
-      <w:r>
-        <w:rPr>
-          <w:rFonts w:hint="eastAsia"/>
-          <w:lang w:eastAsia="zh-CN"/>
-        </w:rPr>
-        <w:t>（受到斜坡对重力的分割的影响，也可以理解为重力加速度的变化）</w:t>
-      </w:r>
-      <w:r>
-        <w:rPr>
-          <w:lang w:eastAsia="zh-CN"/>
-        </w:rPr>
-        <w:t>；其次，在对系统进行控制的过程中会加入了恒定的扰动。也就是说，同样的控制策略，如果能够使得小车在平面上稳定运</w:t>
-      </w:r>
-      <w:r>
-        <w:rPr>
-          <w:lang w:eastAsia="zh-CN"/>
-        </w:rPr>
-        <w:lastRenderedPageBreak/>
-        <w:t>动，那么经过简单的参数修改之后，小车是可以在斜面上以一个加速度运动的，这和轮轴处可以随意旋转导致车体和斜坡之间解耦有一定的关系</w:t>
-      </w:r>
-      <w:r>
-        <w:rPr>
-          <w:rFonts w:ascii="SimSun" w:eastAsia="SimSun" w:hAnsi="SimSun" w:cs="SimSun" w:hint="eastAsia"/>
-          <w:lang w:eastAsia="zh-CN"/>
-        </w:rPr>
-        <w:t>。</w:t>
-      </w:r>
-    </w:p>
-    <w:p>
-      <w:pPr>
-        <w:pStyle w:val="BodyText"/>
-        <w:rPr>
-          <w:lang w:eastAsia="zh-CN"/>
-        </w:rPr>
-      </w:pPr>
-      <w:r>
-        <w:rPr>
-          <w:rFonts w:hint="eastAsia"/>
-          <w:lang w:eastAsia="zh-CN"/>
-        </w:rPr>
-        <w:t xml:space="preserve">    </w:t>
-      </w:r>
-      <w:r>
-        <w:rPr>
-          <w:lang w:eastAsia="zh-CN"/>
-        </w:rPr>
-        <w:t>因此，想要做到小车在斜坡和平面上都比较稳定的运动是有可能的，而且是相对比较容易达到的。其中稳定运动的目标应当是小车车体完全竖直（而不是和平面竖直</w:t>
-      </w:r>
-      <w:r>
-        <w:rPr>
-          <w:rFonts w:ascii="SimSun" w:eastAsia="SimSun" w:hAnsi="SimSun" w:cs="SimSun" w:hint="eastAsia"/>
-          <w:lang w:eastAsia="zh-CN"/>
-        </w:rPr>
-        <w:t>）</w:t>
-      </w:r>
-    </w:p>
-    <w:p>
-      <w:pPr>
-        <w:pStyle w:val="BodyText"/>
-        <w:rPr>
-          <w:lang w:eastAsia="zh-CN"/>
-        </w:rPr>
-      </w:pPr>
-      <w:r>
-        <w:rPr>
-          <w:rFonts w:hint="eastAsia"/>
-          <w:lang w:eastAsia="zh-CN"/>
-        </w:rPr>
-        <w:t xml:space="preserve">    </w:t>
-      </w:r>
-      <w:r>
-        <w:rPr>
-          <w:lang w:eastAsia="zh-CN"/>
-        </w:rPr>
-        <w:t>当然，还需要考虑斜面的曲率和倾角不能过于极端导致小车出现了不可控的滑动的情况</w:t>
-      </w:r>
-      <w:r>
-        <w:rPr>
-          <w:rFonts w:ascii="SimSun" w:eastAsia="SimSun" w:hAnsi="SimSun" w:cs="SimSun" w:hint="eastAsia"/>
-          <w:lang w:eastAsia="zh-CN"/>
-        </w:rPr>
-        <w:t>。</w:t>
-      </w:r>
-    </w:p>
-    <w:p>
-      <w:pPr>
         <w:snapToGrid w:val="0"/>
         <w:spacing w:beforeLines="50" w:before="156"/>
-        <w:jc w:val="left"/>
-      </w:pPr>
-    </w:p>
+        <w:ind w:firstLine="480"/>
+      </w:pPr>
+      <w:r>
+        <w:t>首先，部分常量的值发生了一些变化</w:t>
+      </w:r>
+      <w:r>
+        <w:rPr>
+          <w:rFonts w:hint="eastAsia"/>
+        </w:rPr>
+        <w:t>（受到斜坡对重力的分割的影响，也可以理解为重力加速度的变化）</w:t>
+      </w:r>
+      <w:r>
+        <w:t>；其次，在对系统进行控制的过程中会加入了恒定的扰动。也就是说，同样的控制策略，如果能够使得小车在平面上稳定运动，那么经过简单的参数修改之后，小车是可以在斜面上以一个加速度运动的，这和轮轴处可以随意旋转导致车体和斜坡之间解耦有一定的关系</w:t>
+      </w:r>
+      <w:r>
+        <w:rPr>
+          <w:rFonts w:hint="eastAsia"/>
+        </w:rPr>
+        <w:t>。</w:t>
+      </w:r>
+    </w:p>
+    <w:p>
+      <w:pPr>
+        <w:pStyle w:val="2"/>
+      </w:pPr>
+      <w:r>
+        <w:rPr>
+          <w:rFonts w:hint="eastAsia"/>
+        </w:rPr>
+        <w:t>4.2 建模结论</w:t>
+      </w:r>
+    </w:p>
+    <w:p>
+      <w:pPr>
+        <w:snapToGrid w:val="0"/>
+        <w:spacing w:beforeLines="50" w:before="156"/>
+      </w:pPr>
+      <w:r>
+        <w:rPr>
+          <w:rFonts w:hint="eastAsia"/>
+        </w:rPr>
+        <w:t xml:space="preserve">    </w:t>
+      </w:r>
+      <w:bookmarkStart w:id="0" w:name="_GoBack"/>
+      <w:r>
+        <w:rPr>
+          <w:rFonts w:hint="eastAsia"/>
+        </w:rPr>
+        <w:t>结论</w:t>
+      </w:r>
+      <w:r>
+        <w:t>：想要做到小车在斜坡和平面上都比较稳定的运动是有可能的，而且是相对比较容易达到的。其中稳定运动的目标应当是小车车体完全竖直（而不是和平面竖直</w:t>
+      </w:r>
+      <w:r>
+        <w:rPr>
+          <w:rFonts w:hint="eastAsia"/>
+        </w:rPr>
+        <w:t>）</w:t>
+      </w:r>
+    </w:p>
+    <w:p>
+      <w:pPr>
+        <w:snapToGrid w:val="0"/>
+        <w:spacing w:beforeLines="50" w:before="156"/>
+      </w:pPr>
+      <w:r>
+        <w:rPr>
+          <w:rFonts w:hint="eastAsia"/>
+        </w:rPr>
+        <w:t xml:space="preserve">    </w:t>
+      </w:r>
+      <w:r>
+        <w:t>当然，还需要考虑斜面的曲率和倾角不能过于极端导致小车出现了不可控的滑动的情况</w:t>
+      </w:r>
+      <w:r>
+        <w:rPr>
+          <w:rFonts w:hint="eastAsia"/>
+        </w:rPr>
+        <w:t>。</w:t>
+      </w:r>
+    </w:p>
+    <w:bookmarkEnd w:id="0"/>
     <w:sectPr>
       <w:pgSz w:w="11900" w:h="16840"/>
       <w:pgMar w:top="1440" w:right="1800" w:bottom="1440" w:left="1800" w:header="851" w:footer="992" w:gutter="0"/>
@@ -12484,8 +12230,8 @@
 </file>
 
 <file path=word/numbering.xml><?xml version="1.0" encoding="utf-8"?>
-<w:numbering xmlns:wpc="http://schemas.microsoft.com/office/word/2010/wordprocessingCanvas" xmlns:cx="http://schemas.microsoft.com/office/drawing/2014/chartex" xmlns:cx1="http://schemas.microsoft.com/office/drawing/2015/9/8/chartex" xmlns:mc="http://schemas.openxmlformats.org/markup-compatibility/2006" xmlns:o="urn:schemas-microsoft-com:office:office" xmlns:r="http://schemas.openxmlformats.org/officeDocument/2006/relationships" xmlns:m="http://schemas.openxmlformats.org/officeDocument/2006/math" xmlns:v="urn:schemas-microsoft-com:vml" xmlns:wp14="http://schemas.microsoft.com/office/word/2010/wordprocessingDrawing" xmlns:wp="http://schemas.openxmlformats.org/drawingml/2006/wordprocessingDrawing" xmlns:w10="urn:schemas-microsoft-com:office:word" xmlns:w="http://schemas.openxmlformats.org/wordprocessingml/2006/main" xmlns:w14="http://schemas.microsoft.com/office/word/2010/wordml" xmlns:w15="http://schemas.microsoft.com/office/word/2012/wordml" xmlns:w16se="http://schemas.microsoft.com/office/word/2015/wordml/symex" xmlns:wpg="http://schemas.microsoft.com/office/word/2010/wordprocessingGroup" xmlns:wpi="http://schemas.microsoft.com/office/word/2010/wordprocessingInk" xmlns:wne="http://schemas.microsoft.com/office/word/2006/wordml" xmlns:wps="http://schemas.microsoft.com/office/word/2010/wordprocessingShape" mc:Ignorable="w14 w15 w16se wp14">
-  <w:abstractNum w:abstractNumId="0" w15:restartNumberingAfterBreak="0">
+<w:numbering xmlns:wpc="http://schemas.microsoft.com/office/word/2010/wordprocessingCanvas" xmlns:mo="http://schemas.microsoft.com/office/mac/office/2008/main" xmlns:mc="http://schemas.openxmlformats.org/markup-compatibility/2006" xmlns:mv="urn:schemas-microsoft-com:mac:vml" xmlns:o="urn:schemas-microsoft-com:office:office" xmlns:r="http://schemas.openxmlformats.org/officeDocument/2006/relationships" xmlns:m="http://schemas.openxmlformats.org/officeDocument/2006/math" xmlns:v="urn:schemas-microsoft-com:vml" xmlns:wp14="http://schemas.microsoft.com/office/word/2010/wordprocessingDrawing" xmlns:wp="http://schemas.openxmlformats.org/drawingml/2006/wordprocessingDrawing" xmlns:w10="urn:schemas-microsoft-com:office:word" xmlns:w="http://schemas.openxmlformats.org/wordprocessingml/2006/main" xmlns:w14="http://schemas.microsoft.com/office/word/2010/wordml" xmlns:w15="http://schemas.microsoft.com/office/word/2012/wordml" xmlns:wpg="http://schemas.microsoft.com/office/word/2010/wordprocessingGroup" xmlns:wpi="http://schemas.microsoft.com/office/word/2010/wordprocessingInk" xmlns:wne="http://schemas.microsoft.com/office/word/2006/wordml" xmlns:wps="http://schemas.microsoft.com/office/word/2010/wordprocessingShape" mc:Ignorable="w14 w15 wp14">
+  <w:abstractNum w:abstractNumId="0">
     <w:nsid w:val="54B01E76"/>
     <w:multiLevelType w:val="hybridMultilevel"/>
     <w:tmpl w:val="932443C6"/>
@@ -12581,7 +12327,7 @@
 </file>
 
 <file path=word/styles.xml><?xml version="1.0" encoding="utf-8"?>
-<w:styles xmlns:mc="http://schemas.openxmlformats.org/markup-compatibility/2006" xmlns:r="http://schemas.openxmlformats.org/officeDocument/2006/relationships" xmlns:w="http://schemas.openxmlformats.org/wordprocessingml/2006/main" xmlns:w14="http://schemas.microsoft.com/office/word/2010/wordml" xmlns:w15="http://schemas.microsoft.com/office/word/2012/wordml" xmlns:w16se="http://schemas.microsoft.com/office/word/2015/wordml/symex" mc:Ignorable="w14 w15 w16se">
+<w:styles xmlns:mc="http://schemas.openxmlformats.org/markup-compatibility/2006" xmlns:r="http://schemas.openxmlformats.org/officeDocument/2006/relationships" xmlns:w="http://schemas.openxmlformats.org/wordprocessingml/2006/main" xmlns:w14="http://schemas.microsoft.com/office/word/2010/wordml" xmlns:w15="http://schemas.microsoft.com/office/word/2012/wordml" mc:Ignorable="w14 w15">
   <w:docDefaults>
     <w:rPrDefault>
       <w:rPr>
@@ -12594,7 +12340,7 @@
     </w:rPrDefault>
     <w:pPrDefault/>
   </w:docDefaults>
-  <w:latentStyles w:defLockedState="0" w:defUIPriority="99" w:defSemiHidden="0" w:defUnhideWhenUsed="0" w:defQFormat="0" w:count="371">
+  <w:latentStyles w:defLockedState="0" w:defUIPriority="99" w:defSemiHidden="0" w:defUnhideWhenUsed="0" w:defQFormat="0" w:count="382">
     <w:lsdException w:name="Normal" w:uiPriority="0" w:qFormat="1"/>
     <w:lsdException w:name="heading 1" w:uiPriority="9" w:qFormat="1"/>
     <w:lsdException w:name="heading 2" w:semiHidden="1" w:uiPriority="9" w:unhideWhenUsed="1" w:qFormat="1"/>
@@ -12751,6 +12497,15 @@
     <w:lsdException w:name="Balloon Text" w:semiHidden="1" w:unhideWhenUsed="1"/>
     <w:lsdException w:name="Table Grid" w:uiPriority="39"/>
     <w:lsdException w:name="Table Theme" w:semiHidden="1" w:unhideWhenUsed="1"/>
+    <w:lsdException w:name="Note Level 1" w:semiHidden="1" w:unhideWhenUsed="1"/>
+    <w:lsdException w:name="Note Level 2" w:semiHidden="1" w:unhideWhenUsed="1"/>
+    <w:lsdException w:name="Note Level 3" w:semiHidden="1" w:unhideWhenUsed="1"/>
+    <w:lsdException w:name="Note Level 4" w:semiHidden="1" w:unhideWhenUsed="1"/>
+    <w:lsdException w:name="Note Level 5" w:semiHidden="1" w:unhideWhenUsed="1"/>
+    <w:lsdException w:name="Note Level 6" w:semiHidden="1" w:unhideWhenUsed="1"/>
+    <w:lsdException w:name="Note Level 7" w:semiHidden="1" w:unhideWhenUsed="1"/>
+    <w:lsdException w:name="Note Level 8" w:semiHidden="1" w:unhideWhenUsed="1"/>
+    <w:lsdException w:name="Note Level 9" w:semiHidden="1" w:unhideWhenUsed="1"/>
     <w:lsdException w:name="Placeholder Text" w:semiHidden="1"/>
     <w:lsdException w:name="No Spacing" w:uiPriority="1" w:qFormat="1"/>
     <w:lsdException w:name="Light Shading" w:uiPriority="60"/>
@@ -12966,8 +12721,10 @@
     <w:lsdException w:name="List Table 5 Dark Accent 6" w:uiPriority="50"/>
     <w:lsdException w:name="List Table 6 Colorful Accent 6" w:uiPriority="51"/>
     <w:lsdException w:name="List Table 7 Colorful Accent 6" w:uiPriority="52"/>
+    <w:lsdException w:name="Mention" w:semiHidden="1" w:unhideWhenUsed="1"/>
+    <w:lsdException w:name="Smart Hyperlink" w:semiHidden="1" w:unhideWhenUsed="1"/>
   </w:latentStyles>
-  <w:style w:type="paragraph" w:default="1" w:styleId="Normal">
+  <w:style w:type="paragraph" w:default="1" w:styleId="a">
     <w:name w:val="Normal"/>
     <w:qFormat/>
     <w:pPr>
@@ -12975,11 +12732,11 @@
       <w:jc w:val="both"/>
     </w:pPr>
   </w:style>
-  <w:style w:type="paragraph" w:styleId="Heading1">
+  <w:style w:type="paragraph" w:styleId="1">
     <w:name w:val="heading 1"/>
-    <w:basedOn w:val="Normal"/>
-    <w:next w:val="Normal"/>
-    <w:link w:val="Heading1Char"/>
+    <w:basedOn w:val="a"/>
+    <w:next w:val="a"/>
+    <w:link w:val="10"/>
     <w:uiPriority w:val="9"/>
     <w:qFormat/>
     <w:rsid w:val="00535AD6"/>
@@ -12997,11 +12754,11 @@
       <w:szCs w:val="44"/>
     </w:rPr>
   </w:style>
-  <w:style w:type="paragraph" w:styleId="Heading2">
+  <w:style w:type="paragraph" w:styleId="2">
     <w:name w:val="heading 2"/>
-    <w:basedOn w:val="Normal"/>
-    <w:next w:val="Normal"/>
-    <w:link w:val="Heading2Char"/>
+    <w:basedOn w:val="a"/>
+    <w:next w:val="a"/>
+    <w:link w:val="20"/>
     <w:uiPriority w:val="9"/>
     <w:unhideWhenUsed/>
     <w:qFormat/>
@@ -13020,13 +12777,13 @@
       <w:szCs w:val="32"/>
     </w:rPr>
   </w:style>
-  <w:style w:type="character" w:default="1" w:styleId="DefaultParagraphFont">
+  <w:style w:type="character" w:default="1" w:styleId="a0">
     <w:name w:val="Default Paragraph Font"/>
     <w:uiPriority w:val="1"/>
     <w:semiHidden/>
     <w:unhideWhenUsed/>
   </w:style>
-  <w:style w:type="table" w:default="1" w:styleId="TableNormal">
+  <w:style w:type="table" w:default="1" w:styleId="a1">
     <w:name w:val="Normal Table"/>
     <w:uiPriority w:val="99"/>
     <w:semiHidden/>
@@ -13041,16 +12798,16 @@
       </w:tblCellMar>
     </w:tblPr>
   </w:style>
-  <w:style w:type="numbering" w:default="1" w:styleId="NoList">
+  <w:style w:type="numbering" w:default="1" w:styleId="a2">
     <w:name w:val="No List"/>
     <w:uiPriority w:val="99"/>
     <w:semiHidden/>
     <w:unhideWhenUsed/>
   </w:style>
-  <w:style w:type="character" w:customStyle="1" w:styleId="Heading1Char">
-    <w:name w:val="Heading 1 Char"/>
-    <w:basedOn w:val="DefaultParagraphFont"/>
-    <w:link w:val="Heading1"/>
+  <w:style w:type="character" w:customStyle="1" w:styleId="10">
+    <w:name w:val="标题 1字符"/>
+    <w:basedOn w:val="a0"/>
+    <w:link w:val="1"/>
     <w:uiPriority w:val="9"/>
     <w:rsid w:val="00535AD6"/>
     <w:rPr>
@@ -13061,10 +12818,10 @@
       <w:szCs w:val="44"/>
     </w:rPr>
   </w:style>
-  <w:style w:type="paragraph" w:styleId="TOCHeading">
+  <w:style w:type="paragraph" w:styleId="a3">
     <w:name w:val="TOC Heading"/>
-    <w:basedOn w:val="Heading1"/>
-    <w:next w:val="Normal"/>
+    <w:basedOn w:val="1"/>
+    <w:next w:val="a"/>
     <w:uiPriority w:val="39"/>
     <w:unhideWhenUsed/>
     <w:qFormat/>
@@ -13083,10 +12840,10 @@
       <w:szCs w:val="28"/>
     </w:rPr>
   </w:style>
-  <w:style w:type="paragraph" w:styleId="TOC2">
+  <w:style w:type="paragraph" w:styleId="21">
     <w:name w:val="toc 2"/>
-    <w:basedOn w:val="Normal"/>
-    <w:next w:val="Normal"/>
+    <w:basedOn w:val="a"/>
+    <w:next w:val="a"/>
     <w:autoRedefine/>
     <w:uiPriority w:val="39"/>
     <w:unhideWhenUsed/>
@@ -13103,10 +12860,10 @@
       <w:szCs w:val="22"/>
     </w:rPr>
   </w:style>
-  <w:style w:type="paragraph" w:styleId="TOC1">
+  <w:style w:type="paragraph" w:styleId="11">
     <w:name w:val="toc 1"/>
-    <w:basedOn w:val="Normal"/>
-    <w:next w:val="Normal"/>
+    <w:basedOn w:val="a"/>
+    <w:next w:val="a"/>
     <w:autoRedefine/>
     <w:uiPriority w:val="39"/>
     <w:unhideWhenUsed/>
@@ -13121,10 +12878,10 @@
       <w:bCs/>
     </w:rPr>
   </w:style>
-  <w:style w:type="paragraph" w:styleId="TOC3">
+  <w:style w:type="paragraph" w:styleId="3">
     <w:name w:val="toc 3"/>
-    <w:basedOn w:val="Normal"/>
-    <w:next w:val="Normal"/>
+    <w:basedOn w:val="a"/>
+    <w:next w:val="a"/>
     <w:autoRedefine/>
     <w:uiPriority w:val="39"/>
     <w:unhideWhenUsed/>
@@ -13139,10 +12896,10 @@
       <w:szCs w:val="22"/>
     </w:rPr>
   </w:style>
-  <w:style w:type="paragraph" w:styleId="TOC4">
+  <w:style w:type="paragraph" w:styleId="4">
     <w:name w:val="toc 4"/>
-    <w:basedOn w:val="Normal"/>
-    <w:next w:val="Normal"/>
+    <w:basedOn w:val="a"/>
+    <w:next w:val="a"/>
     <w:autoRedefine/>
     <w:uiPriority w:val="39"/>
     <w:semiHidden/>
@@ -13158,10 +12915,10 @@
       <w:szCs w:val="20"/>
     </w:rPr>
   </w:style>
-  <w:style w:type="paragraph" w:styleId="TOC5">
+  <w:style w:type="paragraph" w:styleId="5">
     <w:name w:val="toc 5"/>
-    <w:basedOn w:val="Normal"/>
-    <w:next w:val="Normal"/>
+    <w:basedOn w:val="a"/>
+    <w:next w:val="a"/>
     <w:autoRedefine/>
     <w:uiPriority w:val="39"/>
     <w:semiHidden/>
@@ -13177,10 +12934,10 @@
       <w:szCs w:val="20"/>
     </w:rPr>
   </w:style>
-  <w:style w:type="paragraph" w:styleId="TOC6">
+  <w:style w:type="paragraph" w:styleId="6">
     <w:name w:val="toc 6"/>
-    <w:basedOn w:val="Normal"/>
-    <w:next w:val="Normal"/>
+    <w:basedOn w:val="a"/>
+    <w:next w:val="a"/>
     <w:autoRedefine/>
     <w:uiPriority w:val="39"/>
     <w:semiHidden/>
@@ -13196,10 +12953,10 @@
       <w:szCs w:val="20"/>
     </w:rPr>
   </w:style>
-  <w:style w:type="paragraph" w:styleId="TOC7">
+  <w:style w:type="paragraph" w:styleId="7">
     <w:name w:val="toc 7"/>
-    <w:basedOn w:val="Normal"/>
-    <w:next w:val="Normal"/>
+    <w:basedOn w:val="a"/>
+    <w:next w:val="a"/>
     <w:autoRedefine/>
     <w:uiPriority w:val="39"/>
     <w:semiHidden/>
@@ -13215,10 +12972,10 @@
       <w:szCs w:val="20"/>
     </w:rPr>
   </w:style>
-  <w:style w:type="paragraph" w:styleId="TOC8">
+  <w:style w:type="paragraph" w:styleId="8">
     <w:name w:val="toc 8"/>
-    <w:basedOn w:val="Normal"/>
-    <w:next w:val="Normal"/>
+    <w:basedOn w:val="a"/>
+    <w:next w:val="a"/>
     <w:autoRedefine/>
     <w:uiPriority w:val="39"/>
     <w:semiHidden/>
@@ -13234,10 +12991,10 @@
       <w:szCs w:val="20"/>
     </w:rPr>
   </w:style>
-  <w:style w:type="paragraph" w:styleId="TOC9">
+  <w:style w:type="paragraph" w:styleId="9">
     <w:name w:val="toc 9"/>
-    <w:basedOn w:val="Normal"/>
-    <w:next w:val="Normal"/>
+    <w:basedOn w:val="a"/>
+    <w:next w:val="a"/>
     <w:autoRedefine/>
     <w:uiPriority w:val="39"/>
     <w:semiHidden/>
@@ -13253,9 +13010,9 @@
       <w:szCs w:val="20"/>
     </w:rPr>
   </w:style>
-  <w:style w:type="paragraph" w:styleId="ListParagraph">
+  <w:style w:type="paragraph" w:styleId="a4">
     <w:name w:val="List Paragraph"/>
-    <w:basedOn w:val="Normal"/>
+    <w:basedOn w:val="a"/>
     <w:uiPriority w:val="34"/>
     <w:qFormat/>
     <w:rsid w:val="00984B12"/>
@@ -13263,10 +13020,10 @@
       <w:ind w:firstLineChars="200" w:firstLine="420"/>
     </w:pPr>
   </w:style>
-  <w:style w:type="character" w:customStyle="1" w:styleId="Heading2Char">
-    <w:name w:val="Heading 2 Char"/>
-    <w:basedOn w:val="DefaultParagraphFont"/>
-    <w:link w:val="Heading2"/>
+  <w:style w:type="character" w:customStyle="1" w:styleId="20">
+    <w:name w:val="标题 2字符"/>
+    <w:basedOn w:val="a0"/>
+    <w:link w:val="2"/>
     <w:uiPriority w:val="9"/>
     <w:rsid w:val="00984B12"/>
     <w:rPr>
@@ -13277,12 +13034,13 @@
       <w:szCs w:val="32"/>
     </w:rPr>
   </w:style>
-  <w:style w:type="table" w:styleId="TableGrid">
+  <w:style w:type="table" w:styleId="a5">
     <w:name w:val="Table Grid"/>
-    <w:basedOn w:val="TableNormal"/>
+    <w:basedOn w:val="a1"/>
     <w:uiPriority w:val="39"/>
     <w:rsid w:val="00BB6661"/>
     <w:tblPr>
+      <w:tblInd w:w="0" w:type="dxa"/>
       <w:tblBorders>
         <w:top w:val="single" w:sz="4" w:space="0" w:color="auto"/>
         <w:left w:val="single" w:sz="4" w:space="0" w:color="auto"/>
@@ -13291,11 +13049,17 @@
         <w:insideH w:val="single" w:sz="4" w:space="0" w:color="auto"/>
         <w:insideV w:val="single" w:sz="4" w:space="0" w:color="auto"/>
       </w:tblBorders>
+      <w:tblCellMar>
+        <w:top w:w="0" w:type="dxa"/>
+        <w:left w:w="108" w:type="dxa"/>
+        <w:bottom w:w="0" w:type="dxa"/>
+        <w:right w:w="108" w:type="dxa"/>
+      </w:tblCellMar>
     </w:tblPr>
   </w:style>
-  <w:style w:type="character" w:styleId="PlaceholderText">
+  <w:style w:type="character" w:styleId="a6">
     <w:name w:val="Placeholder Text"/>
-    <w:basedOn w:val="DefaultParagraphFont"/>
+    <w:basedOn w:val="a0"/>
     <w:uiPriority w:val="99"/>
     <w:semiHidden/>
     <w:rsid w:val="00A54650"/>
@@ -13303,9 +13067,9 @@
       <w:color w:val="808080"/>
     </w:rPr>
   </w:style>
-  <w:style w:type="paragraph" w:styleId="NormalWeb">
+  <w:style w:type="paragraph" w:styleId="a7">
     <w:name w:val="Normal (Web)"/>
-    <w:basedOn w:val="Normal"/>
+    <w:basedOn w:val="a"/>
     <w:uiPriority w:val="99"/>
     <w:semiHidden/>
     <w:unhideWhenUsed/>
@@ -13320,10 +13084,10 @@
       <w:kern w:val="0"/>
     </w:rPr>
   </w:style>
-  <w:style w:type="paragraph" w:styleId="TableofFigures">
+  <w:style w:type="paragraph" w:styleId="a8">
     <w:name w:val="table of figures"/>
-    <w:basedOn w:val="Normal"/>
-    <w:next w:val="Normal"/>
+    <w:basedOn w:val="a"/>
+    <w:next w:val="a"/>
     <w:uiPriority w:val="99"/>
     <w:unhideWhenUsed/>
     <w:rsid w:val="00C626F5"/>
@@ -13331,9 +13095,9 @@
       <w:ind w:left="480" w:hanging="480"/>
     </w:pPr>
   </w:style>
-  <w:style w:type="character" w:styleId="Hyperlink">
+  <w:style w:type="character" w:styleId="a9">
     <w:name w:val="Hyperlink"/>
-    <w:basedOn w:val="DefaultParagraphFont"/>
+    <w:basedOn w:val="a0"/>
     <w:uiPriority w:val="99"/>
     <w:unhideWhenUsed/>
     <w:rsid w:val="00C626F5"/>
@@ -13342,9 +13106,9 @@
       <w:u w:val="single"/>
     </w:rPr>
   </w:style>
-  <w:style w:type="character" w:styleId="Emphasis">
+  <w:style w:type="character" w:styleId="aa">
     <w:name w:val="Emphasis"/>
-    <w:basedOn w:val="DefaultParagraphFont"/>
+    <w:basedOn w:val="a0"/>
     <w:uiPriority w:val="20"/>
     <w:qFormat/>
     <w:rsid w:val="00B3582D"/>
@@ -13353,14 +13117,74 @@
       <w:iCs/>
     </w:rPr>
   </w:style>
-  <w:style w:type="paragraph" w:styleId="BodyText">
+  <w:style w:type="paragraph" w:styleId="ab">
+    <w:name w:val="Subtitle"/>
+    <w:basedOn w:val="a"/>
+    <w:next w:val="a"/>
+    <w:link w:val="ac"/>
+    <w:uiPriority w:val="11"/>
+    <w:qFormat/>
+    <w:rsid w:val="00CE469C"/>
+    <w:pPr>
+      <w:spacing w:before="240" w:after="60" w:line="312" w:lineRule="auto"/>
+      <w:jc w:val="center"/>
+      <w:outlineLvl w:val="1"/>
+    </w:pPr>
+    <w:rPr>
+      <w:rFonts w:asciiTheme="majorHAnsi" w:eastAsia="宋体" w:hAnsiTheme="majorHAnsi" w:cstheme="majorBidi"/>
+      <w:b/>
+      <w:bCs/>
+      <w:kern w:val="28"/>
+      <w:sz w:val="32"/>
+      <w:szCs w:val="32"/>
+    </w:rPr>
+  </w:style>
+  <w:style w:type="character" w:customStyle="1" w:styleId="ac">
+    <w:name w:val="副标题字符"/>
+    <w:basedOn w:val="a0"/>
+    <w:link w:val="ab"/>
+    <w:uiPriority w:val="11"/>
+    <w:rsid w:val="00CE469C"/>
+    <w:rPr>
+      <w:rFonts w:asciiTheme="majorHAnsi" w:eastAsia="宋体" w:hAnsiTheme="majorHAnsi" w:cstheme="majorBidi"/>
+      <w:b/>
+      <w:bCs/>
+      <w:kern w:val="28"/>
+      <w:sz w:val="32"/>
+      <w:szCs w:val="32"/>
+    </w:rPr>
+  </w:style>
+  <w:style w:type="paragraph" w:styleId="ad">
+    <w:name w:val="Document Map"/>
+    <w:basedOn w:val="a"/>
+    <w:link w:val="ae"/>
+    <w:uiPriority w:val="99"/>
+    <w:semiHidden/>
+    <w:unhideWhenUsed/>
+    <w:rsid w:val="00766FFB"/>
+    <w:rPr>
+      <w:rFonts w:ascii="宋体" w:eastAsia="宋体"/>
+    </w:rPr>
+  </w:style>
+  <w:style w:type="character" w:customStyle="1" w:styleId="ae">
+    <w:name w:val="文档结构图字符"/>
+    <w:basedOn w:val="a0"/>
+    <w:link w:val="ad"/>
+    <w:uiPriority w:val="99"/>
+    <w:semiHidden/>
+    <w:rsid w:val="00766FFB"/>
+    <w:rPr>
+      <w:rFonts w:ascii="宋体" w:eastAsia="宋体"/>
+    </w:rPr>
+  </w:style>
+  <w:style w:type="paragraph" w:styleId="af">
     <w:name w:val="Body Text"/>
-    <w:basedOn w:val="Normal"/>
-    <w:link w:val="BodyTextChar"/>
+    <w:basedOn w:val="a"/>
+    <w:link w:val="af0"/>
     <w:semiHidden/>
     <w:unhideWhenUsed/>
     <w:qFormat/>
-    <w:rsid w:val="00061A81"/>
+    <w:rsid w:val="00D4348C"/>
     <w:pPr>
       <w:widowControl/>
       <w:spacing w:before="180" w:after="180"/>
@@ -13372,12 +13196,12 @@
       <w:lang w:eastAsia="en-US"/>
     </w:rPr>
   </w:style>
-  <w:style w:type="character" w:customStyle="1" w:styleId="BodyTextChar">
-    <w:name w:val="Body Text Char"/>
-    <w:basedOn w:val="DefaultParagraphFont"/>
-    <w:link w:val="BodyText"/>
+  <w:style w:type="character" w:customStyle="1" w:styleId="af0">
+    <w:name w:val="正文文本字符"/>
+    <w:basedOn w:val="a0"/>
+    <w:link w:val="af"/>
     <w:semiHidden/>
-    <w:rsid w:val="00061A81"/>
+    <w:rsid w:val="00D4348C"/>
     <w:rPr>
       <w:rFonts w:eastAsiaTheme="minorHAnsi"/>
       <w:kern w:val="0"/>
@@ -13386,10 +13210,10 @@
   </w:style>
   <w:style w:type="paragraph" w:customStyle="1" w:styleId="FirstParagraph">
     <w:name w:val="First Paragraph"/>
-    <w:basedOn w:val="BodyText"/>
-    <w:next w:val="BodyText"/>
+    <w:basedOn w:val="af"/>
+    <w:next w:val="af"/>
     <w:qFormat/>
-    <w:rsid w:val="00061A81"/>
+    <w:rsid w:val="00D4348C"/>
   </w:style>
 </w:styles>
 </file>
@@ -13660,7 +13484,7 @@
 </file>
 
 <file path=customXml/itemProps1.xml><?xml version="1.0" encoding="utf-8"?>
-<ds:datastoreItem xmlns:ds="http://schemas.openxmlformats.org/officeDocument/2006/customXml" ds:itemID="{9A961E70-04E0-4CED-9A59-33751359E89A}">
+<ds:datastoreItem xmlns:ds="http://schemas.openxmlformats.org/officeDocument/2006/customXml" ds:itemID="{8159D7A0-2210-BF43-B5AA-E03D44B7052C}">
   <ds:schemaRefs>
     <ds:schemaRef ds:uri="http://schemas.openxmlformats.org/officeDocument/2006/bibliography"/>
   </ds:schemaRefs>

</xml_diff>